<commit_message>
V49: Engraved pp.43-44 (bb.279-290)
</commit_message>
<xml_diff>
--- a/2 Proof Reading and Review/LARA String Quartet No. 3 - Errata_V2.docx
+++ b/2 Proof Reading and Review/LARA String Quartet No. 3 - Errata_V2.docx
@@ -376,23 +376,7 @@
                 <w:rFonts w:ascii="Times" w:eastAsia="Times" w:hAnsi="Times" w:cs="Times"/>
                 <w:bCs/>
               </w:rPr>
-              <w:t>(</w:t>
-            </w:r>
-            <w:proofErr w:type="gramStart"/>
-            <w:r>
-              <w:rPr>
-                <w:rFonts w:ascii="Times" w:eastAsia="Times" w:hAnsi="Times" w:cs="Times"/>
-                <w:bCs/>
-              </w:rPr>
-              <w:t>in</w:t>
-            </w:r>
-            <w:proofErr w:type="gramEnd"/>
-            <w:r>
-              <w:rPr>
-                <w:rFonts w:ascii="Times" w:eastAsia="Times" w:hAnsi="Times" w:cs="Times"/>
-                <w:bCs/>
-              </w:rPr>
-              <w:t xml:space="preserve"> order for E to be dotted quaver)</w:t>
+              <w:t>(in order for E to be dotted quaver)</w:t>
             </w:r>
           </w:p>
           <w:p>
@@ -793,6 +777,7 @@
               <w:rPr>
                 <w:rFonts w:ascii="Times" w:eastAsia="Times" w:hAnsi="Times" w:cs="Times"/>
                 <w:bCs/>
+                <w:noProof/>
               </w:rPr>
               <w:drawing>
                 <wp:inline distT="0" distB="0" distL="0" distR="0" wp14:anchorId="3ACBC5C3" wp14:editId="352A5D87">
@@ -1197,6 +1182,288 @@
                 <w:noProof/>
               </w:rPr>
               <w:t xml:space="preserve">Where should the slur end? </w:t>
+            </w:r>
+          </w:p>
+        </w:tc>
+        <w:tc>
+          <w:tcPr>
+            <w:tcW w:w="1370" w:type="dxa"/>
+          </w:tcPr>
+          <w:p>
+            <w:pPr>
+              <w:jc w:val="center"/>
+              <w:rPr>
+                <w:rFonts w:ascii="Times" w:eastAsia="Times" w:hAnsi="Times" w:cs="Times"/>
+                <w:bCs/>
+              </w:rPr>
+            </w:pPr>
+          </w:p>
+        </w:tc>
+      </w:tr>
+      <w:tr>
+        <w:trPr>
+          <w:trHeight w:val="942"/>
+        </w:trPr>
+        <w:tc>
+          <w:tcPr>
+            <w:tcW w:w="1782" w:type="dxa"/>
+          </w:tcPr>
+          <w:p>
+            <w:pPr>
+              <w:jc w:val="center"/>
+              <w:rPr>
+                <w:rFonts w:ascii="Times" w:eastAsia="Times" w:hAnsi="Times" w:cs="Times"/>
+                <w:bCs/>
+              </w:rPr>
+            </w:pPr>
+            <w:r>
+              <w:rPr>
+                <w:rFonts w:ascii="Times" w:eastAsia="Times" w:hAnsi="Times" w:cs="Times"/>
+                <w:bCs/>
+              </w:rPr>
+              <w:t>General</w:t>
+            </w:r>
+          </w:p>
+        </w:tc>
+        <w:tc>
+          <w:tcPr>
+            <w:tcW w:w="1190" w:type="dxa"/>
+          </w:tcPr>
+          <w:p>
+            <w:pPr>
+              <w:jc w:val="center"/>
+              <w:rPr>
+                <w:rFonts w:ascii="Times" w:eastAsia="Times" w:hAnsi="Times" w:cs="Times"/>
+                <w:bCs/>
+              </w:rPr>
+            </w:pPr>
+            <w:r>
+              <w:rPr>
+                <w:rFonts w:ascii="Times" w:eastAsia="Times" w:hAnsi="Times" w:cs="Times"/>
+                <w:bCs/>
+              </w:rPr>
+              <w:t>279</w:t>
+            </w:r>
+          </w:p>
+        </w:tc>
+        <w:tc>
+          <w:tcPr>
+            <w:tcW w:w="4743" w:type="dxa"/>
+          </w:tcPr>
+          <w:p>
+            <w:pPr>
+              <w:rPr>
+                <w:noProof/>
+              </w:rPr>
+            </w:pPr>
+            <w:r>
+              <w:rPr>
+                <w:noProof/>
+              </w:rPr>
+              <w:t xml:space="preserve">Suggestion </w:t>
+            </w:r>
+            <w:r>
+              <w:rPr>
+                <w:noProof/>
+              </w:rPr>
+              <w:t>for stating repeats, for brevity:</w:t>
+            </w:r>
+          </w:p>
+          <w:p>
+            <w:pPr>
+              <w:rPr>
+                <w:noProof/>
+              </w:rPr>
+            </w:pPr>
+            <w:r>
+              <w:rPr>
+                <w:noProof/>
+              </w:rPr>
+              <w:t>Repeat 2x</w:t>
+            </w:r>
+          </w:p>
+          <w:p>
+            <w:pPr>
+              <w:rPr>
+                <w:noProof/>
+              </w:rPr>
+            </w:pPr>
+            <w:r>
+              <w:rPr>
+                <w:noProof/>
+              </w:rPr>
+              <w:t xml:space="preserve">(Play 3x), where times = x </w:t>
+            </w:r>
+          </w:p>
+        </w:tc>
+        <w:tc>
+          <w:tcPr>
+            <w:tcW w:w="1370" w:type="dxa"/>
+          </w:tcPr>
+          <w:p>
+            <w:pPr>
+              <w:jc w:val="center"/>
+              <w:rPr>
+                <w:rFonts w:ascii="Times" w:eastAsia="Times" w:hAnsi="Times" w:cs="Times"/>
+                <w:bCs/>
+              </w:rPr>
+            </w:pPr>
+          </w:p>
+        </w:tc>
+      </w:tr>
+      <w:tr>
+        <w:trPr>
+          <w:trHeight w:val="942"/>
+        </w:trPr>
+        <w:tc>
+          <w:tcPr>
+            <w:tcW w:w="1782" w:type="dxa"/>
+          </w:tcPr>
+          <w:p>
+            <w:pPr>
+              <w:jc w:val="center"/>
+              <w:rPr>
+                <w:rFonts w:ascii="Times" w:eastAsia="Times" w:hAnsi="Times" w:cs="Times"/>
+                <w:bCs/>
+              </w:rPr>
+            </w:pPr>
+            <w:r>
+              <w:rPr>
+                <w:rFonts w:ascii="Times" w:eastAsia="Times" w:hAnsi="Times" w:cs="Times"/>
+                <w:bCs/>
+              </w:rPr>
+              <w:t>Violin 2</w:t>
+            </w:r>
+          </w:p>
+        </w:tc>
+        <w:tc>
+          <w:tcPr>
+            <w:tcW w:w="1190" w:type="dxa"/>
+          </w:tcPr>
+          <w:p>
+            <w:pPr>
+              <w:jc w:val="center"/>
+              <w:rPr>
+                <w:rFonts w:ascii="Times" w:eastAsia="Times" w:hAnsi="Times" w:cs="Times"/>
+                <w:bCs/>
+              </w:rPr>
+            </w:pPr>
+            <w:r>
+              <w:rPr>
+                <w:rFonts w:ascii="Times" w:eastAsia="Times" w:hAnsi="Times" w:cs="Times"/>
+                <w:bCs/>
+              </w:rPr>
+              <w:t>28</w:t>
+            </w:r>
+            <w:r>
+              <w:rPr>
+                <w:rFonts w:ascii="Times" w:eastAsia="Times" w:hAnsi="Times" w:cs="Times"/>
+                <w:bCs/>
+              </w:rPr>
+              <w:t>7</w:t>
+            </w:r>
+          </w:p>
+        </w:tc>
+        <w:tc>
+          <w:tcPr>
+            <w:tcW w:w="4743" w:type="dxa"/>
+          </w:tcPr>
+          <w:p>
+            <w:pPr>
+              <w:rPr>
+                <w:noProof/>
+              </w:rPr>
+            </w:pPr>
+            <w:r>
+              <w:rPr>
+                <w:noProof/>
+              </w:rPr>
+              <w:t>mp dynamic pushed to the end of the bar, coinciding with end of arrow</w:t>
+            </w:r>
+          </w:p>
+        </w:tc>
+        <w:tc>
+          <w:tcPr>
+            <w:tcW w:w="1370" w:type="dxa"/>
+          </w:tcPr>
+          <w:p>
+            <w:pPr>
+              <w:jc w:val="center"/>
+              <w:rPr>
+                <w:rFonts w:ascii="Times" w:eastAsia="Times" w:hAnsi="Times" w:cs="Times"/>
+                <w:bCs/>
+              </w:rPr>
+            </w:pPr>
+          </w:p>
+        </w:tc>
+      </w:tr>
+      <w:tr>
+        <w:trPr>
+          <w:trHeight w:val="942"/>
+        </w:trPr>
+        <w:tc>
+          <w:tcPr>
+            <w:tcW w:w="1782" w:type="dxa"/>
+          </w:tcPr>
+          <w:p>
+            <w:pPr>
+              <w:jc w:val="center"/>
+              <w:rPr>
+                <w:rFonts w:ascii="Times" w:eastAsia="Times" w:hAnsi="Times" w:cs="Times"/>
+                <w:bCs/>
+              </w:rPr>
+            </w:pPr>
+            <w:r>
+              <w:rPr>
+                <w:rFonts w:ascii="Times" w:eastAsia="Times" w:hAnsi="Times" w:cs="Times"/>
+                <w:bCs/>
+              </w:rPr>
+              <w:t>Viola</w:t>
+            </w:r>
+          </w:p>
+        </w:tc>
+        <w:tc>
+          <w:tcPr>
+            <w:tcW w:w="1190" w:type="dxa"/>
+          </w:tcPr>
+          <w:p>
+            <w:pPr>
+              <w:jc w:val="center"/>
+              <w:rPr>
+                <w:rFonts w:ascii="Times" w:eastAsia="Times" w:hAnsi="Times" w:cs="Times"/>
+                <w:bCs/>
+              </w:rPr>
+            </w:pPr>
+            <w:r>
+              <w:rPr>
+                <w:rFonts w:ascii="Times" w:eastAsia="Times" w:hAnsi="Times" w:cs="Times"/>
+                <w:bCs/>
+              </w:rPr>
+              <w:t>288</w:t>
+            </w:r>
+          </w:p>
+        </w:tc>
+        <w:tc>
+          <w:tcPr>
+            <w:tcW w:w="4743" w:type="dxa"/>
+          </w:tcPr>
+          <w:p>
+            <w:pPr>
+              <w:rPr>
+                <w:noProof/>
+              </w:rPr>
+            </w:pPr>
+            <w:r>
+              <w:rPr>
+                <w:noProof/>
+              </w:rPr>
+              <w:t xml:space="preserve">Second hairpin cresc. stated as a </w:t>
+            </w:r>
+            <w:r>
+              <w:rPr>
+                <w:noProof/>
+              </w:rPr>
+              <w:t>cresc from niente (following general gesture)</w:t>
             </w:r>
           </w:p>
         </w:tc>

</xml_diff>

<commit_message>
V59: mm 360-370 engraved, errata list updated.
</commit_message>
<xml_diff>
--- a/2 Proof Reading and Review/LARA String Quartet No. 3 - Errata_V2.docx
+++ b/2 Proof Reading and Review/LARA String Quartet No. 3 - Errata_V2.docx
@@ -376,7 +376,23 @@
                 <w:rFonts w:ascii="Times" w:eastAsia="Times" w:hAnsi="Times" w:cs="Times"/>
                 <w:bCs/>
               </w:rPr>
-              <w:t>(in order for E to be dotted quaver)</w:t>
+              <w:t>(</w:t>
+            </w:r>
+            <w:proofErr w:type="gramStart"/>
+            <w:r>
+              <w:rPr>
+                <w:rFonts w:ascii="Times" w:eastAsia="Times" w:hAnsi="Times" w:cs="Times"/>
+                <w:bCs/>
+              </w:rPr>
+              <w:t>in</w:t>
+            </w:r>
+            <w:proofErr w:type="gramEnd"/>
+            <w:r>
+              <w:rPr>
+                <w:rFonts w:ascii="Times" w:eastAsia="Times" w:hAnsi="Times" w:cs="Times"/>
+                <w:bCs/>
+              </w:rPr>
+              <w:t xml:space="preserve"> order for E to be dotted quaver)</w:t>
             </w:r>
           </w:p>
           <w:p>
@@ -1592,6 +1608,14 @@
                 <w:bCs/>
               </w:rPr>
             </w:pPr>
+            <w:r>
+              <w:rPr>
+                <w:rFonts w:ascii="Times" w:eastAsia="Times" w:hAnsi="Times" w:cs="Times"/>
+                <w:bCs/>
+              </w:rPr>
+              <w:lastRenderedPageBreak/>
+              <w:t xml:space="preserve">Violin </w:t>
+            </w:r>
           </w:p>
         </w:tc>
         <w:tc>
@@ -1606,6 +1630,13 @@
                 <w:bCs/>
               </w:rPr>
             </w:pPr>
+            <w:r>
+              <w:rPr>
+                <w:rFonts w:ascii="Times" w:eastAsia="Times" w:hAnsi="Times" w:cs="Times"/>
+                <w:bCs/>
+              </w:rPr>
+              <w:t>369</w:t>
+            </w:r>
           </w:p>
         </w:tc>
         <w:tc>
@@ -1618,6 +1649,106 @@
                 <w:noProof/>
               </w:rPr>
             </w:pPr>
+            <w:r>
+              <w:rPr>
+                <w:noProof/>
+              </w:rPr>
+              <w:drawing>
+                <wp:inline distT="0" distB="0" distL="0" distR="0" wp14:anchorId="05851A70" wp14:editId="323C4346">
+                  <wp:extent cx="749263" cy="727084"/>
+                  <wp:effectExtent l="0" t="0" r="0" b="0"/>
+                  <wp:docPr id="2" name="Picture 2"/>
+                  <wp:cNvGraphicFramePr>
+                    <a:graphicFrameLocks xmlns:a="http://schemas.openxmlformats.org/drawingml/2006/main" noChangeAspect="1"/>
+                  </wp:cNvGraphicFramePr>
+                  <a:graphic xmlns:a="http://schemas.openxmlformats.org/drawingml/2006/main">
+                    <a:graphicData uri="http://schemas.openxmlformats.org/drawingml/2006/picture">
+                      <pic:pic xmlns:pic="http://schemas.openxmlformats.org/drawingml/2006/picture">
+                        <pic:nvPicPr>
+                          <pic:cNvPr id="1" name=""/>
+                          <pic:cNvPicPr/>
+                        </pic:nvPicPr>
+                        <pic:blipFill>
+                          <a:blip r:embed="rId17"/>
+                          <a:stretch>
+                            <a:fillRect/>
+                          </a:stretch>
+                        </pic:blipFill>
+                        <pic:spPr>
+                          <a:xfrm>
+                            <a:off x="0" y="0"/>
+                            <a:ext cx="760567" cy="738053"/>
+                          </a:xfrm>
+                          <a:prstGeom prst="rect">
+                            <a:avLst/>
+                          </a:prstGeom>
+                        </pic:spPr>
+                      </pic:pic>
+                    </a:graphicData>
+                  </a:graphic>
+                </wp:inline>
+              </w:drawing>
+            </w:r>
+          </w:p>
+          <w:p>
+            <w:pPr>
+              <w:rPr>
+                <w:noProof/>
+              </w:rPr>
+            </w:pPr>
+            <w:r>
+              <w:rPr>
+                <w:noProof/>
+              </w:rPr>
+              <w:drawing>
+                <wp:inline distT="0" distB="0" distL="0" distR="0" wp14:anchorId="58C0CC5D" wp14:editId="776CE28D">
+                  <wp:extent cx="1704434" cy="584711"/>
+                  <wp:effectExtent l="0" t="0" r="0" b="6350"/>
+                  <wp:docPr id="9" name="Picture 9"/>
+                  <wp:cNvGraphicFramePr>
+                    <a:graphicFrameLocks xmlns:a="http://schemas.openxmlformats.org/drawingml/2006/main" noChangeAspect="1"/>
+                  </wp:cNvGraphicFramePr>
+                  <a:graphic xmlns:a="http://schemas.openxmlformats.org/drawingml/2006/main">
+                    <a:graphicData uri="http://schemas.openxmlformats.org/drawingml/2006/picture">
+                      <pic:pic xmlns:pic="http://schemas.openxmlformats.org/drawingml/2006/picture">
+                        <pic:nvPicPr>
+                          <pic:cNvPr id="1" name=""/>
+                          <pic:cNvPicPr/>
+                        </pic:nvPicPr>
+                        <pic:blipFill>
+                          <a:blip r:embed="rId18"/>
+                          <a:stretch>
+                            <a:fillRect/>
+                          </a:stretch>
+                        </pic:blipFill>
+                        <pic:spPr>
+                          <a:xfrm>
+                            <a:off x="0" y="0"/>
+                            <a:ext cx="1722304" cy="590841"/>
+                          </a:xfrm>
+                          <a:prstGeom prst="rect">
+                            <a:avLst/>
+                          </a:prstGeom>
+                        </pic:spPr>
+                      </pic:pic>
+                    </a:graphicData>
+                  </a:graphic>
+                </wp:inline>
+              </w:drawing>
+            </w:r>
+          </w:p>
+          <w:p>
+            <w:pPr>
+              <w:rPr>
+                <w:noProof/>
+              </w:rPr>
+            </w:pPr>
+            <w:r>
+              <w:rPr>
+                <w:noProof/>
+              </w:rPr>
+              <w:t xml:space="preserve">Missing 4/4 </w:t>
+            </w:r>
           </w:p>
         </w:tc>
         <w:tc>

</xml_diff>

<commit_message>
V61: Proof reading, Beaming and arrow changes
</commit_message>
<xml_diff>
--- a/2 Proof Reading and Review/LARA String Quartet No. 3 - Errata_V2.docx
+++ b/2 Proof Reading and Review/LARA String Quartet No. 3 - Errata_V2.docx
@@ -131,7 +131,7 @@
     </w:p>
     <w:tbl>
       <w:tblPr>
-        <w:tblStyle w:val="a"/>
+        <w:tblStyle w:val="1"/>
         <w:tblW w:w="9085" w:type="dxa"/>
         <w:tblBorders>
           <w:top w:val="single" w:sz="4" w:space="0" w:color="000000"/>
@@ -1410,7 +1410,7 @@
                 <w:rFonts w:ascii="Times" w:eastAsia="Times" w:hAnsi="Times" w:cs="Times"/>
                 <w:bCs/>
               </w:rPr>
-              <w:t>Cello</w:t>
+              <w:t xml:space="preserve">Violin </w:t>
             </w:r>
           </w:p>
         </w:tc>
@@ -1431,15 +1431,8 @@
                 <w:rFonts w:ascii="Times" w:eastAsia="Times" w:hAnsi="Times" w:cs="Times"/>
                 <w:bCs/>
               </w:rPr>
-              <w:t>266</w:t>
-            </w:r>
-          </w:p>
-          <w:p>
-            <w:pPr>
-              <w:rPr>
-                <w:rFonts w:ascii="Times" w:eastAsia="Times" w:hAnsi="Times" w:cs="Times"/>
-              </w:rPr>
-            </w:pPr>
+              <w:t>265</w:t>
+            </w:r>
           </w:p>
         </w:tc>
         <w:tc>
@@ -1448,24 +1441,6 @@
           </w:tcPr>
           <w:p>
             <w:pPr>
-              <w:pStyle w:val="ListParagraph"/>
-              <w:numPr>
-                <w:ilvl w:val="0"/>
-                <w:numId w:val="2"/>
-              </w:numPr>
-              <w:rPr>
-                <w:noProof/>
-              </w:rPr>
-            </w:pPr>
-            <w:r>
-              <w:rPr>
-                <w:noProof/>
-              </w:rPr>
-              <w:t>Check beat 1 rhythm- should it be a dootted semiquaver instead?</w:t>
-            </w:r>
-          </w:p>
-          <w:p>
-            <w:pPr>
               <w:rPr>
                 <w:noProof/>
               </w:rPr>
@@ -1475,10 +1450,10 @@
                 <w:noProof/>
               </w:rPr>
               <w:drawing>
-                <wp:inline distT="0" distB="0" distL="0" distR="0" wp14:anchorId="4D79CF1B" wp14:editId="550B0DDB">
-                  <wp:extent cx="2874645" cy="1139190"/>
-                  <wp:effectExtent l="0" t="0" r="1905" b="3810"/>
-                  <wp:docPr id="12" name="Picture 12"/>
+                <wp:inline distT="0" distB="0" distL="0" distR="0" wp14:anchorId="0B266606" wp14:editId="34A6DB2A">
+                  <wp:extent cx="1710079" cy="1499672"/>
+                  <wp:effectExtent l="0" t="0" r="4445" b="5715"/>
+                  <wp:docPr id="17" name="Picture 17"/>
                   <wp:cNvGraphicFramePr>
                     <a:graphicFrameLocks xmlns:a="http://schemas.openxmlformats.org/drawingml/2006/main" noChangeAspect="1"/>
                   </wp:cNvGraphicFramePr>
@@ -1498,7 +1473,7 @@
                         <pic:spPr>
                           <a:xfrm>
                             <a:off x="0" y="0"/>
-                            <a:ext cx="2874645" cy="1139190"/>
+                            <a:ext cx="1715860" cy="1504741"/>
                           </a:xfrm>
                           <a:prstGeom prst="rect">
                             <a:avLst/>
@@ -1510,22 +1485,15 @@
                 </wp:inline>
               </w:drawing>
             </w:r>
-          </w:p>
-          <w:p>
-            <w:pPr>
-              <w:rPr>
-                <w:noProof/>
-              </w:rPr>
-            </w:pPr>
             <w:r>
               <w:rPr>
                 <w:noProof/>
               </w:rPr>
               <w:drawing>
-                <wp:inline distT="0" distB="0" distL="0" distR="0" wp14:anchorId="7D122479" wp14:editId="3C0E3A5B">
-                  <wp:extent cx="2874645" cy="935355"/>
-                  <wp:effectExtent l="0" t="0" r="1905" b="0"/>
-                  <wp:docPr id="13" name="Picture 13"/>
+                <wp:inline distT="0" distB="0" distL="0" distR="0" wp14:anchorId="7E1D59C8" wp14:editId="67B388D5">
+                  <wp:extent cx="1674976" cy="1102591"/>
+                  <wp:effectExtent l="0" t="0" r="1905" b="2540"/>
+                  <wp:docPr id="18" name="Picture 18"/>
                   <wp:cNvGraphicFramePr>
                     <a:graphicFrameLocks xmlns:a="http://schemas.openxmlformats.org/drawingml/2006/main" noChangeAspect="1"/>
                   </wp:cNvGraphicFramePr>
@@ -1545,7 +1513,7 @@
                         <pic:spPr>
                           <a:xfrm>
                             <a:off x="0" y="0"/>
-                            <a:ext cx="2874645" cy="935355"/>
+                            <a:ext cx="1694775" cy="1115624"/>
                           </a:xfrm>
                           <a:prstGeom prst="rect">
                             <a:avLst/>
@@ -1560,6 +1528,93 @@
           </w:p>
           <w:p>
             <w:pPr>
+              <w:rPr>
+                <w:noProof/>
+              </w:rPr>
+            </w:pPr>
+            <w:r>
+              <w:rPr>
+                <w:noProof/>
+              </w:rPr>
+              <w:t xml:space="preserve">check rhythm, semiquaver rest for both voices? </w:t>
+            </w:r>
+          </w:p>
+        </w:tc>
+        <w:tc>
+          <w:tcPr>
+            <w:tcW w:w="1370" w:type="dxa"/>
+          </w:tcPr>
+          <w:p>
+            <w:pPr>
+              <w:jc w:val="center"/>
+              <w:rPr>
+                <w:rFonts w:ascii="Times" w:eastAsia="Times" w:hAnsi="Times" w:cs="Times"/>
+                <w:bCs/>
+              </w:rPr>
+            </w:pPr>
+          </w:p>
+        </w:tc>
+      </w:tr>
+      <w:tr>
+        <w:trPr>
+          <w:trHeight w:val="942"/>
+        </w:trPr>
+        <w:tc>
+          <w:tcPr>
+            <w:tcW w:w="1782" w:type="dxa"/>
+          </w:tcPr>
+          <w:p>
+            <w:pPr>
+              <w:jc w:val="center"/>
+              <w:rPr>
+                <w:rFonts w:ascii="Times" w:eastAsia="Times" w:hAnsi="Times" w:cs="Times"/>
+                <w:bCs/>
+              </w:rPr>
+            </w:pPr>
+            <w:r>
+              <w:rPr>
+                <w:rFonts w:ascii="Times" w:eastAsia="Times" w:hAnsi="Times" w:cs="Times"/>
+                <w:bCs/>
+              </w:rPr>
+              <w:lastRenderedPageBreak/>
+              <w:t>Cello</w:t>
+            </w:r>
+          </w:p>
+        </w:tc>
+        <w:tc>
+          <w:tcPr>
+            <w:tcW w:w="1190" w:type="dxa"/>
+          </w:tcPr>
+          <w:p>
+            <w:pPr>
+              <w:jc w:val="center"/>
+              <w:rPr>
+                <w:rFonts w:ascii="Times" w:eastAsia="Times" w:hAnsi="Times" w:cs="Times"/>
+                <w:bCs/>
+              </w:rPr>
+            </w:pPr>
+            <w:r>
+              <w:rPr>
+                <w:rFonts w:ascii="Times" w:eastAsia="Times" w:hAnsi="Times" w:cs="Times"/>
+                <w:bCs/>
+              </w:rPr>
+              <w:t>266</w:t>
+            </w:r>
+          </w:p>
+          <w:p>
+            <w:pPr>
+              <w:rPr>
+                <w:rFonts w:ascii="Times" w:eastAsia="Times" w:hAnsi="Times" w:cs="Times"/>
+              </w:rPr>
+            </w:pPr>
+          </w:p>
+        </w:tc>
+        <w:tc>
+          <w:tcPr>
+            <w:tcW w:w="4743" w:type="dxa"/>
+          </w:tcPr>
+          <w:p>
+            <w:pPr>
               <w:pStyle w:val="ListParagraph"/>
               <w:numPr>
                 <w:ilvl w:val="0"/>
@@ -1573,76 +1628,9 @@
               <w:rPr>
                 <w:noProof/>
               </w:rPr>
-              <w:t>Bass clef should start on bar 266 instead of 267?</w:t>
-            </w:r>
-          </w:p>
-        </w:tc>
-        <w:tc>
-          <w:tcPr>
-            <w:tcW w:w="1370" w:type="dxa"/>
-          </w:tcPr>
-          <w:p>
-            <w:pPr>
-              <w:jc w:val="center"/>
-              <w:rPr>
-                <w:rFonts w:ascii="Times" w:eastAsia="Times" w:hAnsi="Times" w:cs="Times"/>
-                <w:bCs/>
-              </w:rPr>
-            </w:pPr>
-          </w:p>
-        </w:tc>
-      </w:tr>
-      <w:tr>
-        <w:trPr>
-          <w:trHeight w:val="942"/>
-        </w:trPr>
-        <w:tc>
-          <w:tcPr>
-            <w:tcW w:w="1782" w:type="dxa"/>
-          </w:tcPr>
-          <w:p>
-            <w:pPr>
-              <w:jc w:val="center"/>
-              <w:rPr>
-                <w:rFonts w:ascii="Times" w:eastAsia="Times" w:hAnsi="Times" w:cs="Times"/>
-                <w:bCs/>
-              </w:rPr>
-            </w:pPr>
-            <w:r>
-              <w:rPr>
-                <w:rFonts w:ascii="Times" w:eastAsia="Times" w:hAnsi="Times" w:cs="Times"/>
-                <w:bCs/>
-              </w:rPr>
-              <w:lastRenderedPageBreak/>
-              <w:t xml:space="preserve">Violin </w:t>
-            </w:r>
-          </w:p>
-        </w:tc>
-        <w:tc>
-          <w:tcPr>
-            <w:tcW w:w="1190" w:type="dxa"/>
-          </w:tcPr>
-          <w:p>
-            <w:pPr>
-              <w:jc w:val="center"/>
-              <w:rPr>
-                <w:rFonts w:ascii="Times" w:eastAsia="Times" w:hAnsi="Times" w:cs="Times"/>
-                <w:bCs/>
-              </w:rPr>
-            </w:pPr>
-            <w:r>
-              <w:rPr>
-                <w:rFonts w:ascii="Times" w:eastAsia="Times" w:hAnsi="Times" w:cs="Times"/>
-                <w:bCs/>
-              </w:rPr>
-              <w:t>369</w:t>
-            </w:r>
-          </w:p>
-        </w:tc>
-        <w:tc>
-          <w:tcPr>
-            <w:tcW w:w="4743" w:type="dxa"/>
-          </w:tcPr>
+              <w:t>Check beat 1 rhythm- should it be a dootted semiquaver instead?</w:t>
+            </w:r>
+          </w:p>
           <w:p>
             <w:pPr>
               <w:rPr>
@@ -1654,10 +1642,10 @@
                 <w:noProof/>
               </w:rPr>
               <w:drawing>
-                <wp:inline distT="0" distB="0" distL="0" distR="0" wp14:anchorId="05851A70" wp14:editId="323C4346">
-                  <wp:extent cx="749263" cy="727084"/>
-                  <wp:effectExtent l="0" t="0" r="0" b="0"/>
-                  <wp:docPr id="2" name="Picture 2"/>
+                <wp:inline distT="0" distB="0" distL="0" distR="0" wp14:anchorId="4D79CF1B" wp14:editId="550B0DDB">
+                  <wp:extent cx="2874645" cy="1139190"/>
+                  <wp:effectExtent l="0" t="0" r="1905" b="3810"/>
+                  <wp:docPr id="12" name="Picture 12"/>
                   <wp:cNvGraphicFramePr>
                     <a:graphicFrameLocks xmlns:a="http://schemas.openxmlformats.org/drawingml/2006/main" noChangeAspect="1"/>
                   </wp:cNvGraphicFramePr>
@@ -1677,6 +1665,570 @@
                         <pic:spPr>
                           <a:xfrm>
                             <a:off x="0" y="0"/>
+                            <a:ext cx="2874645" cy="1139190"/>
+                          </a:xfrm>
+                          <a:prstGeom prst="rect">
+                            <a:avLst/>
+                          </a:prstGeom>
+                        </pic:spPr>
+                      </pic:pic>
+                    </a:graphicData>
+                  </a:graphic>
+                </wp:inline>
+              </w:drawing>
+            </w:r>
+          </w:p>
+          <w:p>
+            <w:pPr>
+              <w:rPr>
+                <w:noProof/>
+              </w:rPr>
+            </w:pPr>
+            <w:r>
+              <w:rPr>
+                <w:noProof/>
+              </w:rPr>
+              <w:drawing>
+                <wp:inline distT="0" distB="0" distL="0" distR="0" wp14:anchorId="7D122479" wp14:editId="3C0E3A5B">
+                  <wp:extent cx="2874645" cy="935355"/>
+                  <wp:effectExtent l="0" t="0" r="1905" b="0"/>
+                  <wp:docPr id="13" name="Picture 13"/>
+                  <wp:cNvGraphicFramePr>
+                    <a:graphicFrameLocks xmlns:a="http://schemas.openxmlformats.org/drawingml/2006/main" noChangeAspect="1"/>
+                  </wp:cNvGraphicFramePr>
+                  <a:graphic xmlns:a="http://schemas.openxmlformats.org/drawingml/2006/main">
+                    <a:graphicData uri="http://schemas.openxmlformats.org/drawingml/2006/picture">
+                      <pic:pic xmlns:pic="http://schemas.openxmlformats.org/drawingml/2006/picture">
+                        <pic:nvPicPr>
+                          <pic:cNvPr id="1" name=""/>
+                          <pic:cNvPicPr/>
+                        </pic:nvPicPr>
+                        <pic:blipFill>
+                          <a:blip r:embed="rId18"/>
+                          <a:stretch>
+                            <a:fillRect/>
+                          </a:stretch>
+                        </pic:blipFill>
+                        <pic:spPr>
+                          <a:xfrm>
+                            <a:off x="0" y="0"/>
+                            <a:ext cx="2874645" cy="935355"/>
+                          </a:xfrm>
+                          <a:prstGeom prst="rect">
+                            <a:avLst/>
+                          </a:prstGeom>
+                        </pic:spPr>
+                      </pic:pic>
+                    </a:graphicData>
+                  </a:graphic>
+                </wp:inline>
+              </w:drawing>
+            </w:r>
+          </w:p>
+          <w:p>
+            <w:pPr>
+              <w:pStyle w:val="ListParagraph"/>
+              <w:numPr>
+                <w:ilvl w:val="0"/>
+                <w:numId w:val="2"/>
+              </w:numPr>
+              <w:rPr>
+                <w:noProof/>
+              </w:rPr>
+            </w:pPr>
+            <w:r>
+              <w:rPr>
+                <w:noProof/>
+              </w:rPr>
+              <w:t>Bass clef should start on bar 266 instead of 267?</w:t>
+            </w:r>
+          </w:p>
+        </w:tc>
+        <w:tc>
+          <w:tcPr>
+            <w:tcW w:w="1370" w:type="dxa"/>
+          </w:tcPr>
+          <w:p>
+            <w:pPr>
+              <w:jc w:val="center"/>
+              <w:rPr>
+                <w:rFonts w:ascii="Times" w:eastAsia="Times" w:hAnsi="Times" w:cs="Times"/>
+                <w:bCs/>
+              </w:rPr>
+            </w:pPr>
+          </w:p>
+        </w:tc>
+      </w:tr>
+      <w:tr>
+        <w:trPr>
+          <w:trHeight w:val="942"/>
+        </w:trPr>
+        <w:tc>
+          <w:tcPr>
+            <w:tcW w:w="1782" w:type="dxa"/>
+          </w:tcPr>
+          <w:p>
+            <w:pPr>
+              <w:jc w:val="center"/>
+              <w:rPr>
+                <w:rFonts w:ascii="Times" w:eastAsia="Times" w:hAnsi="Times" w:cs="Times"/>
+                <w:bCs/>
+              </w:rPr>
+            </w:pPr>
+            <w:r>
+              <w:rPr>
+                <w:rFonts w:ascii="Times" w:eastAsia="Times" w:hAnsi="Times" w:cs="Times"/>
+                <w:bCs/>
+              </w:rPr>
+              <w:t>Cello</w:t>
+            </w:r>
+          </w:p>
+        </w:tc>
+        <w:tc>
+          <w:tcPr>
+            <w:tcW w:w="1190" w:type="dxa"/>
+          </w:tcPr>
+          <w:p>
+            <w:pPr>
+              <w:jc w:val="center"/>
+              <w:rPr>
+                <w:rFonts w:ascii="Times" w:eastAsia="Times" w:hAnsi="Times" w:cs="Times"/>
+                <w:bCs/>
+              </w:rPr>
+            </w:pPr>
+            <w:r>
+              <w:rPr>
+                <w:rFonts w:ascii="Times" w:eastAsia="Times" w:hAnsi="Times" w:cs="Times"/>
+                <w:bCs/>
+              </w:rPr>
+              <w:t>266</w:t>
+            </w:r>
+          </w:p>
+        </w:tc>
+        <w:tc>
+          <w:tcPr>
+            <w:tcW w:w="4743" w:type="dxa"/>
+          </w:tcPr>
+          <w:p>
+            <w:pPr>
+              <w:rPr>
+                <w:noProof/>
+              </w:rPr>
+            </w:pPr>
+            <w:r>
+              <w:rPr>
+                <w:noProof/>
+              </w:rPr>
+              <w:drawing>
+                <wp:inline distT="0" distB="0" distL="0" distR="0" wp14:anchorId="2DD41B2F" wp14:editId="3D2392F2">
+                  <wp:extent cx="2874645" cy="543560"/>
+                  <wp:effectExtent l="0" t="0" r="1905" b="8890"/>
+                  <wp:docPr id="14" name="Picture 14"/>
+                  <wp:cNvGraphicFramePr>
+                    <a:graphicFrameLocks xmlns:a="http://schemas.openxmlformats.org/drawingml/2006/main" noChangeAspect="1"/>
+                  </wp:cNvGraphicFramePr>
+                  <a:graphic xmlns:a="http://schemas.openxmlformats.org/drawingml/2006/main">
+                    <a:graphicData uri="http://schemas.openxmlformats.org/drawingml/2006/picture">
+                      <pic:pic xmlns:pic="http://schemas.openxmlformats.org/drawingml/2006/picture">
+                        <pic:nvPicPr>
+                          <pic:cNvPr id="1" name=""/>
+                          <pic:cNvPicPr/>
+                        </pic:nvPicPr>
+                        <pic:blipFill>
+                          <a:blip r:embed="rId19"/>
+                          <a:stretch>
+                            <a:fillRect/>
+                          </a:stretch>
+                        </pic:blipFill>
+                        <pic:spPr>
+                          <a:xfrm>
+                            <a:off x="0" y="0"/>
+                            <a:ext cx="2874645" cy="543560"/>
+                          </a:xfrm>
+                          <a:prstGeom prst="rect">
+                            <a:avLst/>
+                          </a:prstGeom>
+                        </pic:spPr>
+                      </pic:pic>
+                    </a:graphicData>
+                  </a:graphic>
+                </wp:inline>
+              </w:drawing>
+            </w:r>
+          </w:p>
+          <w:p>
+            <w:pPr>
+              <w:rPr>
+                <w:noProof/>
+              </w:rPr>
+            </w:pPr>
+            <w:r>
+              <w:rPr>
+                <w:noProof/>
+              </w:rPr>
+              <w:t>Bass clef added at 266 instead of 267</w:t>
+            </w:r>
+            <w:r>
+              <w:rPr>
+                <w:noProof/>
+              </w:rPr>
+              <w:drawing>
+                <wp:inline distT="0" distB="0" distL="0" distR="0" wp14:anchorId="17F8DA75" wp14:editId="40E173F9">
+                  <wp:extent cx="2874645" cy="972820"/>
+                  <wp:effectExtent l="0" t="0" r="1905" b="0"/>
+                  <wp:docPr id="16" name="Picture 16"/>
+                  <wp:cNvGraphicFramePr>
+                    <a:graphicFrameLocks xmlns:a="http://schemas.openxmlformats.org/drawingml/2006/main" noChangeAspect="1"/>
+                  </wp:cNvGraphicFramePr>
+                  <a:graphic xmlns:a="http://schemas.openxmlformats.org/drawingml/2006/main">
+                    <a:graphicData uri="http://schemas.openxmlformats.org/drawingml/2006/picture">
+                      <pic:pic xmlns:pic="http://schemas.openxmlformats.org/drawingml/2006/picture">
+                        <pic:nvPicPr>
+                          <pic:cNvPr id="1" name=""/>
+                          <pic:cNvPicPr/>
+                        </pic:nvPicPr>
+                        <pic:blipFill>
+                          <a:blip r:embed="rId20"/>
+                          <a:stretch>
+                            <a:fillRect/>
+                          </a:stretch>
+                        </pic:blipFill>
+                        <pic:spPr>
+                          <a:xfrm>
+                            <a:off x="0" y="0"/>
+                            <a:ext cx="2874645" cy="972820"/>
+                          </a:xfrm>
+                          <a:prstGeom prst="rect">
+                            <a:avLst/>
+                          </a:prstGeom>
+                        </pic:spPr>
+                      </pic:pic>
+                    </a:graphicData>
+                  </a:graphic>
+                </wp:inline>
+              </w:drawing>
+            </w:r>
+          </w:p>
+          <w:p>
+            <w:pPr>
+              <w:rPr>
+                <w:noProof/>
+              </w:rPr>
+            </w:pPr>
+          </w:p>
+          <w:p>
+            <w:pPr>
+              <w:rPr>
+                <w:noProof/>
+              </w:rPr>
+            </w:pPr>
+            <w:r>
+              <w:rPr>
+                <w:noProof/>
+              </w:rPr>
+              <w:drawing>
+                <wp:inline distT="0" distB="0" distL="0" distR="0" wp14:anchorId="5393CCB8" wp14:editId="68219FC2">
+                  <wp:extent cx="2874645" cy="840740"/>
+                  <wp:effectExtent l="0" t="0" r="1905" b="0"/>
+                  <wp:docPr id="15" name="Picture 15"/>
+                  <wp:cNvGraphicFramePr>
+                    <a:graphicFrameLocks xmlns:a="http://schemas.openxmlformats.org/drawingml/2006/main" noChangeAspect="1"/>
+                  </wp:cNvGraphicFramePr>
+                  <a:graphic xmlns:a="http://schemas.openxmlformats.org/drawingml/2006/main">
+                    <a:graphicData uri="http://schemas.openxmlformats.org/drawingml/2006/picture">
+                      <pic:pic xmlns:pic="http://schemas.openxmlformats.org/drawingml/2006/picture">
+                        <pic:nvPicPr>
+                          <pic:cNvPr id="1" name=""/>
+                          <pic:cNvPicPr/>
+                        </pic:nvPicPr>
+                        <pic:blipFill>
+                          <a:blip r:embed="rId21"/>
+                          <a:stretch>
+                            <a:fillRect/>
+                          </a:stretch>
+                        </pic:blipFill>
+                        <pic:spPr>
+                          <a:xfrm>
+                            <a:off x="0" y="0"/>
+                            <a:ext cx="2874645" cy="840740"/>
+                          </a:xfrm>
+                          <a:prstGeom prst="rect">
+                            <a:avLst/>
+                          </a:prstGeom>
+                        </pic:spPr>
+                      </pic:pic>
+                    </a:graphicData>
+                  </a:graphic>
+                </wp:inline>
+              </w:drawing>
+            </w:r>
+          </w:p>
+        </w:tc>
+        <w:tc>
+          <w:tcPr>
+            <w:tcW w:w="1370" w:type="dxa"/>
+          </w:tcPr>
+          <w:p>
+            <w:pPr>
+              <w:jc w:val="center"/>
+              <w:rPr>
+                <w:rFonts w:ascii="Times" w:eastAsia="Times" w:hAnsi="Times" w:cs="Times"/>
+                <w:bCs/>
+              </w:rPr>
+            </w:pPr>
+          </w:p>
+        </w:tc>
+      </w:tr>
+      <w:tr>
+        <w:trPr>
+          <w:trHeight w:val="942"/>
+        </w:trPr>
+        <w:tc>
+          <w:tcPr>
+            <w:tcW w:w="1782" w:type="dxa"/>
+          </w:tcPr>
+          <w:p>
+            <w:pPr>
+              <w:jc w:val="center"/>
+              <w:rPr>
+                <w:rFonts w:ascii="Times" w:eastAsia="Times" w:hAnsi="Times" w:cs="Times"/>
+                <w:bCs/>
+              </w:rPr>
+            </w:pPr>
+            <w:r>
+              <w:rPr>
+                <w:rFonts w:ascii="Times" w:eastAsia="Times" w:hAnsi="Times" w:cs="Times"/>
+                <w:bCs/>
+              </w:rPr>
+              <w:t xml:space="preserve">Violin </w:t>
+            </w:r>
+          </w:p>
+        </w:tc>
+        <w:tc>
+          <w:tcPr>
+            <w:tcW w:w="1190" w:type="dxa"/>
+          </w:tcPr>
+          <w:p>
+            <w:pPr>
+              <w:jc w:val="center"/>
+              <w:rPr>
+                <w:rFonts w:ascii="Times" w:eastAsia="Times" w:hAnsi="Times" w:cs="Times"/>
+                <w:bCs/>
+              </w:rPr>
+            </w:pPr>
+            <w:r>
+              <w:rPr>
+                <w:rFonts w:ascii="Times" w:eastAsia="Times" w:hAnsi="Times" w:cs="Times"/>
+                <w:bCs/>
+              </w:rPr>
+              <w:t>274</w:t>
+            </w:r>
+          </w:p>
+        </w:tc>
+        <w:tc>
+          <w:tcPr>
+            <w:tcW w:w="4743" w:type="dxa"/>
+          </w:tcPr>
+          <w:p>
+            <w:pPr>
+              <w:rPr>
+                <w:noProof/>
+              </w:rPr>
+            </w:pPr>
+            <w:r>
+              <w:rPr>
+                <w:noProof/>
+              </w:rPr>
+              <w:drawing>
+                <wp:inline distT="0" distB="0" distL="0" distR="0" wp14:anchorId="4E531AF4" wp14:editId="2249C930">
+                  <wp:extent cx="1801205" cy="976399"/>
+                  <wp:effectExtent l="0" t="0" r="8890" b="0"/>
+                  <wp:docPr id="19" name="Picture 19"/>
+                  <wp:cNvGraphicFramePr>
+                    <a:graphicFrameLocks xmlns:a="http://schemas.openxmlformats.org/drawingml/2006/main" noChangeAspect="1"/>
+                  </wp:cNvGraphicFramePr>
+                  <a:graphic xmlns:a="http://schemas.openxmlformats.org/drawingml/2006/main">
+                    <a:graphicData uri="http://schemas.openxmlformats.org/drawingml/2006/picture">
+                      <pic:pic xmlns:pic="http://schemas.openxmlformats.org/drawingml/2006/picture">
+                        <pic:nvPicPr>
+                          <pic:cNvPr id="1" name=""/>
+                          <pic:cNvPicPr/>
+                        </pic:nvPicPr>
+                        <pic:blipFill>
+                          <a:blip r:embed="rId22"/>
+                          <a:stretch>
+                            <a:fillRect/>
+                          </a:stretch>
+                        </pic:blipFill>
+                        <pic:spPr>
+                          <a:xfrm>
+                            <a:off x="0" y="0"/>
+                            <a:ext cx="1801205" cy="976399"/>
+                          </a:xfrm>
+                          <a:prstGeom prst="rect">
+                            <a:avLst/>
+                          </a:prstGeom>
+                        </pic:spPr>
+                      </pic:pic>
+                    </a:graphicData>
+                  </a:graphic>
+                </wp:inline>
+              </w:drawing>
+            </w:r>
+            <w:r>
+              <w:rPr>
+                <w:noProof/>
+              </w:rPr>
+              <w:drawing>
+                <wp:inline distT="0" distB="0" distL="0" distR="0" wp14:anchorId="5C3A10C8" wp14:editId="6895F08C">
+                  <wp:extent cx="1205345" cy="1205345"/>
+                  <wp:effectExtent l="0" t="0" r="0" b="0"/>
+                  <wp:docPr id="20" name="Picture 20"/>
+                  <wp:cNvGraphicFramePr>
+                    <a:graphicFrameLocks xmlns:a="http://schemas.openxmlformats.org/drawingml/2006/main" noChangeAspect="1"/>
+                  </wp:cNvGraphicFramePr>
+                  <a:graphic xmlns:a="http://schemas.openxmlformats.org/drawingml/2006/main">
+                    <a:graphicData uri="http://schemas.openxmlformats.org/drawingml/2006/picture">
+                      <pic:pic xmlns:pic="http://schemas.openxmlformats.org/drawingml/2006/picture">
+                        <pic:nvPicPr>
+                          <pic:cNvPr id="1" name=""/>
+                          <pic:cNvPicPr/>
+                        </pic:nvPicPr>
+                        <pic:blipFill>
+                          <a:blip r:embed="rId23"/>
+                          <a:stretch>
+                            <a:fillRect/>
+                          </a:stretch>
+                        </pic:blipFill>
+                        <pic:spPr>
+                          <a:xfrm>
+                            <a:off x="0" y="0"/>
+                            <a:ext cx="1215512" cy="1215512"/>
+                          </a:xfrm>
+                          <a:prstGeom prst="rect">
+                            <a:avLst/>
+                          </a:prstGeom>
+                        </pic:spPr>
+                      </pic:pic>
+                    </a:graphicData>
+                  </a:graphic>
+                </wp:inline>
+              </w:drawing>
+            </w:r>
+          </w:p>
+          <w:p>
+            <w:pPr>
+              <w:rPr>
+                <w:noProof/>
+              </w:rPr>
+            </w:pPr>
+            <w:r>
+              <w:rPr>
+                <w:noProof/>
+              </w:rPr>
+              <w:t>Dotted quaver changed to dotted semiquaver.</w:t>
+            </w:r>
+          </w:p>
+        </w:tc>
+        <w:tc>
+          <w:tcPr>
+            <w:tcW w:w="1370" w:type="dxa"/>
+          </w:tcPr>
+          <w:p>
+            <w:pPr>
+              <w:jc w:val="center"/>
+              <w:rPr>
+                <w:rFonts w:ascii="Times" w:eastAsia="Times" w:hAnsi="Times" w:cs="Times"/>
+                <w:bCs/>
+              </w:rPr>
+            </w:pPr>
+          </w:p>
+        </w:tc>
+      </w:tr>
+      <w:tr>
+        <w:trPr>
+          <w:trHeight w:val="942"/>
+        </w:trPr>
+        <w:tc>
+          <w:tcPr>
+            <w:tcW w:w="1782" w:type="dxa"/>
+          </w:tcPr>
+          <w:p>
+            <w:pPr>
+              <w:jc w:val="center"/>
+              <w:rPr>
+                <w:rFonts w:ascii="Times" w:eastAsia="Times" w:hAnsi="Times" w:cs="Times"/>
+                <w:bCs/>
+              </w:rPr>
+            </w:pPr>
+            <w:r>
+              <w:rPr>
+                <w:rFonts w:ascii="Times" w:eastAsia="Times" w:hAnsi="Times" w:cs="Times"/>
+                <w:bCs/>
+              </w:rPr>
+              <w:t xml:space="preserve">Violin </w:t>
+            </w:r>
+          </w:p>
+        </w:tc>
+        <w:tc>
+          <w:tcPr>
+            <w:tcW w:w="1190" w:type="dxa"/>
+          </w:tcPr>
+          <w:p>
+            <w:pPr>
+              <w:jc w:val="center"/>
+              <w:rPr>
+                <w:rFonts w:ascii="Times" w:eastAsia="Times" w:hAnsi="Times" w:cs="Times"/>
+                <w:bCs/>
+              </w:rPr>
+            </w:pPr>
+            <w:r>
+              <w:rPr>
+                <w:rFonts w:ascii="Times" w:eastAsia="Times" w:hAnsi="Times" w:cs="Times"/>
+                <w:bCs/>
+              </w:rPr>
+              <w:t>369</w:t>
+            </w:r>
+          </w:p>
+        </w:tc>
+        <w:tc>
+          <w:tcPr>
+            <w:tcW w:w="4743" w:type="dxa"/>
+          </w:tcPr>
+          <w:p>
+            <w:pPr>
+              <w:rPr>
+                <w:noProof/>
+              </w:rPr>
+            </w:pPr>
+            <w:r>
+              <w:rPr>
+                <w:noProof/>
+              </w:rPr>
+              <w:drawing>
+                <wp:inline distT="0" distB="0" distL="0" distR="0" wp14:anchorId="05851A70" wp14:editId="323C4346">
+                  <wp:extent cx="749263" cy="727084"/>
+                  <wp:effectExtent l="0" t="0" r="0" b="0"/>
+                  <wp:docPr id="2" name="Picture 2"/>
+                  <wp:cNvGraphicFramePr>
+                    <a:graphicFrameLocks xmlns:a="http://schemas.openxmlformats.org/drawingml/2006/main" noChangeAspect="1"/>
+                  </wp:cNvGraphicFramePr>
+                  <a:graphic xmlns:a="http://schemas.openxmlformats.org/drawingml/2006/main">
+                    <a:graphicData uri="http://schemas.openxmlformats.org/drawingml/2006/picture">
+                      <pic:pic xmlns:pic="http://schemas.openxmlformats.org/drawingml/2006/picture">
+                        <pic:nvPicPr>
+                          <pic:cNvPr id="1" name=""/>
+                          <pic:cNvPicPr/>
+                        </pic:nvPicPr>
+                        <pic:blipFill>
+                          <a:blip r:embed="rId24"/>
+                          <a:stretch>
+                            <a:fillRect/>
+                          </a:stretch>
+                        </pic:blipFill>
+                        <pic:spPr>
+                          <a:xfrm>
+                            <a:off x="0" y="0"/>
                             <a:ext cx="760567" cy="738053"/>
                           </a:xfrm>
                           <a:prstGeom prst="rect">
@@ -1700,6 +2252,7 @@
               <w:rPr>
                 <w:noProof/>
               </w:rPr>
+              <w:lastRenderedPageBreak/>
               <w:drawing>
                 <wp:inline distT="0" distB="0" distL="0" distR="0" wp14:anchorId="58C0CC5D" wp14:editId="776CE28D">
                   <wp:extent cx="1704434" cy="584711"/>
@@ -1716,7 +2269,7 @@
                           <pic:cNvPicPr/>
                         </pic:nvPicPr>
                         <pic:blipFill>
-                          <a:blip r:embed="rId18"/>
+                          <a:blip r:embed="rId25"/>
                           <a:stretch>
                             <a:fillRect/>
                           </a:stretch>
@@ -2689,7 +3242,8 @@
       <w:szCs w:val="48"/>
     </w:rPr>
   </w:style>
-  <w:style w:type="table" w:customStyle="1" w:styleId="a">
+  <w:style w:type="table" w:customStyle="1" w:styleId="1">
+    <w:name w:val="1"/>
     <w:basedOn w:val="TableNormal"/>
     <w:tblPr>
       <w:tblStyleRowBandSize w:val="1"/>

</xml_diff>

<commit_message>
Updated Errata list (re mm. 333-347)
</commit_message>
<xml_diff>
--- a/2 Proof Reading and Review/LARA String Quartet No. 3 - Errata_V2.docx
+++ b/2 Proof Reading and Review/LARA String Quartet No. 3 - Errata_V2.docx
@@ -376,23 +376,7 @@
                 <w:rFonts w:ascii="Times" w:eastAsia="Times" w:hAnsi="Times" w:cs="Times"/>
                 <w:bCs/>
               </w:rPr>
-              <w:t>(</w:t>
-            </w:r>
-            <w:proofErr w:type="gramStart"/>
-            <w:r>
-              <w:rPr>
-                <w:rFonts w:ascii="Times" w:eastAsia="Times" w:hAnsi="Times" w:cs="Times"/>
-                <w:bCs/>
-              </w:rPr>
-              <w:t>in</w:t>
-            </w:r>
-            <w:proofErr w:type="gramEnd"/>
-            <w:r>
-              <w:rPr>
-                <w:rFonts w:ascii="Times" w:eastAsia="Times" w:hAnsi="Times" w:cs="Times"/>
-                <w:bCs/>
-              </w:rPr>
-              <w:t xml:space="preserve"> order for E to be dotted quaver)</w:t>
+              <w:t>(in order for E to be dotted quaver)</w:t>
             </w:r>
           </w:p>
           <w:p>
@@ -2335,6 +2319,13 @@
                 <w:bCs/>
               </w:rPr>
             </w:pPr>
+            <w:r>
+              <w:rPr>
+                <w:rFonts w:ascii="Times" w:eastAsia="Times" w:hAnsi="Times" w:cs="Times"/>
+                <w:bCs/>
+              </w:rPr>
+              <w:t>Cello</w:t>
+            </w:r>
           </w:p>
         </w:tc>
         <w:tc>
@@ -2349,6 +2340,13 @@
                 <w:bCs/>
               </w:rPr>
             </w:pPr>
+            <w:r>
+              <w:rPr>
+                <w:rFonts w:ascii="Times" w:eastAsia="Times" w:hAnsi="Times" w:cs="Times"/>
+                <w:bCs/>
+              </w:rPr>
+              <w:t>338</w:t>
+            </w:r>
           </w:p>
         </w:tc>
         <w:tc>
@@ -2361,6 +2359,267 @@
                 <w:noProof/>
               </w:rPr>
             </w:pPr>
+            <w:r>
+              <w:rPr>
+                <w:noProof/>
+              </w:rPr>
+              <w:t>Lower voice rests regrouped</w:t>
+            </w:r>
+          </w:p>
+        </w:tc>
+        <w:tc>
+          <w:tcPr>
+            <w:tcW w:w="1370" w:type="dxa"/>
+          </w:tcPr>
+          <w:p>
+            <w:pPr>
+              <w:jc w:val="center"/>
+              <w:rPr>
+                <w:rFonts w:ascii="Times" w:eastAsia="Times" w:hAnsi="Times" w:cs="Times"/>
+                <w:bCs/>
+              </w:rPr>
+            </w:pPr>
+          </w:p>
+        </w:tc>
+      </w:tr>
+      <w:tr>
+        <w:trPr>
+          <w:trHeight w:val="942"/>
+        </w:trPr>
+        <w:tc>
+          <w:tcPr>
+            <w:tcW w:w="1782" w:type="dxa"/>
+          </w:tcPr>
+          <w:p>
+            <w:pPr>
+              <w:jc w:val="center"/>
+              <w:rPr>
+                <w:rFonts w:ascii="Times" w:eastAsia="Times" w:hAnsi="Times" w:cs="Times"/>
+                <w:bCs/>
+              </w:rPr>
+            </w:pPr>
+            <w:r>
+              <w:rPr>
+                <w:rFonts w:ascii="Times" w:eastAsia="Times" w:hAnsi="Times" w:cs="Times"/>
+                <w:bCs/>
+              </w:rPr>
+              <w:t>Viola</w:t>
+            </w:r>
+          </w:p>
+        </w:tc>
+        <w:tc>
+          <w:tcPr>
+            <w:tcW w:w="1190" w:type="dxa"/>
+          </w:tcPr>
+          <w:p>
+            <w:pPr>
+              <w:jc w:val="center"/>
+              <w:rPr>
+                <w:rFonts w:ascii="Times" w:eastAsia="Times" w:hAnsi="Times" w:cs="Times"/>
+                <w:bCs/>
+              </w:rPr>
+            </w:pPr>
+            <w:r>
+              <w:rPr>
+                <w:rFonts w:ascii="Times" w:eastAsia="Times" w:hAnsi="Times" w:cs="Times"/>
+                <w:bCs/>
+              </w:rPr>
+              <w:t>339</w:t>
+            </w:r>
+          </w:p>
+        </w:tc>
+        <w:tc>
+          <w:tcPr>
+            <w:tcW w:w="4743" w:type="dxa"/>
+          </w:tcPr>
+          <w:p>
+            <w:pPr>
+              <w:rPr>
+                <w:noProof/>
+              </w:rPr>
+            </w:pPr>
+            <w:r>
+              <w:rPr>
+                <w:noProof/>
+              </w:rPr>
+              <w:t xml:space="preserve">Cresc. hairpin + ff dynamic added (follow </w:t>
+            </w:r>
+            <w:r>
+              <w:rPr>
+                <w:noProof/>
+              </w:rPr>
+              <w:t>dynamic contour of other instruments)</w:t>
+            </w:r>
+          </w:p>
+        </w:tc>
+        <w:tc>
+          <w:tcPr>
+            <w:tcW w:w="1370" w:type="dxa"/>
+          </w:tcPr>
+          <w:p>
+            <w:pPr>
+              <w:jc w:val="center"/>
+              <w:rPr>
+                <w:rFonts w:ascii="Times" w:eastAsia="Times" w:hAnsi="Times" w:cs="Times"/>
+                <w:bCs/>
+              </w:rPr>
+            </w:pPr>
+          </w:p>
+        </w:tc>
+      </w:tr>
+      <w:tr>
+        <w:trPr>
+          <w:trHeight w:val="942"/>
+        </w:trPr>
+        <w:tc>
+          <w:tcPr>
+            <w:tcW w:w="1782" w:type="dxa"/>
+          </w:tcPr>
+          <w:p>
+            <w:pPr>
+              <w:jc w:val="center"/>
+              <w:rPr>
+                <w:rFonts w:ascii="Times" w:eastAsia="Times" w:hAnsi="Times" w:cs="Times"/>
+                <w:bCs/>
+              </w:rPr>
+            </w:pPr>
+            <w:r>
+              <w:rPr>
+                <w:rFonts w:ascii="Times" w:eastAsia="Times" w:hAnsi="Times" w:cs="Times"/>
+                <w:bCs/>
+              </w:rPr>
+              <w:t>Violin I</w:t>
+            </w:r>
+          </w:p>
+        </w:tc>
+        <w:tc>
+          <w:tcPr>
+            <w:tcW w:w="1190" w:type="dxa"/>
+          </w:tcPr>
+          <w:p>
+            <w:pPr>
+              <w:jc w:val="center"/>
+              <w:rPr>
+                <w:rFonts w:ascii="Times" w:eastAsia="Times" w:hAnsi="Times" w:cs="Times"/>
+                <w:bCs/>
+              </w:rPr>
+            </w:pPr>
+            <w:r>
+              <w:rPr>
+                <w:rFonts w:ascii="Times" w:eastAsia="Times" w:hAnsi="Times" w:cs="Times"/>
+                <w:bCs/>
+              </w:rPr>
+              <w:t>346</w:t>
+            </w:r>
+          </w:p>
+        </w:tc>
+        <w:tc>
+          <w:tcPr>
+            <w:tcW w:w="4743" w:type="dxa"/>
+          </w:tcPr>
+          <w:p>
+            <w:pPr>
+              <w:rPr>
+                <w:noProof/>
+              </w:rPr>
+            </w:pPr>
+            <w:r>
+              <w:rPr>
+                <w:noProof/>
+              </w:rPr>
+              <w:t xml:space="preserve">Suggestion: change all semiquavers in the bar to quavers; since they are marked lv, will ring for the same duration. </w:t>
+            </w:r>
+          </w:p>
+        </w:tc>
+        <w:tc>
+          <w:tcPr>
+            <w:tcW w:w="1370" w:type="dxa"/>
+          </w:tcPr>
+          <w:p>
+            <w:pPr>
+              <w:jc w:val="center"/>
+              <w:rPr>
+                <w:rFonts w:ascii="Times" w:eastAsia="Times" w:hAnsi="Times" w:cs="Times"/>
+                <w:bCs/>
+              </w:rPr>
+            </w:pPr>
+          </w:p>
+        </w:tc>
+      </w:tr>
+      <w:tr>
+        <w:trPr>
+          <w:trHeight w:val="942"/>
+        </w:trPr>
+        <w:tc>
+          <w:tcPr>
+            <w:tcW w:w="1782" w:type="dxa"/>
+          </w:tcPr>
+          <w:p>
+            <w:pPr>
+              <w:jc w:val="center"/>
+              <w:rPr>
+                <w:rFonts w:ascii="Times" w:eastAsia="Times" w:hAnsi="Times" w:cs="Times"/>
+                <w:bCs/>
+              </w:rPr>
+            </w:pPr>
+            <w:r>
+              <w:rPr>
+                <w:rFonts w:ascii="Times" w:eastAsia="Times" w:hAnsi="Times" w:cs="Times"/>
+                <w:bCs/>
+              </w:rPr>
+              <w:t>Viola</w:t>
+            </w:r>
+          </w:p>
+        </w:tc>
+        <w:tc>
+          <w:tcPr>
+            <w:tcW w:w="1190" w:type="dxa"/>
+          </w:tcPr>
+          <w:p>
+            <w:pPr>
+              <w:jc w:val="center"/>
+              <w:rPr>
+                <w:rFonts w:ascii="Times" w:eastAsia="Times" w:hAnsi="Times" w:cs="Times"/>
+                <w:bCs/>
+              </w:rPr>
+            </w:pPr>
+            <w:r>
+              <w:rPr>
+                <w:rFonts w:ascii="Times" w:eastAsia="Times" w:hAnsi="Times" w:cs="Times"/>
+                <w:bCs/>
+              </w:rPr>
+              <w:t>347</w:t>
+            </w:r>
+          </w:p>
+        </w:tc>
+        <w:tc>
+          <w:tcPr>
+            <w:tcW w:w="4743" w:type="dxa"/>
+          </w:tcPr>
+          <w:p>
+            <w:pPr>
+              <w:rPr>
+                <w:noProof/>
+              </w:rPr>
+            </w:pPr>
+            <w:r>
+              <w:rPr>
+                <w:noProof/>
+              </w:rPr>
+              <w:t xml:space="preserve">Last dyad of bar, </w:t>
+            </w:r>
+            <w:r>
+              <w:rPr>
+                <w:noProof/>
+              </w:rPr>
+              <w:t>could we confirm the inflection of the lower note?</w:t>
+            </w:r>
+            <w:r>
+              <w:rPr>
+                <w:noProof/>
+              </w:rPr>
+              <w:t xml:space="preserve"> ( notated as A quarter flat for the time being)</w:t>
+            </w:r>
           </w:p>
         </w:tc>
         <w:tc>

</xml_diff>

<commit_message>
V68: 252-274 format, arrow changes, proof read, shifting staff within margin, some updates in errata list.
</commit_message>
<xml_diff>
--- a/2 Proof Reading and Review/LARA String Quartet No. 3 - Errata_V2.docx
+++ b/2 Proof Reading and Review/LARA String Quartet No. 3 - Errata_V2.docx
@@ -1,6 +1,6 @@
 
 <file path=word/document.xml><?xml version="1.0" encoding="utf-8"?>
-<w:document xmlns:wpc="http://schemas.microsoft.com/office/word/2010/wordprocessingCanvas" xmlns:cx="http://schemas.microsoft.com/office/drawing/2014/chartex" xmlns:cx1="http://schemas.microsoft.com/office/drawing/2015/9/8/chartex" xmlns:cx2="http://schemas.microsoft.com/office/drawing/2015/10/21/chartex" xmlns:cx3="http://schemas.microsoft.com/office/drawing/2016/5/9/chartex" xmlns:cx4="http://schemas.microsoft.com/office/drawing/2016/5/10/chartex" xmlns:cx5="http://schemas.microsoft.com/office/drawing/2016/5/11/chartex" xmlns:cx6="http://schemas.microsoft.com/office/drawing/2016/5/12/chartex" xmlns:cx7="http://schemas.microsoft.com/office/drawing/2016/5/13/chartex" xmlns:cx8="http://schemas.microsoft.com/office/drawing/2016/5/14/chartex" xmlns:mc="http://schemas.openxmlformats.org/markup-compatibility/2006" xmlns:aink="http://schemas.microsoft.com/office/drawing/2016/ink" xmlns:am3d="http://schemas.microsoft.com/office/drawing/2017/model3d" xmlns:o="urn:schemas-microsoft-com:office:office" xmlns:r="http://schemas.openxmlformats.org/officeDocument/2006/relationships" xmlns:m="http://schemas.openxmlformats.org/officeDocument/2006/math" xmlns:v="urn:schemas-microsoft-com:vml" xmlns:wp14="http://schemas.microsoft.com/office/word/2010/wordprocessingDrawing" xmlns:wp="http://schemas.openxmlformats.org/drawingml/2006/wordprocessingDrawing" xmlns:w10="urn:schemas-microsoft-com:office:word" xmlns:w="http://schemas.openxmlformats.org/wordprocessingml/2006/main" xmlns:w14="http://schemas.microsoft.com/office/word/2010/wordml" xmlns:w15="http://schemas.microsoft.com/office/word/2012/wordml" xmlns:w16cex="http://schemas.microsoft.com/office/word/2018/wordml/cex" xmlns:w16cid="http://schemas.microsoft.com/office/word/2016/wordml/cid" xmlns:w16="http://schemas.microsoft.com/office/word/2018/wordml" xmlns:w16se="http://schemas.microsoft.com/office/word/2015/wordml/symex" xmlns:wpg="http://schemas.microsoft.com/office/word/2010/wordprocessingGroup" xmlns:wpi="http://schemas.microsoft.com/office/word/2010/wordprocessingInk" xmlns:wne="http://schemas.microsoft.com/office/word/2006/wordml" xmlns:wps="http://schemas.microsoft.com/office/word/2010/wordprocessingShape" mc:Ignorable="w14 w15 w16se w16cid w16 w16cex wp14">
+<w:document xmlns:wpc="http://schemas.microsoft.com/office/word/2010/wordprocessingCanvas" xmlns:cx="http://schemas.microsoft.com/office/drawing/2014/chartex" xmlns:cx1="http://schemas.microsoft.com/office/drawing/2015/9/8/chartex" xmlns:cx2="http://schemas.microsoft.com/office/drawing/2015/10/21/chartex" xmlns:cx3="http://schemas.microsoft.com/office/drawing/2016/5/9/chartex" xmlns:cx4="http://schemas.microsoft.com/office/drawing/2016/5/10/chartex" xmlns:cx5="http://schemas.microsoft.com/office/drawing/2016/5/11/chartex" xmlns:cx6="http://schemas.microsoft.com/office/drawing/2016/5/12/chartex" xmlns:cx7="http://schemas.microsoft.com/office/drawing/2016/5/13/chartex" xmlns:cx8="http://schemas.microsoft.com/office/drawing/2016/5/14/chartex" xmlns:mc="http://schemas.openxmlformats.org/markup-compatibility/2006" xmlns:aink="http://schemas.microsoft.com/office/drawing/2016/ink" xmlns:am3d="http://schemas.microsoft.com/office/drawing/2017/model3d" xmlns:o="urn:schemas-microsoft-com:office:office" xmlns:r="http://schemas.openxmlformats.org/officeDocument/2006/relationships" xmlns:m="http://schemas.openxmlformats.org/officeDocument/2006/math" xmlns:v="urn:schemas-microsoft-com:vml" xmlns:wp14="http://schemas.microsoft.com/office/word/2010/wordprocessingDrawing" xmlns:wp="http://schemas.openxmlformats.org/drawingml/2006/wordprocessingDrawing" xmlns:w10="urn:schemas-microsoft-com:office:word" xmlns:w="http://schemas.openxmlformats.org/wordprocessingml/2006/main" xmlns:w14="http://schemas.microsoft.com/office/word/2010/wordml" xmlns:w15="http://schemas.microsoft.com/office/word/2012/wordml" xmlns:w16cex="http://schemas.microsoft.com/office/word/2018/wordml/cex" xmlns:w16cid="http://schemas.microsoft.com/office/word/2016/wordml/cid" xmlns:w16="http://schemas.microsoft.com/office/word/2018/wordml" xmlns:w16sdtdh="http://schemas.microsoft.com/office/word/2020/wordml/sdtdatahash" xmlns:w16se="http://schemas.microsoft.com/office/word/2015/wordml/symex" xmlns:wpg="http://schemas.microsoft.com/office/word/2010/wordprocessingGroup" xmlns:wpi="http://schemas.microsoft.com/office/word/2010/wordprocessingInk" xmlns:wne="http://schemas.microsoft.com/office/word/2006/wordml" xmlns:wps="http://schemas.microsoft.com/office/word/2010/wordprocessingShape" mc:Ignorable="w14 w15 w16se w16cid w16 w16cex w16sdtdh wp14">
   <w:body>
     <w:p>
       <w:pPr>
@@ -301,23 +301,7 @@
                 <w:rFonts w:ascii="Times" w:eastAsia="Times" w:hAnsi="Times" w:cs="Times"/>
                 <w:bCs/>
               </w:rPr>
-              <w:t xml:space="preserve">Should </w:t>
-            </w:r>
-            <w:proofErr w:type="spellStart"/>
-            <w:r>
-              <w:rPr>
-                <w:rFonts w:ascii="Times" w:eastAsia="Times" w:hAnsi="Times" w:cs="Times"/>
-                <w:bCs/>
-              </w:rPr>
-              <w:t>these</w:t>
-            </w:r>
-            <w:proofErr w:type="spellEnd"/>
-            <w:r>
-              <w:rPr>
-                <w:rFonts w:ascii="Times" w:eastAsia="Times" w:hAnsi="Times" w:cs="Times"/>
-                <w:bCs/>
-              </w:rPr>
-              <w:t xml:space="preserve"> be quintuplets? </w:t>
+              <w:t xml:space="preserve">Should these be quintuplets? </w:t>
             </w:r>
           </w:p>
           <w:p>
@@ -2226,7 +2210,7 @@
                 <w:rFonts w:ascii="Times" w:eastAsia="Times" w:hAnsi="Times" w:cs="Times"/>
                 <w:bCs/>
               </w:rPr>
-              <w:t>274</w:t>
+              <w:t>270</w:t>
             </w:r>
           </w:p>
         </w:tc>
@@ -2245,10 +2229,10 @@
                 <w:noProof/>
               </w:rPr>
               <w:drawing>
-                <wp:inline distT="0" distB="0" distL="0" distR="0" wp14:anchorId="4E531AF4" wp14:editId="2249C930">
-                  <wp:extent cx="1801205" cy="976399"/>
-                  <wp:effectExtent l="0" t="0" r="8890" b="0"/>
-                  <wp:docPr id="19" name="Picture 19"/>
+                <wp:inline distT="0" distB="0" distL="0" distR="0" wp14:anchorId="7905A6C9" wp14:editId="01A5534B">
+                  <wp:extent cx="1055503" cy="1145968"/>
+                  <wp:effectExtent l="0" t="0" r="0" b="0"/>
+                  <wp:docPr id="22" name="Picture 22"/>
                   <wp:cNvGraphicFramePr>
                     <a:graphicFrameLocks xmlns:a="http://schemas.openxmlformats.org/drawingml/2006/main" noChangeAspect="1"/>
                   </wp:cNvGraphicFramePr>
@@ -2268,7 +2252,7 @@
                         <pic:spPr>
                           <a:xfrm>
                             <a:off x="0" y="0"/>
-                            <a:ext cx="1801205" cy="976399"/>
+                            <a:ext cx="1062337" cy="1153388"/>
                           </a:xfrm>
                           <a:prstGeom prst="rect">
                             <a:avLst/>
@@ -2285,10 +2269,10 @@
                 <w:noProof/>
               </w:rPr>
               <w:drawing>
-                <wp:inline distT="0" distB="0" distL="0" distR="0" wp14:anchorId="5C3A10C8" wp14:editId="6895F08C">
-                  <wp:extent cx="1205345" cy="1205345"/>
-                  <wp:effectExtent l="0" t="0" r="0" b="0"/>
-                  <wp:docPr id="20" name="Picture 20"/>
+                <wp:inline distT="0" distB="0" distL="0" distR="0" wp14:anchorId="5517662A" wp14:editId="1E00E185">
+                  <wp:extent cx="1422621" cy="1215843"/>
+                  <wp:effectExtent l="0" t="0" r="6350" b="3810"/>
+                  <wp:docPr id="23" name="Picture 23"/>
                   <wp:cNvGraphicFramePr>
                     <a:graphicFrameLocks xmlns:a="http://schemas.openxmlformats.org/drawingml/2006/main" noChangeAspect="1"/>
                   </wp:cNvGraphicFramePr>
@@ -2308,7 +2292,7 @@
                         <pic:spPr>
                           <a:xfrm>
                             <a:off x="0" y="0"/>
-                            <a:ext cx="1215512" cy="1215512"/>
+                            <a:ext cx="1446385" cy="1236153"/>
                           </a:xfrm>
                           <a:prstGeom prst="rect">
                             <a:avLst/>
@@ -2324,14 +2308,16 @@
           <w:p>
             <w:pPr>
               <w:rPr>
-                <w:noProof/>
-              </w:rPr>
-            </w:pPr>
-            <w:r>
-              <w:rPr>
-                <w:noProof/>
-              </w:rPr>
-              <w:t>Dotted quaver changed to dotted semiquaver.</w:t>
+                <w:rFonts w:eastAsia="Malgun Gothic" w:hint="eastAsia"/>
+                <w:noProof/>
+                <w:lang w:eastAsia="ko-KR"/>
+              </w:rPr>
+            </w:pPr>
+            <w:r>
+              <w:rPr>
+                <w:noProof/>
+              </w:rPr>
+              <w:t xml:space="preserve">Check rhythm of last crotchet. Semiquaver changed to dotted semiquaver. </w:t>
             </w:r>
           </w:p>
         </w:tc>
@@ -2392,7 +2378,7 @@
                 <w:rFonts w:ascii="Times" w:eastAsia="Times" w:hAnsi="Times" w:cs="Times"/>
                 <w:bCs/>
               </w:rPr>
-              <w:t>369</w:t>
+              <w:t>274</w:t>
             </w:r>
           </w:p>
         </w:tc>
@@ -2411,10 +2397,10 @@
                 <w:noProof/>
               </w:rPr>
               <w:drawing>
-                <wp:inline distT="0" distB="0" distL="0" distR="0" wp14:anchorId="05851A70" wp14:editId="323C4346">
-                  <wp:extent cx="749263" cy="727084"/>
-                  <wp:effectExtent l="0" t="0" r="0" b="0"/>
-                  <wp:docPr id="2" name="Picture 2"/>
+                <wp:inline distT="0" distB="0" distL="0" distR="0" wp14:anchorId="4E531AF4" wp14:editId="2249C930">
+                  <wp:extent cx="1801205" cy="976399"/>
+                  <wp:effectExtent l="0" t="0" r="8890" b="0"/>
+                  <wp:docPr id="19" name="Picture 19"/>
                   <wp:cNvGraphicFramePr>
                     <a:graphicFrameLocks xmlns:a="http://schemas.openxmlformats.org/drawingml/2006/main" noChangeAspect="1"/>
                   </wp:cNvGraphicFramePr>
@@ -2434,6 +2420,172 @@
                         <pic:spPr>
                           <a:xfrm>
                             <a:off x="0" y="0"/>
+                            <a:ext cx="1801205" cy="976399"/>
+                          </a:xfrm>
+                          <a:prstGeom prst="rect">
+                            <a:avLst/>
+                          </a:prstGeom>
+                        </pic:spPr>
+                      </pic:pic>
+                    </a:graphicData>
+                  </a:graphic>
+                </wp:inline>
+              </w:drawing>
+            </w:r>
+            <w:r>
+              <w:rPr>
+                <w:noProof/>
+              </w:rPr>
+              <w:drawing>
+                <wp:inline distT="0" distB="0" distL="0" distR="0" wp14:anchorId="5C3A10C8" wp14:editId="6895F08C">
+                  <wp:extent cx="1205345" cy="1205345"/>
+                  <wp:effectExtent l="0" t="0" r="0" b="0"/>
+                  <wp:docPr id="20" name="Picture 20"/>
+                  <wp:cNvGraphicFramePr>
+                    <a:graphicFrameLocks xmlns:a="http://schemas.openxmlformats.org/drawingml/2006/main" noChangeAspect="1"/>
+                  </wp:cNvGraphicFramePr>
+                  <a:graphic xmlns:a="http://schemas.openxmlformats.org/drawingml/2006/main">
+                    <a:graphicData uri="http://schemas.openxmlformats.org/drawingml/2006/picture">
+                      <pic:pic xmlns:pic="http://schemas.openxmlformats.org/drawingml/2006/picture">
+                        <pic:nvPicPr>
+                          <pic:cNvPr id="1" name=""/>
+                          <pic:cNvPicPr/>
+                        </pic:nvPicPr>
+                        <pic:blipFill>
+                          <a:blip r:embed="rId26"/>
+                          <a:stretch>
+                            <a:fillRect/>
+                          </a:stretch>
+                        </pic:blipFill>
+                        <pic:spPr>
+                          <a:xfrm>
+                            <a:off x="0" y="0"/>
+                            <a:ext cx="1215512" cy="1215512"/>
+                          </a:xfrm>
+                          <a:prstGeom prst="rect">
+                            <a:avLst/>
+                          </a:prstGeom>
+                        </pic:spPr>
+                      </pic:pic>
+                    </a:graphicData>
+                  </a:graphic>
+                </wp:inline>
+              </w:drawing>
+            </w:r>
+          </w:p>
+          <w:p>
+            <w:pPr>
+              <w:rPr>
+                <w:noProof/>
+              </w:rPr>
+            </w:pPr>
+            <w:r>
+              <w:rPr>
+                <w:noProof/>
+              </w:rPr>
+              <w:t>Dotted quaver changed to dotted semiquaver.</w:t>
+            </w:r>
+          </w:p>
+        </w:tc>
+        <w:tc>
+          <w:tcPr>
+            <w:tcW w:w="1370" w:type="dxa"/>
+          </w:tcPr>
+          <w:p>
+            <w:pPr>
+              <w:jc w:val="center"/>
+              <w:rPr>
+                <w:rFonts w:ascii="Times" w:eastAsia="Times" w:hAnsi="Times" w:cs="Times"/>
+                <w:bCs/>
+              </w:rPr>
+            </w:pPr>
+          </w:p>
+        </w:tc>
+      </w:tr>
+      <w:tr>
+        <w:trPr>
+          <w:trHeight w:val="942"/>
+        </w:trPr>
+        <w:tc>
+          <w:tcPr>
+            <w:tcW w:w="1782" w:type="dxa"/>
+          </w:tcPr>
+          <w:p>
+            <w:pPr>
+              <w:jc w:val="center"/>
+              <w:rPr>
+                <w:rFonts w:ascii="Times" w:eastAsia="Times" w:hAnsi="Times" w:cs="Times"/>
+                <w:bCs/>
+              </w:rPr>
+            </w:pPr>
+            <w:r>
+              <w:rPr>
+                <w:rFonts w:ascii="Times" w:eastAsia="Times" w:hAnsi="Times" w:cs="Times"/>
+                <w:bCs/>
+              </w:rPr>
+              <w:t xml:space="preserve">Violin </w:t>
+            </w:r>
+          </w:p>
+        </w:tc>
+        <w:tc>
+          <w:tcPr>
+            <w:tcW w:w="1190" w:type="dxa"/>
+          </w:tcPr>
+          <w:p>
+            <w:pPr>
+              <w:jc w:val="center"/>
+              <w:rPr>
+                <w:rFonts w:ascii="Times" w:eastAsia="Times" w:hAnsi="Times" w:cs="Times"/>
+                <w:bCs/>
+              </w:rPr>
+            </w:pPr>
+            <w:r>
+              <w:rPr>
+                <w:rFonts w:ascii="Times" w:eastAsia="Times" w:hAnsi="Times" w:cs="Times"/>
+                <w:bCs/>
+              </w:rPr>
+              <w:t>369</w:t>
+            </w:r>
+          </w:p>
+        </w:tc>
+        <w:tc>
+          <w:tcPr>
+            <w:tcW w:w="4743" w:type="dxa"/>
+          </w:tcPr>
+          <w:p>
+            <w:pPr>
+              <w:rPr>
+                <w:noProof/>
+              </w:rPr>
+            </w:pPr>
+            <w:r>
+              <w:rPr>
+                <w:noProof/>
+              </w:rPr>
+              <w:drawing>
+                <wp:inline distT="0" distB="0" distL="0" distR="0" wp14:anchorId="05851A70" wp14:editId="323C4346">
+                  <wp:extent cx="749263" cy="727084"/>
+                  <wp:effectExtent l="0" t="0" r="0" b="0"/>
+                  <wp:docPr id="2" name="Picture 2"/>
+                  <wp:cNvGraphicFramePr>
+                    <a:graphicFrameLocks xmlns:a="http://schemas.openxmlformats.org/drawingml/2006/main" noChangeAspect="1"/>
+                  </wp:cNvGraphicFramePr>
+                  <a:graphic xmlns:a="http://schemas.openxmlformats.org/drawingml/2006/main">
+                    <a:graphicData uri="http://schemas.openxmlformats.org/drawingml/2006/picture">
+                      <pic:pic xmlns:pic="http://schemas.openxmlformats.org/drawingml/2006/picture">
+                        <pic:nvPicPr>
+                          <pic:cNvPr id="1" name=""/>
+                          <pic:cNvPicPr/>
+                        </pic:nvPicPr>
+                        <pic:blipFill>
+                          <a:blip r:embed="rId27"/>
+                          <a:stretch>
+                            <a:fillRect/>
+                          </a:stretch>
+                        </pic:blipFill>
+                        <pic:spPr>
+                          <a:xfrm>
+                            <a:off x="0" y="0"/>
                             <a:ext cx="760567" cy="738053"/>
                           </a:xfrm>
                           <a:prstGeom prst="rect">
@@ -2473,7 +2625,7 @@
                           <pic:cNvPicPr/>
                         </pic:nvPicPr>
                         <pic:blipFill>
-                          <a:blip r:embed="rId26"/>
+                          <a:blip r:embed="rId28"/>
                           <a:stretch>
                             <a:fillRect/>
                           </a:stretch>
@@ -2946,7 +3098,7 @@
 </file>
 
 <file path=word/numbering.xml><?xml version="1.0" encoding="utf-8"?>
-<w:numbering xmlns:wpc="http://schemas.microsoft.com/office/word/2010/wordprocessingCanvas" xmlns:cx="http://schemas.microsoft.com/office/drawing/2014/chartex" xmlns:cx1="http://schemas.microsoft.com/office/drawing/2015/9/8/chartex" xmlns:cx2="http://schemas.microsoft.com/office/drawing/2015/10/21/chartex" xmlns:cx3="http://schemas.microsoft.com/office/drawing/2016/5/9/chartex" xmlns:cx4="http://schemas.microsoft.com/office/drawing/2016/5/10/chartex" xmlns:cx5="http://schemas.microsoft.com/office/drawing/2016/5/11/chartex" xmlns:cx6="http://schemas.microsoft.com/office/drawing/2016/5/12/chartex" xmlns:cx7="http://schemas.microsoft.com/office/drawing/2016/5/13/chartex" xmlns:cx8="http://schemas.microsoft.com/office/drawing/2016/5/14/chartex" xmlns:mc="http://schemas.openxmlformats.org/markup-compatibility/2006" xmlns:aink="http://schemas.microsoft.com/office/drawing/2016/ink" xmlns:am3d="http://schemas.microsoft.com/office/drawing/2017/model3d" xmlns:o="urn:schemas-microsoft-com:office:office" xmlns:r="http://schemas.openxmlformats.org/officeDocument/2006/relationships" xmlns:m="http://schemas.openxmlformats.org/officeDocument/2006/math" xmlns:v="urn:schemas-microsoft-com:vml" xmlns:wp14="http://schemas.microsoft.com/office/word/2010/wordprocessingDrawing" xmlns:wp="http://schemas.openxmlformats.org/drawingml/2006/wordprocessingDrawing" xmlns:w10="urn:schemas-microsoft-com:office:word" xmlns:w="http://schemas.openxmlformats.org/wordprocessingml/2006/main" xmlns:w14="http://schemas.microsoft.com/office/word/2010/wordml" xmlns:w15="http://schemas.microsoft.com/office/word/2012/wordml" xmlns:w16cex="http://schemas.microsoft.com/office/word/2018/wordml/cex" xmlns:w16cid="http://schemas.microsoft.com/office/word/2016/wordml/cid" xmlns:w16="http://schemas.microsoft.com/office/word/2018/wordml" xmlns:w16se="http://schemas.microsoft.com/office/word/2015/wordml/symex" xmlns:wpg="http://schemas.microsoft.com/office/word/2010/wordprocessingGroup" xmlns:wpi="http://schemas.microsoft.com/office/word/2010/wordprocessingInk" xmlns:wne="http://schemas.microsoft.com/office/word/2006/wordml" xmlns:wps="http://schemas.microsoft.com/office/word/2010/wordprocessingShape" mc:Ignorable="w14 w15 w16se w16cid w16 w16cex wp14">
+<w:numbering xmlns:wpc="http://schemas.microsoft.com/office/word/2010/wordprocessingCanvas" xmlns:cx="http://schemas.microsoft.com/office/drawing/2014/chartex" xmlns:cx1="http://schemas.microsoft.com/office/drawing/2015/9/8/chartex" xmlns:cx2="http://schemas.microsoft.com/office/drawing/2015/10/21/chartex" xmlns:cx3="http://schemas.microsoft.com/office/drawing/2016/5/9/chartex" xmlns:cx4="http://schemas.microsoft.com/office/drawing/2016/5/10/chartex" xmlns:cx5="http://schemas.microsoft.com/office/drawing/2016/5/11/chartex" xmlns:cx6="http://schemas.microsoft.com/office/drawing/2016/5/12/chartex" xmlns:cx7="http://schemas.microsoft.com/office/drawing/2016/5/13/chartex" xmlns:cx8="http://schemas.microsoft.com/office/drawing/2016/5/14/chartex" xmlns:mc="http://schemas.openxmlformats.org/markup-compatibility/2006" xmlns:aink="http://schemas.microsoft.com/office/drawing/2016/ink" xmlns:am3d="http://schemas.microsoft.com/office/drawing/2017/model3d" xmlns:o="urn:schemas-microsoft-com:office:office" xmlns:r="http://schemas.openxmlformats.org/officeDocument/2006/relationships" xmlns:m="http://schemas.openxmlformats.org/officeDocument/2006/math" xmlns:v="urn:schemas-microsoft-com:vml" xmlns:wp14="http://schemas.microsoft.com/office/word/2010/wordprocessingDrawing" xmlns:wp="http://schemas.openxmlformats.org/drawingml/2006/wordprocessingDrawing" xmlns:w10="urn:schemas-microsoft-com:office:word" xmlns:w="http://schemas.openxmlformats.org/wordprocessingml/2006/main" xmlns:w14="http://schemas.microsoft.com/office/word/2010/wordml" xmlns:w15="http://schemas.microsoft.com/office/word/2012/wordml" xmlns:w16cex="http://schemas.microsoft.com/office/word/2018/wordml/cex" xmlns:w16cid="http://schemas.microsoft.com/office/word/2016/wordml/cid" xmlns:w16="http://schemas.microsoft.com/office/word/2018/wordml" xmlns:w16sdtdh="http://schemas.microsoft.com/office/word/2020/wordml/sdtdatahash" xmlns:w16se="http://schemas.microsoft.com/office/word/2015/wordml/symex" xmlns:wpg="http://schemas.microsoft.com/office/word/2010/wordprocessingGroup" xmlns:wpi="http://schemas.microsoft.com/office/word/2010/wordprocessingInk" xmlns:wne="http://schemas.microsoft.com/office/word/2006/wordml" xmlns:wps="http://schemas.microsoft.com/office/word/2010/wordprocessingShape" mc:Ignorable="w14 w15 w16se w16cid w16 w16cex w16sdtdh wp14">
   <w:abstractNum w:abstractNumId="0" w15:restartNumberingAfterBreak="0">
     <w:nsid w:val="09A66459"/>
     <w:multiLevelType w:val="hybridMultilevel"/>
@@ -3135,7 +3287,7 @@
 </file>
 
 <file path=word/styles.xml><?xml version="1.0" encoding="utf-8"?>
-<w:styles xmlns:mc="http://schemas.openxmlformats.org/markup-compatibility/2006" xmlns:r="http://schemas.openxmlformats.org/officeDocument/2006/relationships" xmlns:w="http://schemas.openxmlformats.org/wordprocessingml/2006/main" xmlns:w14="http://schemas.microsoft.com/office/word/2010/wordml" xmlns:w15="http://schemas.microsoft.com/office/word/2012/wordml" xmlns:w16cex="http://schemas.microsoft.com/office/word/2018/wordml/cex" xmlns:w16cid="http://schemas.microsoft.com/office/word/2016/wordml/cid" xmlns:w16="http://schemas.microsoft.com/office/word/2018/wordml" xmlns:w16se="http://schemas.microsoft.com/office/word/2015/wordml/symex" mc:Ignorable="w14 w15 w16se w16cid w16 w16cex">
+<w:styles xmlns:mc="http://schemas.openxmlformats.org/markup-compatibility/2006" xmlns:r="http://schemas.openxmlformats.org/officeDocument/2006/relationships" xmlns:w="http://schemas.openxmlformats.org/wordprocessingml/2006/main" xmlns:w14="http://schemas.microsoft.com/office/word/2010/wordml" xmlns:w15="http://schemas.microsoft.com/office/word/2012/wordml" xmlns:w16cex="http://schemas.microsoft.com/office/word/2018/wordml/cex" xmlns:w16cid="http://schemas.microsoft.com/office/word/2016/wordml/cid" xmlns:w16="http://schemas.microsoft.com/office/word/2018/wordml" xmlns:w16sdtdh="http://schemas.microsoft.com/office/word/2020/wordml/sdtdatahash" xmlns:w16se="http://schemas.microsoft.com/office/word/2015/wordml/symex" mc:Ignorable="w14 w15 w16se w16cid w16 w16cex w16sdtdh">
   <w:docDefaults>
     <w:rPrDefault>
       <w:rPr>

</xml_diff>

<commit_message>
V69: checked + formatting. Engraved till mm373. Errata list updated.
</commit_message>
<xml_diff>
--- a/2 Proof Reading and Review/LARA String Quartet No. 3 - Errata_V2.docx
+++ b/2 Proof Reading and Review/LARA String Quartet No. 3 - Errata_V2.docx
@@ -1464,7 +1464,7 @@
               <w:rPr>
                 <w:noProof/>
               </w:rPr>
-              <w:t>Check beat 1 rhythm- should it be a quaver instead of a dotted quaver instead?</w:t>
+              <w:t>Check beat 1 rhythm- should it be a quaver instead of a dotted quaver?</w:t>
             </w:r>
           </w:p>
           <w:p>
@@ -1599,7 +1599,14 @@
                 <w:bCs/>
               </w:rPr>
               <w:lastRenderedPageBreak/>
-              <w:t xml:space="preserve">Violin </w:t>
+              <w:t>Violin</w:t>
+            </w:r>
+            <w:r>
+              <w:rPr>
+                <w:rFonts w:ascii="Times" w:eastAsia="Times" w:hAnsi="Times" w:cs="Times"/>
+                <w:bCs/>
+              </w:rPr>
+              <w:t xml:space="preserve"> 1</w:t>
             </w:r>
           </w:p>
         </w:tc>
@@ -1816,7 +1823,7 @@
               <w:rPr>
                 <w:noProof/>
               </w:rPr>
-              <w:t>Check beat 1 rhythm- should it be a dootted semiquaver instead?</w:t>
+              <w:t>Check beat 1 rhythm- should it be a dotted semiquaver instead?</w:t>
             </w:r>
           </w:p>
           <w:p>
@@ -2060,6 +2067,12 @@
               <w:rPr>
                 <w:noProof/>
               </w:rPr>
+              <w:t>.</w:t>
+            </w:r>
+            <w:r>
+              <w:rPr>
+                <w:noProof/>
+              </w:rPr>
               <w:drawing>
                 <wp:inline distT="0" distB="0" distL="0" distR="0" wp14:anchorId="17F8DA75" wp14:editId="40E173F9">
                   <wp:extent cx="2874645" cy="972820"/>
@@ -2191,6 +2204,13 @@
               <w:lastRenderedPageBreak/>
               <w:t xml:space="preserve">Violin </w:t>
             </w:r>
+            <w:r>
+              <w:rPr>
+                <w:rFonts w:ascii="Times" w:eastAsia="Times" w:hAnsi="Times" w:cs="Times"/>
+                <w:bCs/>
+              </w:rPr>
+              <w:t>1</w:t>
+            </w:r>
           </w:p>
         </w:tc>
         <w:tc>
@@ -2308,7 +2328,7 @@
           <w:p>
             <w:pPr>
               <w:rPr>
-                <w:rFonts w:eastAsia="Malgun Gothic" w:hint="eastAsia"/>
+                <w:rFonts w:eastAsia="Malgun Gothic"/>
                 <w:noProof/>
                 <w:lang w:eastAsia="ko-KR"/>
               </w:rPr>
@@ -2357,7 +2377,596 @@
                 <w:rFonts w:ascii="Times" w:eastAsia="Times" w:hAnsi="Times" w:cs="Times"/>
                 <w:bCs/>
               </w:rPr>
+              <w:t>Cello</w:t>
+            </w:r>
+          </w:p>
+        </w:tc>
+        <w:tc>
+          <w:tcPr>
+            <w:tcW w:w="1190" w:type="dxa"/>
+          </w:tcPr>
+          <w:p>
+            <w:pPr>
+              <w:jc w:val="center"/>
+              <w:rPr>
+                <w:rFonts w:ascii="Times" w:eastAsia="Times" w:hAnsi="Times" w:cs="Times"/>
+                <w:bCs/>
+              </w:rPr>
+            </w:pPr>
+            <w:r>
+              <w:rPr>
+                <w:rFonts w:ascii="Times" w:eastAsia="Times" w:hAnsi="Times" w:cs="Times"/>
+                <w:bCs/>
+              </w:rPr>
+              <w:t>272</w:t>
+            </w:r>
+          </w:p>
+        </w:tc>
+        <w:tc>
+          <w:tcPr>
+            <w:tcW w:w="4743" w:type="dxa"/>
+          </w:tcPr>
+          <w:p>
+            <w:pPr>
+              <w:rPr>
+                <w:noProof/>
+              </w:rPr>
+            </w:pPr>
+            <w:r>
+              <w:rPr>
+                <w:noProof/>
+              </w:rPr>
+              <mc:AlternateContent>
+                <mc:Choice Requires="wpi">
+                  <w:drawing>
+                    <wp:anchor distT="0" distB="0" distL="114300" distR="114300" simplePos="0" relativeHeight="251670528" behindDoc="0" locked="0" layoutInCell="1" allowOverlap="1" wp14:anchorId="5836BDB9" wp14:editId="518CD4D0">
+                      <wp:simplePos x="0" y="0"/>
+                      <wp:positionH relativeFrom="column">
+                        <wp:posOffset>1965530</wp:posOffset>
+                      </wp:positionH>
+                      <wp:positionV relativeFrom="paragraph">
+                        <wp:posOffset>487543</wp:posOffset>
+                      </wp:positionV>
+                      <wp:extent cx="78840" cy="28080"/>
+                      <wp:effectExtent l="57150" t="76200" r="73660" b="86360"/>
+                      <wp:wrapNone/>
+                      <wp:docPr id="33" name="Ink 33"/>
+                      <wp:cNvGraphicFramePr/>
+                      <a:graphic xmlns:a="http://schemas.openxmlformats.org/drawingml/2006/main">
+                        <a:graphicData uri="http://schemas.microsoft.com/office/word/2010/wordprocessingInk">
+                          <w14:contentPart bwMode="auto" r:id="rId25">
+                            <w14:nvContentPartPr>
+                              <w14:cNvContentPartPr/>
+                            </w14:nvContentPartPr>
+                            <w14:xfrm>
+                              <a:off x="0" y="0"/>
+                              <a:ext cx="78840" cy="28080"/>
+                            </w14:xfrm>
+                          </w14:contentPart>
+                        </a:graphicData>
+                      </a:graphic>
+                    </wp:anchor>
+                  </w:drawing>
+                </mc:Choice>
+                <mc:Fallback>
+                  <w:pict>
+                    <v:shapetype w14:anchorId="470A5445" id="_x0000_t75" coordsize="21600,21600" o:spt="75" o:preferrelative="t" path="m@4@5l@4@11@9@11@9@5xe" filled="f" stroked="f">
+                      <v:stroke joinstyle="miter"/>
+                      <v:formulas>
+                        <v:f eqn="if lineDrawn pixelLineWidth 0"/>
+                        <v:f eqn="sum @0 1 0"/>
+                        <v:f eqn="sum 0 0 @1"/>
+                        <v:f eqn="prod @2 1 2"/>
+                        <v:f eqn="prod @3 21600 pixelWidth"/>
+                        <v:f eqn="prod @3 21600 pixelHeight"/>
+                        <v:f eqn="sum @0 0 1"/>
+                        <v:f eqn="prod @6 1 2"/>
+                        <v:f eqn="prod @7 21600 pixelWidth"/>
+                        <v:f eqn="sum @8 21600 0"/>
+                        <v:f eqn="prod @7 21600 pixelHeight"/>
+                        <v:f eqn="sum @10 21600 0"/>
+                      </v:formulas>
+                      <v:path o:extrusionok="f" gradientshapeok="t" o:connecttype="rect"/>
+                      <o:lock v:ext="edit" aspectratio="t"/>
+                    </v:shapetype>
+                    <v:shape id="Ink 33" o:spid="_x0000_s1026" type="#_x0000_t75" style="position:absolute;margin-left:153.35pt;margin-top:35.6pt;width:9pt;height:7.85pt;z-index:251670528;visibility:visible;mso-wrap-style:square;mso-wrap-distance-left:9pt;mso-wrap-distance-top:0;mso-wrap-distance-right:9pt;mso-wrap-distance-bottom:0;mso-position-horizontal:absolute;mso-position-horizontal-relative:text;mso-position-vertical:absolute;mso-position-vertical-relative:text" o:gfxdata="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">
+                      <v:imagedata r:id="rId26" o:title=""/>
+                    </v:shape>
+                  </w:pict>
+                </mc:Fallback>
+              </mc:AlternateContent>
+            </w:r>
+            <w:r>
+              <w:rPr>
+                <w:noProof/>
+              </w:rPr>
+              <mc:AlternateContent>
+                <mc:Choice Requires="wpi">
+                  <w:drawing>
+                    <wp:anchor distT="0" distB="0" distL="114300" distR="114300" simplePos="0" relativeHeight="251669504" behindDoc="0" locked="0" layoutInCell="1" allowOverlap="1" wp14:anchorId="3BE1033B" wp14:editId="0D844DB1">
+                      <wp:simplePos x="0" y="0"/>
+                      <wp:positionH relativeFrom="column">
+                        <wp:posOffset>1941770</wp:posOffset>
+                      </wp:positionH>
+                      <wp:positionV relativeFrom="paragraph">
+                        <wp:posOffset>455503</wp:posOffset>
+                      </wp:positionV>
+                      <wp:extent cx="130320" cy="24480"/>
+                      <wp:effectExtent l="38100" t="76200" r="60325" b="90170"/>
+                      <wp:wrapNone/>
+                      <wp:docPr id="32" name="Ink 32"/>
+                      <wp:cNvGraphicFramePr/>
+                      <a:graphic xmlns:a="http://schemas.openxmlformats.org/drawingml/2006/main">
+                        <a:graphicData uri="http://schemas.microsoft.com/office/word/2010/wordprocessingInk">
+                          <w14:contentPart bwMode="auto" r:id="rId27">
+                            <w14:nvContentPartPr>
+                              <w14:cNvContentPartPr/>
+                            </w14:nvContentPartPr>
+                            <w14:xfrm>
+                              <a:off x="0" y="0"/>
+                              <a:ext cx="130320" cy="24480"/>
+                            </w14:xfrm>
+                          </w14:contentPart>
+                        </a:graphicData>
+                      </a:graphic>
+                    </wp:anchor>
+                  </w:drawing>
+                </mc:Choice>
+                <mc:Fallback>
+                  <w:pict>
+                    <v:shape w14:anchorId="09B144F9" id="Ink 32" o:spid="_x0000_s1026" type="#_x0000_t75" style="position:absolute;margin-left:151.5pt;margin-top:33.05pt;width:13.05pt;height:7.6pt;z-index:251669504;visibility:visible;mso-wrap-style:square;mso-wrap-distance-left:9pt;mso-wrap-distance-top:0;mso-wrap-distance-right:9pt;mso-wrap-distance-bottom:0;mso-position-horizontal:absolute;mso-position-horizontal-relative:text;mso-position-vertical:absolute;mso-position-vertical-relative:text" o:gfxdata="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">
+                      <v:imagedata r:id="rId28" o:title=""/>
+                    </v:shape>
+                  </w:pict>
+                </mc:Fallback>
+              </mc:AlternateContent>
+            </w:r>
+            <w:r>
+              <w:rPr>
+                <w:noProof/>
+              </w:rPr>
+              <mc:AlternateContent>
+                <mc:Choice Requires="wpi">
+                  <w:drawing>
+                    <wp:anchor distT="0" distB="0" distL="114300" distR="114300" simplePos="0" relativeHeight="251666432" behindDoc="0" locked="0" layoutInCell="1" allowOverlap="1" wp14:anchorId="7C19E1FD" wp14:editId="0C92A12A">
+                      <wp:simplePos x="0" y="0"/>
+                      <wp:positionH relativeFrom="column">
+                        <wp:posOffset>831530</wp:posOffset>
+                      </wp:positionH>
+                      <wp:positionV relativeFrom="paragraph">
+                        <wp:posOffset>478903</wp:posOffset>
+                      </wp:positionV>
+                      <wp:extent cx="110160" cy="13320"/>
+                      <wp:effectExtent l="57150" t="57150" r="61595" b="101600"/>
+                      <wp:wrapNone/>
+                      <wp:docPr id="29" name="Ink 29"/>
+                      <wp:cNvGraphicFramePr/>
+                      <a:graphic xmlns:a="http://schemas.openxmlformats.org/drawingml/2006/main">
+                        <a:graphicData uri="http://schemas.microsoft.com/office/word/2010/wordprocessingInk">
+                          <w14:contentPart bwMode="auto" r:id="rId29">
+                            <w14:nvContentPartPr>
+                              <w14:cNvContentPartPr/>
+                            </w14:nvContentPartPr>
+                            <w14:xfrm>
+                              <a:off x="0" y="0"/>
+                              <a:ext cx="110160" cy="13320"/>
+                            </w14:xfrm>
+                          </w14:contentPart>
+                        </a:graphicData>
+                      </a:graphic>
+                    </wp:anchor>
+                  </w:drawing>
+                </mc:Choice>
+                <mc:Fallback>
+                  <w:pict>
+                    <v:shape w14:anchorId="5D47239C" id="Ink 29" o:spid="_x0000_s1026" type="#_x0000_t75" style="position:absolute;margin-left:64.05pt;margin-top:34.85pt;width:11.5pt;height:6.75pt;z-index:251666432;visibility:visible;mso-wrap-style:square;mso-wrap-distance-left:9pt;mso-wrap-distance-top:0;mso-wrap-distance-right:9pt;mso-wrap-distance-bottom:0;mso-position-horizontal:absolute;mso-position-horizontal-relative:text;mso-position-vertical:absolute;mso-position-vertical-relative:text" o:gfxdata="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">
+                      <v:imagedata r:id="rId30" o:title=""/>
+                    </v:shape>
+                  </w:pict>
+                </mc:Fallback>
+              </mc:AlternateContent>
+            </w:r>
+            <w:r>
+              <w:rPr>
+                <w:noProof/>
+              </w:rPr>
+              <mc:AlternateContent>
+                <mc:Choice Requires="wpi">
+                  <w:drawing>
+                    <wp:anchor distT="0" distB="0" distL="114300" distR="114300" simplePos="0" relativeHeight="251665408" behindDoc="0" locked="0" layoutInCell="1" allowOverlap="1" wp14:anchorId="72FD794B" wp14:editId="1D95A902">
+                      <wp:simplePos x="0" y="0"/>
+                      <wp:positionH relativeFrom="column">
+                        <wp:posOffset>789770</wp:posOffset>
+                      </wp:positionH>
+                      <wp:positionV relativeFrom="paragraph">
+                        <wp:posOffset>455143</wp:posOffset>
+                      </wp:positionV>
+                      <wp:extent cx="124200" cy="14040"/>
+                      <wp:effectExtent l="57150" t="57150" r="66675" b="100330"/>
+                      <wp:wrapNone/>
+                      <wp:docPr id="28" name="Ink 28"/>
+                      <wp:cNvGraphicFramePr/>
+                      <a:graphic xmlns:a="http://schemas.openxmlformats.org/drawingml/2006/main">
+                        <a:graphicData uri="http://schemas.microsoft.com/office/word/2010/wordprocessingInk">
+                          <w14:contentPart bwMode="auto" r:id="rId31">
+                            <w14:nvContentPartPr>
+                              <w14:cNvContentPartPr/>
+                            </w14:nvContentPartPr>
+                            <w14:xfrm>
+                              <a:off x="0" y="0"/>
+                              <a:ext cx="124200" cy="14040"/>
+                            </w14:xfrm>
+                          </w14:contentPart>
+                        </a:graphicData>
+                      </a:graphic>
+                    </wp:anchor>
+                  </w:drawing>
+                </mc:Choice>
+                <mc:Fallback>
+                  <w:pict>
+                    <v:shape w14:anchorId="5A59698F" id="Ink 28" o:spid="_x0000_s1026" type="#_x0000_t75" style="position:absolute;margin-left:60.8pt;margin-top:33.05pt;width:12.65pt;height:6.75pt;z-index:251665408;visibility:visible;mso-wrap-style:square;mso-wrap-distance-left:9pt;mso-wrap-distance-top:0;mso-wrap-distance-right:9pt;mso-wrap-distance-bottom:0;mso-position-horizontal:absolute;mso-position-horizontal-relative:text;mso-position-vertical:absolute;mso-position-vertical-relative:text" o:gfxdata="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">
+                      <v:imagedata r:id="rId32" o:title=""/>
+                    </v:shape>
+                  </w:pict>
+                </mc:Fallback>
+              </mc:AlternateContent>
+            </w:r>
+            <w:r>
+              <w:rPr>
+                <w:noProof/>
+              </w:rPr>
+              <w:drawing>
+                <wp:inline distT="0" distB="0" distL="0" distR="0" wp14:anchorId="5176A2C4" wp14:editId="4F4F1883">
+                  <wp:extent cx="2874645" cy="1028065"/>
+                  <wp:effectExtent l="0" t="0" r="1905" b="635"/>
+                  <wp:docPr id="26" name="Picture 26"/>
+                  <wp:cNvGraphicFramePr>
+                    <a:graphicFrameLocks xmlns:a="http://schemas.openxmlformats.org/drawingml/2006/main" noChangeAspect="1"/>
+                  </wp:cNvGraphicFramePr>
+                  <a:graphic xmlns:a="http://schemas.openxmlformats.org/drawingml/2006/main">
+                    <a:graphicData uri="http://schemas.openxmlformats.org/drawingml/2006/picture">
+                      <pic:pic xmlns:pic="http://schemas.openxmlformats.org/drawingml/2006/picture">
+                        <pic:nvPicPr>
+                          <pic:cNvPr id="1" name=""/>
+                          <pic:cNvPicPr/>
+                        </pic:nvPicPr>
+                        <pic:blipFill>
+                          <a:blip r:embed="rId33"/>
+                          <a:stretch>
+                            <a:fillRect/>
+                          </a:stretch>
+                        </pic:blipFill>
+                        <pic:spPr>
+                          <a:xfrm>
+                            <a:off x="0" y="0"/>
+                            <a:ext cx="2874645" cy="1028065"/>
+                          </a:xfrm>
+                          <a:prstGeom prst="rect">
+                            <a:avLst/>
+                          </a:prstGeom>
+                        </pic:spPr>
+                      </pic:pic>
+                    </a:graphicData>
+                  </a:graphic>
+                </wp:inline>
+              </w:drawing>
+            </w:r>
+          </w:p>
+          <w:p>
+            <w:pPr>
+              <w:rPr>
+                <w:noProof/>
+              </w:rPr>
+            </w:pPr>
+          </w:p>
+          <w:p>
+            <w:pPr>
+              <w:rPr>
+                <w:noProof/>
+              </w:rPr>
+            </w:pPr>
+            <w:r>
+              <w:rPr>
+                <w:noProof/>
+              </w:rPr>
+              <mc:AlternateContent>
+                <mc:Choice Requires="wpi">
+                  <w:drawing>
+                    <wp:anchor distT="0" distB="0" distL="114300" distR="114300" simplePos="0" relativeHeight="251672576" behindDoc="0" locked="0" layoutInCell="1" allowOverlap="1" wp14:anchorId="6F072005" wp14:editId="403AAED5">
+                      <wp:simplePos x="0" y="0"/>
+                      <wp:positionH relativeFrom="column">
+                        <wp:posOffset>2547290</wp:posOffset>
+                      </wp:positionH>
+                      <wp:positionV relativeFrom="paragraph">
+                        <wp:posOffset>405348</wp:posOffset>
+                      </wp:positionV>
+                      <wp:extent cx="121320" cy="49680"/>
+                      <wp:effectExtent l="57150" t="57150" r="69215" b="102870"/>
+                      <wp:wrapNone/>
+                      <wp:docPr id="35" name="Ink 35"/>
+                      <wp:cNvGraphicFramePr/>
+                      <a:graphic xmlns:a="http://schemas.openxmlformats.org/drawingml/2006/main">
+                        <a:graphicData uri="http://schemas.microsoft.com/office/word/2010/wordprocessingInk">
+                          <w14:contentPart bwMode="auto" r:id="rId34">
+                            <w14:nvContentPartPr>
+                              <w14:cNvContentPartPr/>
+                            </w14:nvContentPartPr>
+                            <w14:xfrm>
+                              <a:off x="0" y="0"/>
+                              <a:ext cx="121320" cy="49680"/>
+                            </w14:xfrm>
+                          </w14:contentPart>
+                        </a:graphicData>
+                      </a:graphic>
+                    </wp:anchor>
+                  </w:drawing>
+                </mc:Choice>
+                <mc:Fallback>
+                  <w:pict>
+                    <v:shape w14:anchorId="10504B30" id="Ink 35" o:spid="_x0000_s1026" type="#_x0000_t75" style="position:absolute;margin-left:199.15pt;margin-top:29.1pt;width:12.35pt;height:9.55pt;z-index:251672576;visibility:visible;mso-wrap-style:square;mso-wrap-distance-left:9pt;mso-wrap-distance-top:0;mso-wrap-distance-right:9pt;mso-wrap-distance-bottom:0;mso-position-horizontal:absolute;mso-position-horizontal-relative:text;mso-position-vertical:absolute;mso-position-vertical-relative:text" o:gfxdata="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">
+                      <v:imagedata r:id="rId35" o:title=""/>
+                    </v:shape>
+                  </w:pict>
+                </mc:Fallback>
+              </mc:AlternateContent>
+            </w:r>
+            <w:r>
+              <w:rPr>
+                <w:noProof/>
+              </w:rPr>
+              <mc:AlternateContent>
+                <mc:Choice Requires="wpi">
+                  <w:drawing>
+                    <wp:anchor distT="0" distB="0" distL="114300" distR="114300" simplePos="0" relativeHeight="251671552" behindDoc="0" locked="0" layoutInCell="1" allowOverlap="1" wp14:anchorId="257FAF4E" wp14:editId="01F29028">
+                      <wp:simplePos x="0" y="0"/>
+                      <wp:positionH relativeFrom="column">
+                        <wp:posOffset>2548370</wp:posOffset>
+                      </wp:positionH>
+                      <wp:positionV relativeFrom="paragraph">
+                        <wp:posOffset>381588</wp:posOffset>
+                      </wp:positionV>
+                      <wp:extent cx="111600" cy="77400"/>
+                      <wp:effectExtent l="57150" t="76200" r="60325" b="94615"/>
+                      <wp:wrapNone/>
+                      <wp:docPr id="34" name="Ink 34"/>
+                      <wp:cNvGraphicFramePr/>
+                      <a:graphic xmlns:a="http://schemas.openxmlformats.org/drawingml/2006/main">
+                        <a:graphicData uri="http://schemas.microsoft.com/office/word/2010/wordprocessingInk">
+                          <w14:contentPart bwMode="auto" r:id="rId36">
+                            <w14:nvContentPartPr>
+                              <w14:cNvContentPartPr/>
+                            </w14:nvContentPartPr>
+                            <w14:xfrm>
+                              <a:off x="0" y="0"/>
+                              <a:ext cx="111600" cy="77400"/>
+                            </w14:xfrm>
+                          </w14:contentPart>
+                        </a:graphicData>
+                      </a:graphic>
+                    </wp:anchor>
+                  </w:drawing>
+                </mc:Choice>
+                <mc:Fallback>
+                  <w:pict>
+                    <v:shape w14:anchorId="50C7B3B0" id="Ink 34" o:spid="_x0000_s1026" type="#_x0000_t75" style="position:absolute;margin-left:199.25pt;margin-top:27.2pt;width:11.65pt;height:11.8pt;z-index:251671552;visibility:visible;mso-wrap-style:square;mso-wrap-distance-left:9pt;mso-wrap-distance-top:0;mso-wrap-distance-right:9pt;mso-wrap-distance-bottom:0;mso-position-horizontal:absolute;mso-position-horizontal-relative:text;mso-position-vertical:absolute;mso-position-vertical-relative:text" o:gfxdata="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">
+                      <v:imagedata r:id="rId37" o:title=""/>
+                    </v:shape>
+                  </w:pict>
+                </mc:Fallback>
+              </mc:AlternateContent>
+            </w:r>
+            <w:r>
+              <w:rPr>
+                <w:noProof/>
+              </w:rPr>
+              <mc:AlternateContent>
+                <mc:Choice Requires="wpi">
+                  <w:drawing>
+                    <wp:anchor distT="0" distB="0" distL="114300" distR="114300" simplePos="0" relativeHeight="251668480" behindDoc="0" locked="0" layoutInCell="1" allowOverlap="1" wp14:anchorId="5008F91D" wp14:editId="438ECC37">
+                      <wp:simplePos x="0" y="0"/>
+                      <wp:positionH relativeFrom="column">
+                        <wp:posOffset>1140050</wp:posOffset>
+                      </wp:positionH>
+                      <wp:positionV relativeFrom="paragraph">
+                        <wp:posOffset>444588</wp:posOffset>
+                      </wp:positionV>
+                      <wp:extent cx="181800" cy="51480"/>
+                      <wp:effectExtent l="57150" t="57150" r="66040" b="100965"/>
+                      <wp:wrapNone/>
+                      <wp:docPr id="31" name="Ink 31"/>
+                      <wp:cNvGraphicFramePr/>
+                      <a:graphic xmlns:a="http://schemas.openxmlformats.org/drawingml/2006/main">
+                        <a:graphicData uri="http://schemas.microsoft.com/office/word/2010/wordprocessingInk">
+                          <w14:contentPart bwMode="auto" r:id="rId38">
+                            <w14:nvContentPartPr>
+                              <w14:cNvContentPartPr/>
+                            </w14:nvContentPartPr>
+                            <w14:xfrm>
+                              <a:off x="0" y="0"/>
+                              <a:ext cx="181800" cy="51480"/>
+                            </w14:xfrm>
+                          </w14:contentPart>
+                        </a:graphicData>
+                      </a:graphic>
+                    </wp:anchor>
+                  </w:drawing>
+                </mc:Choice>
+                <mc:Fallback>
+                  <w:pict>
+                    <v:shape w14:anchorId="74B6B1F9" id="Ink 31" o:spid="_x0000_s1026" type="#_x0000_t75" style="position:absolute;margin-left:88.35pt;margin-top:32.15pt;width:17.1pt;height:9.7pt;z-index:251668480;visibility:visible;mso-wrap-style:square;mso-wrap-distance-left:9pt;mso-wrap-distance-top:0;mso-wrap-distance-right:9pt;mso-wrap-distance-bottom:0;mso-position-horizontal:absolute;mso-position-horizontal-relative:text;mso-position-vertical:absolute;mso-position-vertical-relative:text" o:gfxdata="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">
+                      <v:imagedata r:id="rId39" o:title=""/>
+                    </v:shape>
+                  </w:pict>
+                </mc:Fallback>
+              </mc:AlternateContent>
+            </w:r>
+            <w:r>
+              <w:rPr>
+                <w:noProof/>
+              </w:rPr>
+              <mc:AlternateContent>
+                <mc:Choice Requires="wpi">
+                  <w:drawing>
+                    <wp:anchor distT="0" distB="0" distL="114300" distR="114300" simplePos="0" relativeHeight="251667456" behindDoc="0" locked="0" layoutInCell="1" allowOverlap="1" wp14:anchorId="2436D3F6" wp14:editId="29243282">
+                      <wp:simplePos x="0" y="0"/>
+                      <wp:positionH relativeFrom="column">
+                        <wp:posOffset>1151930</wp:posOffset>
+                      </wp:positionH>
+                      <wp:positionV relativeFrom="paragraph">
+                        <wp:posOffset>417948</wp:posOffset>
+                      </wp:positionV>
+                      <wp:extent cx="178920" cy="46800"/>
+                      <wp:effectExtent l="57150" t="76200" r="69215" b="86995"/>
+                      <wp:wrapNone/>
+                      <wp:docPr id="30" name="Ink 30"/>
+                      <wp:cNvGraphicFramePr/>
+                      <a:graphic xmlns:a="http://schemas.openxmlformats.org/drawingml/2006/main">
+                        <a:graphicData uri="http://schemas.microsoft.com/office/word/2010/wordprocessingInk">
+                          <w14:contentPart bwMode="auto" r:id="rId40">
+                            <w14:nvContentPartPr>
+                              <w14:cNvContentPartPr/>
+                            </w14:nvContentPartPr>
+                            <w14:xfrm>
+                              <a:off x="0" y="0"/>
+                              <a:ext cx="178920" cy="46800"/>
+                            </w14:xfrm>
+                          </w14:contentPart>
+                        </a:graphicData>
+                      </a:graphic>
+                    </wp:anchor>
+                  </w:drawing>
+                </mc:Choice>
+                <mc:Fallback>
+                  <w:pict>
+                    <v:shape w14:anchorId="088B147A" id="Ink 30" o:spid="_x0000_s1026" type="#_x0000_t75" style="position:absolute;margin-left:89.3pt;margin-top:30.1pt;width:16.95pt;height:9.4pt;z-index:251667456;visibility:visible;mso-wrap-style:square;mso-wrap-distance-left:9pt;mso-wrap-distance-top:0;mso-wrap-distance-right:9pt;mso-wrap-distance-bottom:0;mso-position-horizontal:absolute;mso-position-horizontal-relative:text;mso-position-vertical:absolute;mso-position-vertical-relative:text" o:gfxdata="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">
+                      <v:imagedata r:id="rId41" o:title=""/>
+                    </v:shape>
+                  </w:pict>
+                </mc:Fallback>
+              </mc:AlternateContent>
+            </w:r>
+            <w:r>
+              <w:rPr>
+                <w:noProof/>
+              </w:rPr>
+              <w:drawing>
+                <wp:inline distT="0" distB="0" distL="0" distR="0" wp14:anchorId="2B2F223C" wp14:editId="4A4130D0">
+                  <wp:extent cx="2874645" cy="1079500"/>
+                  <wp:effectExtent l="0" t="0" r="1905" b="6350"/>
+                  <wp:docPr id="27" name="Picture 27"/>
+                  <wp:cNvGraphicFramePr>
+                    <a:graphicFrameLocks xmlns:a="http://schemas.openxmlformats.org/drawingml/2006/main" noChangeAspect="1"/>
+                  </wp:cNvGraphicFramePr>
+                  <a:graphic xmlns:a="http://schemas.openxmlformats.org/drawingml/2006/main">
+                    <a:graphicData uri="http://schemas.openxmlformats.org/drawingml/2006/picture">
+                      <pic:pic xmlns:pic="http://schemas.openxmlformats.org/drawingml/2006/picture">
+                        <pic:nvPicPr>
+                          <pic:cNvPr id="1" name=""/>
+                          <pic:cNvPicPr/>
+                        </pic:nvPicPr>
+                        <pic:blipFill>
+                          <a:blip r:embed="rId42"/>
+                          <a:stretch>
+                            <a:fillRect/>
+                          </a:stretch>
+                        </pic:blipFill>
+                        <pic:spPr>
+                          <a:xfrm>
+                            <a:off x="0" y="0"/>
+                            <a:ext cx="2874645" cy="1079500"/>
+                          </a:xfrm>
+                          <a:prstGeom prst="rect">
+                            <a:avLst/>
+                          </a:prstGeom>
+                        </pic:spPr>
+                      </pic:pic>
+                    </a:graphicData>
+                  </a:graphic>
+                </wp:inline>
+              </w:drawing>
+            </w:r>
+          </w:p>
+          <w:p>
+            <w:pPr>
+              <w:pStyle w:val="ListParagraph"/>
+              <w:numPr>
+                <w:ilvl w:val="0"/>
+                <w:numId w:val="3"/>
+              </w:numPr>
+              <w:rPr>
+                <w:rFonts w:ascii="Times New Roman" w:eastAsia="Times New Roman" w:hAnsi="Times New Roman" w:cs="Times New Roman"/>
+              </w:rPr>
+            </w:pPr>
+            <w:r>
+              <w:rPr>
+                <w:rFonts w:ascii="Times New Roman" w:eastAsia="Times New Roman" w:hAnsi="Times New Roman" w:cs="Times New Roman"/>
+              </w:rPr>
+              <w:t>dotted semiquaver?</w:t>
+            </w:r>
+          </w:p>
+          <w:p>
+            <w:pPr>
+              <w:pStyle w:val="ListParagraph"/>
+              <w:numPr>
+                <w:ilvl w:val="0"/>
+                <w:numId w:val="3"/>
+              </w:numPr>
+              <w:rPr>
+                <w:rFonts w:ascii="Times New Roman" w:eastAsia="Times New Roman" w:hAnsi="Times New Roman" w:cs="Times New Roman"/>
+              </w:rPr>
+            </w:pPr>
+            <w:r>
+              <w:rPr>
+                <w:rFonts w:ascii="Times New Roman" w:eastAsia="Times New Roman" w:hAnsi="Times New Roman" w:cs="Times New Roman"/>
+              </w:rPr>
+              <w:t>what about the remaining rest here?</w:t>
+            </w:r>
+          </w:p>
+        </w:tc>
+        <w:tc>
+          <w:tcPr>
+            <w:tcW w:w="1370" w:type="dxa"/>
+          </w:tcPr>
+          <w:p>
+            <w:pPr>
+              <w:jc w:val="center"/>
+              <w:rPr>
+                <w:rFonts w:ascii="Times" w:eastAsia="Times" w:hAnsi="Times" w:cs="Times"/>
+                <w:bCs/>
+              </w:rPr>
+            </w:pPr>
+          </w:p>
+        </w:tc>
+      </w:tr>
+      <w:tr>
+        <w:trPr>
+          <w:trHeight w:val="942"/>
+        </w:trPr>
+        <w:tc>
+          <w:tcPr>
+            <w:tcW w:w="1782" w:type="dxa"/>
+          </w:tcPr>
+          <w:p>
+            <w:pPr>
+              <w:jc w:val="center"/>
+              <w:rPr>
+                <w:rFonts w:ascii="Times" w:eastAsia="Times" w:hAnsi="Times" w:cs="Times"/>
+                <w:bCs/>
+              </w:rPr>
+            </w:pPr>
+            <w:r>
+              <w:rPr>
+                <w:rFonts w:ascii="Times" w:eastAsia="Times" w:hAnsi="Times" w:cs="Times"/>
+                <w:bCs/>
+              </w:rPr>
               <w:t xml:space="preserve">Violin </w:t>
+            </w:r>
+            <w:r>
+              <w:rPr>
+                <w:rFonts w:ascii="Times" w:eastAsia="Times" w:hAnsi="Times" w:cs="Times"/>
+                <w:bCs/>
+              </w:rPr>
+              <w:t>1</w:t>
             </w:r>
           </w:p>
         </w:tc>
@@ -2412,7 +3021,7 @@
                           <pic:cNvPicPr/>
                         </pic:nvPicPr>
                         <pic:blipFill>
-                          <a:blip r:embed="rId25"/>
+                          <a:blip r:embed="rId43"/>
                           <a:stretch>
                             <a:fillRect/>
                           </a:stretch>
@@ -2452,7 +3061,7 @@
                           <pic:cNvPicPr/>
                         </pic:nvPicPr>
                         <pic:blipFill>
-                          <a:blip r:embed="rId26"/>
+                          <a:blip r:embed="rId44"/>
                           <a:stretch>
                             <a:fillRect/>
                           </a:stretch>
@@ -2523,7 +3132,511 @@
                 <w:rFonts w:ascii="Times" w:eastAsia="Times" w:hAnsi="Times" w:cs="Times"/>
                 <w:bCs/>
               </w:rPr>
-              <w:t xml:space="preserve">Violin </w:t>
+              <w:t>Viola</w:t>
+            </w:r>
+          </w:p>
+        </w:tc>
+        <w:tc>
+          <w:tcPr>
+            <w:tcW w:w="1190" w:type="dxa"/>
+          </w:tcPr>
+          <w:p>
+            <w:pPr>
+              <w:jc w:val="center"/>
+              <w:rPr>
+                <w:rFonts w:ascii="Times" w:eastAsia="Times" w:hAnsi="Times" w:cs="Times"/>
+                <w:bCs/>
+              </w:rPr>
+            </w:pPr>
+            <w:r>
+              <w:rPr>
+                <w:rFonts w:ascii="Times" w:eastAsia="Times" w:hAnsi="Times" w:cs="Times"/>
+                <w:bCs/>
+              </w:rPr>
+              <w:t>277</w:t>
+            </w:r>
+          </w:p>
+        </w:tc>
+        <w:tc>
+          <w:tcPr>
+            <w:tcW w:w="4743" w:type="dxa"/>
+          </w:tcPr>
+          <w:p>
+            <w:pPr>
+              <w:rPr>
+                <w:noProof/>
+              </w:rPr>
+            </w:pPr>
+            <w:r>
+              <w:rPr>
+                <w:noProof/>
+              </w:rPr>
+              <w:drawing>
+                <wp:inline distT="0" distB="0" distL="0" distR="0" wp14:anchorId="25E9D07F" wp14:editId="15F04D6A">
+                  <wp:extent cx="2874645" cy="669290"/>
+                  <wp:effectExtent l="0" t="0" r="1905" b="0"/>
+                  <wp:docPr id="24" name="Picture 24"/>
+                  <wp:cNvGraphicFramePr>
+                    <a:graphicFrameLocks xmlns:a="http://schemas.openxmlformats.org/drawingml/2006/main" noChangeAspect="1"/>
+                  </wp:cNvGraphicFramePr>
+                  <a:graphic xmlns:a="http://schemas.openxmlformats.org/drawingml/2006/main">
+                    <a:graphicData uri="http://schemas.openxmlformats.org/drawingml/2006/picture">
+                      <pic:pic xmlns:pic="http://schemas.openxmlformats.org/drawingml/2006/picture">
+                        <pic:nvPicPr>
+                          <pic:cNvPr id="1" name=""/>
+                          <pic:cNvPicPr/>
+                        </pic:nvPicPr>
+                        <pic:blipFill>
+                          <a:blip r:embed="rId45"/>
+                          <a:stretch>
+                            <a:fillRect/>
+                          </a:stretch>
+                        </pic:blipFill>
+                        <pic:spPr>
+                          <a:xfrm>
+                            <a:off x="0" y="0"/>
+                            <a:ext cx="2874645" cy="669290"/>
+                          </a:xfrm>
+                          <a:prstGeom prst="rect">
+                            <a:avLst/>
+                          </a:prstGeom>
+                        </pic:spPr>
+                      </pic:pic>
+                    </a:graphicData>
+                  </a:graphic>
+                </wp:inline>
+              </w:drawing>
+            </w:r>
+          </w:p>
+          <w:p>
+            <w:pPr>
+              <w:rPr>
+                <w:noProof/>
+              </w:rPr>
+            </w:pPr>
+          </w:p>
+          <w:p>
+            <w:pPr>
+              <w:rPr>
+                <w:noProof/>
+              </w:rPr>
+            </w:pPr>
+            <w:r>
+              <w:rPr>
+                <w:noProof/>
+              </w:rPr>
+              <w:drawing>
+                <wp:inline distT="0" distB="0" distL="0" distR="0" wp14:anchorId="71FC8902" wp14:editId="0020FD7A">
+                  <wp:extent cx="2874645" cy="445770"/>
+                  <wp:effectExtent l="0" t="0" r="1905" b="0"/>
+                  <wp:docPr id="25" name="Picture 25"/>
+                  <wp:cNvGraphicFramePr>
+                    <a:graphicFrameLocks xmlns:a="http://schemas.openxmlformats.org/drawingml/2006/main" noChangeAspect="1"/>
+                  </wp:cNvGraphicFramePr>
+                  <a:graphic xmlns:a="http://schemas.openxmlformats.org/drawingml/2006/main">
+                    <a:graphicData uri="http://schemas.openxmlformats.org/drawingml/2006/picture">
+                      <pic:pic xmlns:pic="http://schemas.openxmlformats.org/drawingml/2006/picture">
+                        <pic:nvPicPr>
+                          <pic:cNvPr id="1" name=""/>
+                          <pic:cNvPicPr/>
+                        </pic:nvPicPr>
+                        <pic:blipFill>
+                          <a:blip r:embed="rId46"/>
+                          <a:stretch>
+                            <a:fillRect/>
+                          </a:stretch>
+                        </pic:blipFill>
+                        <pic:spPr>
+                          <a:xfrm>
+                            <a:off x="0" y="0"/>
+                            <a:ext cx="2874645" cy="445770"/>
+                          </a:xfrm>
+                          <a:prstGeom prst="rect">
+                            <a:avLst/>
+                          </a:prstGeom>
+                        </pic:spPr>
+                      </pic:pic>
+                    </a:graphicData>
+                  </a:graphic>
+                </wp:inline>
+              </w:drawing>
+            </w:r>
+          </w:p>
+          <w:p>
+            <w:pPr>
+              <w:rPr>
+                <w:noProof/>
+              </w:rPr>
+            </w:pPr>
+          </w:p>
+          <w:p>
+            <w:pPr>
+              <w:rPr>
+                <w:noProof/>
+              </w:rPr>
+            </w:pPr>
+            <w:r>
+              <w:rPr>
+                <w:noProof/>
+              </w:rPr>
+              <w:t>Voicing unclear, should it have a second voice of the same note?</w:t>
+            </w:r>
+          </w:p>
+        </w:tc>
+        <w:tc>
+          <w:tcPr>
+            <w:tcW w:w="1370" w:type="dxa"/>
+          </w:tcPr>
+          <w:p>
+            <w:pPr>
+              <w:jc w:val="center"/>
+              <w:rPr>
+                <w:rFonts w:ascii="Times" w:eastAsia="Times" w:hAnsi="Times" w:cs="Times"/>
+                <w:bCs/>
+              </w:rPr>
+            </w:pPr>
+          </w:p>
+        </w:tc>
+      </w:tr>
+      <w:tr>
+        <w:trPr>
+          <w:trHeight w:val="942"/>
+        </w:trPr>
+        <w:tc>
+          <w:tcPr>
+            <w:tcW w:w="1782" w:type="dxa"/>
+          </w:tcPr>
+          <w:p>
+            <w:pPr>
+              <w:jc w:val="center"/>
+              <w:rPr>
+                <w:rFonts w:ascii="Times" w:eastAsia="Times" w:hAnsi="Times" w:cs="Times"/>
+                <w:bCs/>
+              </w:rPr>
+            </w:pPr>
+            <w:r>
+              <w:rPr>
+                <w:rFonts w:ascii="Times" w:eastAsia="Times" w:hAnsi="Times" w:cs="Times"/>
+                <w:bCs/>
+              </w:rPr>
+              <w:lastRenderedPageBreak/>
+              <w:t>Cello</w:t>
+            </w:r>
+          </w:p>
+        </w:tc>
+        <w:tc>
+          <w:tcPr>
+            <w:tcW w:w="1190" w:type="dxa"/>
+          </w:tcPr>
+          <w:p>
+            <w:pPr>
+              <w:jc w:val="center"/>
+              <w:rPr>
+                <w:rFonts w:ascii="Times" w:eastAsia="Times" w:hAnsi="Times" w:cs="Times"/>
+                <w:bCs/>
+              </w:rPr>
+            </w:pPr>
+            <w:r>
+              <w:rPr>
+                <w:rFonts w:ascii="Times" w:eastAsia="Times" w:hAnsi="Times" w:cs="Times"/>
+                <w:bCs/>
+              </w:rPr>
+              <w:t>338</w:t>
+            </w:r>
+          </w:p>
+        </w:tc>
+        <w:tc>
+          <w:tcPr>
+            <w:tcW w:w="4743" w:type="dxa"/>
+          </w:tcPr>
+          <w:p>
+            <w:pPr>
+              <w:rPr>
+                <w:noProof/>
+              </w:rPr>
+            </w:pPr>
+            <w:r>
+              <w:rPr>
+                <w:noProof/>
+              </w:rPr>
+              <w:t>Lower voice rests regrouped</w:t>
+            </w:r>
+          </w:p>
+        </w:tc>
+        <w:tc>
+          <w:tcPr>
+            <w:tcW w:w="1370" w:type="dxa"/>
+          </w:tcPr>
+          <w:p>
+            <w:pPr>
+              <w:jc w:val="center"/>
+              <w:rPr>
+                <w:rFonts w:ascii="Times" w:eastAsia="Times" w:hAnsi="Times" w:cs="Times"/>
+                <w:bCs/>
+              </w:rPr>
+            </w:pPr>
+          </w:p>
+        </w:tc>
+      </w:tr>
+      <w:tr>
+        <w:trPr>
+          <w:trHeight w:val="942"/>
+        </w:trPr>
+        <w:tc>
+          <w:tcPr>
+            <w:tcW w:w="1782" w:type="dxa"/>
+          </w:tcPr>
+          <w:p>
+            <w:pPr>
+              <w:jc w:val="center"/>
+              <w:rPr>
+                <w:rFonts w:ascii="Times" w:eastAsia="Times" w:hAnsi="Times" w:cs="Times"/>
+                <w:bCs/>
+              </w:rPr>
+            </w:pPr>
+            <w:r>
+              <w:rPr>
+                <w:rFonts w:ascii="Times" w:eastAsia="Times" w:hAnsi="Times" w:cs="Times"/>
+                <w:bCs/>
+              </w:rPr>
+              <w:t>Viola</w:t>
+            </w:r>
+          </w:p>
+        </w:tc>
+        <w:tc>
+          <w:tcPr>
+            <w:tcW w:w="1190" w:type="dxa"/>
+          </w:tcPr>
+          <w:p>
+            <w:pPr>
+              <w:jc w:val="center"/>
+              <w:rPr>
+                <w:rFonts w:ascii="Times" w:eastAsia="Times" w:hAnsi="Times" w:cs="Times"/>
+                <w:bCs/>
+              </w:rPr>
+            </w:pPr>
+            <w:r>
+              <w:rPr>
+                <w:rFonts w:ascii="Times" w:eastAsia="Times" w:hAnsi="Times" w:cs="Times"/>
+                <w:bCs/>
+              </w:rPr>
+              <w:t>339</w:t>
+            </w:r>
+          </w:p>
+        </w:tc>
+        <w:tc>
+          <w:tcPr>
+            <w:tcW w:w="4743" w:type="dxa"/>
+          </w:tcPr>
+          <w:p>
+            <w:pPr>
+              <w:rPr>
+                <w:noProof/>
+              </w:rPr>
+            </w:pPr>
+            <w:r>
+              <w:rPr>
+                <w:noProof/>
+              </w:rPr>
+              <w:t>Cresc. hairpin + ff dynamic added (follow dynamic contour of other instruments)</w:t>
+            </w:r>
+          </w:p>
+        </w:tc>
+        <w:tc>
+          <w:tcPr>
+            <w:tcW w:w="1370" w:type="dxa"/>
+          </w:tcPr>
+          <w:p>
+            <w:pPr>
+              <w:jc w:val="center"/>
+              <w:rPr>
+                <w:rFonts w:ascii="Times" w:eastAsia="Times" w:hAnsi="Times" w:cs="Times"/>
+                <w:bCs/>
+              </w:rPr>
+            </w:pPr>
+          </w:p>
+        </w:tc>
+      </w:tr>
+      <w:tr>
+        <w:trPr>
+          <w:trHeight w:val="942"/>
+        </w:trPr>
+        <w:tc>
+          <w:tcPr>
+            <w:tcW w:w="1782" w:type="dxa"/>
+          </w:tcPr>
+          <w:p>
+            <w:pPr>
+              <w:jc w:val="center"/>
+              <w:rPr>
+                <w:rFonts w:ascii="Times" w:eastAsia="Times" w:hAnsi="Times" w:cs="Times"/>
+                <w:bCs/>
+              </w:rPr>
+            </w:pPr>
+            <w:r>
+              <w:rPr>
+                <w:rFonts w:ascii="Times" w:eastAsia="Times" w:hAnsi="Times" w:cs="Times"/>
+                <w:bCs/>
+              </w:rPr>
+              <w:t>Violin I</w:t>
+            </w:r>
+          </w:p>
+        </w:tc>
+        <w:tc>
+          <w:tcPr>
+            <w:tcW w:w="1190" w:type="dxa"/>
+          </w:tcPr>
+          <w:p>
+            <w:pPr>
+              <w:jc w:val="center"/>
+              <w:rPr>
+                <w:rFonts w:ascii="Times" w:eastAsia="Times" w:hAnsi="Times" w:cs="Times"/>
+                <w:bCs/>
+              </w:rPr>
+            </w:pPr>
+            <w:r>
+              <w:rPr>
+                <w:rFonts w:ascii="Times" w:eastAsia="Times" w:hAnsi="Times" w:cs="Times"/>
+                <w:bCs/>
+              </w:rPr>
+              <w:t>346</w:t>
+            </w:r>
+          </w:p>
+        </w:tc>
+        <w:tc>
+          <w:tcPr>
+            <w:tcW w:w="4743" w:type="dxa"/>
+          </w:tcPr>
+          <w:p>
+            <w:pPr>
+              <w:rPr>
+                <w:noProof/>
+              </w:rPr>
+            </w:pPr>
+            <w:r>
+              <w:rPr>
+                <w:noProof/>
+              </w:rPr>
+              <w:t xml:space="preserve">Suggestion: change all semiquavers in the bar to quavers; since they are marked lv, will ring for the same duration. </w:t>
+            </w:r>
+          </w:p>
+        </w:tc>
+        <w:tc>
+          <w:tcPr>
+            <w:tcW w:w="1370" w:type="dxa"/>
+          </w:tcPr>
+          <w:p>
+            <w:pPr>
+              <w:jc w:val="center"/>
+              <w:rPr>
+                <w:rFonts w:ascii="Times" w:eastAsia="Times" w:hAnsi="Times" w:cs="Times"/>
+                <w:bCs/>
+              </w:rPr>
+            </w:pPr>
+          </w:p>
+        </w:tc>
+      </w:tr>
+      <w:tr>
+        <w:trPr>
+          <w:trHeight w:val="942"/>
+        </w:trPr>
+        <w:tc>
+          <w:tcPr>
+            <w:tcW w:w="1782" w:type="dxa"/>
+          </w:tcPr>
+          <w:p>
+            <w:pPr>
+              <w:jc w:val="center"/>
+              <w:rPr>
+                <w:rFonts w:ascii="Times" w:eastAsia="Times" w:hAnsi="Times" w:cs="Times"/>
+                <w:bCs/>
+              </w:rPr>
+            </w:pPr>
+            <w:r>
+              <w:rPr>
+                <w:rFonts w:ascii="Times" w:eastAsia="Times" w:hAnsi="Times" w:cs="Times"/>
+                <w:bCs/>
+              </w:rPr>
+              <w:t>Viola</w:t>
+            </w:r>
+          </w:p>
+        </w:tc>
+        <w:tc>
+          <w:tcPr>
+            <w:tcW w:w="1190" w:type="dxa"/>
+          </w:tcPr>
+          <w:p>
+            <w:pPr>
+              <w:jc w:val="center"/>
+              <w:rPr>
+                <w:rFonts w:ascii="Times" w:eastAsia="Times" w:hAnsi="Times" w:cs="Times"/>
+                <w:bCs/>
+              </w:rPr>
+            </w:pPr>
+            <w:r>
+              <w:rPr>
+                <w:rFonts w:ascii="Times" w:eastAsia="Times" w:hAnsi="Times" w:cs="Times"/>
+                <w:bCs/>
+              </w:rPr>
+              <w:t>347</w:t>
+            </w:r>
+          </w:p>
+        </w:tc>
+        <w:tc>
+          <w:tcPr>
+            <w:tcW w:w="4743" w:type="dxa"/>
+          </w:tcPr>
+          <w:p>
+            <w:pPr>
+              <w:rPr>
+                <w:noProof/>
+              </w:rPr>
+            </w:pPr>
+            <w:r>
+              <w:rPr>
+                <w:noProof/>
+              </w:rPr>
+              <w:t>Last dyad of bar, could we confirm the inflection of the lower note? ( notated as A quarter flat for the time being)</w:t>
+            </w:r>
+          </w:p>
+        </w:tc>
+        <w:tc>
+          <w:tcPr>
+            <w:tcW w:w="1370" w:type="dxa"/>
+          </w:tcPr>
+          <w:p>
+            <w:pPr>
+              <w:jc w:val="center"/>
+              <w:rPr>
+                <w:rFonts w:ascii="Times" w:eastAsia="Times" w:hAnsi="Times" w:cs="Times"/>
+                <w:bCs/>
+              </w:rPr>
+            </w:pPr>
+          </w:p>
+        </w:tc>
+      </w:tr>
+      <w:tr>
+        <w:trPr>
+          <w:trHeight w:val="942"/>
+        </w:trPr>
+        <w:tc>
+          <w:tcPr>
+            <w:tcW w:w="1782" w:type="dxa"/>
+          </w:tcPr>
+          <w:p>
+            <w:pPr>
+              <w:jc w:val="center"/>
+              <w:rPr>
+                <w:rFonts w:ascii="Times" w:eastAsia="Times" w:hAnsi="Times" w:cs="Times"/>
+                <w:bCs/>
+              </w:rPr>
+            </w:pPr>
+            <w:r>
+              <w:rPr>
+                <w:rFonts w:ascii="Times" w:eastAsia="Times" w:hAnsi="Times" w:cs="Times"/>
+                <w:bCs/>
+              </w:rPr>
+              <w:t>All</w:t>
             </w:r>
           </w:p>
         </w:tc>
@@ -2578,7 +3691,7 @@
                           <pic:cNvPicPr/>
                         </pic:nvPicPr>
                         <pic:blipFill>
-                          <a:blip r:embed="rId27"/>
+                          <a:blip r:embed="rId47"/>
                           <a:stretch>
                             <a:fillRect/>
                           </a:stretch>
@@ -2625,7 +3738,7 @@
                           <pic:cNvPicPr/>
                         </pic:nvPicPr>
                         <pic:blipFill>
-                          <a:blip r:embed="rId28"/>
+                          <a:blip r:embed="rId48"/>
                           <a:stretch>
                             <a:fillRect/>
                           </a:stretch>
@@ -2656,7 +3769,7 @@
               <w:rPr>
                 <w:noProof/>
               </w:rPr>
-              <w:t xml:space="preserve">Missing 4/4 </w:t>
+              <w:t xml:space="preserve">Missing 5/8 time signature </w:t>
             </w:r>
           </w:p>
         </w:tc>
@@ -2696,7 +3809,7 @@
                 <w:rFonts w:ascii="Times" w:eastAsia="Times" w:hAnsi="Times" w:cs="Times"/>
                 <w:bCs/>
               </w:rPr>
-              <w:t>Cello</w:t>
+              <w:t>Violin 1</w:t>
             </w:r>
           </w:p>
         </w:tc>
@@ -2717,7 +3830,7 @@
                 <w:rFonts w:ascii="Times" w:eastAsia="Times" w:hAnsi="Times" w:cs="Times"/>
                 <w:bCs/>
               </w:rPr>
-              <w:t>338</w:t>
+              <w:t>370</w:t>
             </w:r>
           </w:p>
         </w:tc>
@@ -2735,8 +3848,109 @@
               <w:rPr>
                 <w:noProof/>
               </w:rPr>
-              <w:t>Lower voice rests regrouped</w:t>
-            </w:r>
+              <w:drawing>
+                <wp:inline distT="0" distB="0" distL="0" distR="0" wp14:anchorId="286E0BAC" wp14:editId="65245D28">
+                  <wp:extent cx="944880" cy="3086502"/>
+                  <wp:effectExtent l="0" t="0" r="7620" b="0"/>
+                  <wp:docPr id="36" name="Picture 36"/>
+                  <wp:cNvGraphicFramePr>
+                    <a:graphicFrameLocks xmlns:a="http://schemas.openxmlformats.org/drawingml/2006/main" noChangeAspect="1"/>
+                  </wp:cNvGraphicFramePr>
+                  <a:graphic xmlns:a="http://schemas.openxmlformats.org/drawingml/2006/main">
+                    <a:graphicData uri="http://schemas.openxmlformats.org/drawingml/2006/picture">
+                      <pic:pic xmlns:pic="http://schemas.openxmlformats.org/drawingml/2006/picture">
+                        <pic:nvPicPr>
+                          <pic:cNvPr id="1" name=""/>
+                          <pic:cNvPicPr/>
+                        </pic:nvPicPr>
+                        <pic:blipFill>
+                          <a:blip r:embed="rId49"/>
+                          <a:stretch>
+                            <a:fillRect/>
+                          </a:stretch>
+                        </pic:blipFill>
+                        <pic:spPr>
+                          <a:xfrm>
+                            <a:off x="0" y="0"/>
+                            <a:ext cx="969150" cy="3165780"/>
+                          </a:xfrm>
+                          <a:prstGeom prst="rect">
+                            <a:avLst/>
+                          </a:prstGeom>
+                        </pic:spPr>
+                      </pic:pic>
+                    </a:graphicData>
+                  </a:graphic>
+                </wp:inline>
+              </w:drawing>
+            </w:r>
+            <w:r>
+              <w:rPr>
+                <w:noProof/>
+              </w:rPr>
+              <w:drawing>
+                <wp:inline distT="0" distB="0" distL="0" distR="0" wp14:anchorId="2371E4AD" wp14:editId="7FB19763">
+                  <wp:extent cx="1697172" cy="3075305"/>
+                  <wp:effectExtent l="0" t="0" r="0" b="0"/>
+                  <wp:docPr id="38" name="Picture 38"/>
+                  <wp:cNvGraphicFramePr>
+                    <a:graphicFrameLocks xmlns:a="http://schemas.openxmlformats.org/drawingml/2006/main" noChangeAspect="1"/>
+                  </wp:cNvGraphicFramePr>
+                  <a:graphic xmlns:a="http://schemas.openxmlformats.org/drawingml/2006/main">
+                    <a:graphicData uri="http://schemas.openxmlformats.org/drawingml/2006/picture">
+                      <pic:pic xmlns:pic="http://schemas.openxmlformats.org/drawingml/2006/picture">
+                        <pic:nvPicPr>
+                          <pic:cNvPr id="1" name=""/>
+                          <pic:cNvPicPr/>
+                        </pic:nvPicPr>
+                        <pic:blipFill>
+                          <a:blip r:embed="rId50"/>
+                          <a:stretch>
+                            <a:fillRect/>
+                          </a:stretch>
+                        </pic:blipFill>
+                        <pic:spPr>
+                          <a:xfrm>
+                            <a:off x="0" y="0"/>
+                            <a:ext cx="1701023" cy="3082283"/>
+                          </a:xfrm>
+                          <a:prstGeom prst="rect">
+                            <a:avLst/>
+                          </a:prstGeom>
+                        </pic:spPr>
+                      </pic:pic>
+                    </a:graphicData>
+                  </a:graphic>
+                </wp:inline>
+              </w:drawing>
+            </w:r>
+          </w:p>
+          <w:p>
+            <w:pPr>
+              <w:rPr>
+                <w:noProof/>
+              </w:rPr>
+            </w:pPr>
+            <w:r>
+              <w:rPr>
+                <w:noProof/>
+              </w:rPr>
+              <w:t>Should there be a dynamic at the end of the cresc. like other parts?</w:t>
+            </w:r>
+          </w:p>
+          <w:p>
+            <w:pPr>
+              <w:rPr>
+                <w:noProof/>
+              </w:rPr>
+            </w:pPr>
+          </w:p>
+          <w:p>
+            <w:pPr>
+              <w:rPr>
+                <w:noProof/>
+              </w:rPr>
+            </w:pPr>
           </w:p>
         </w:tc>
         <w:tc>
@@ -2764,18 +3978,18 @@
           </w:tcPr>
           <w:p>
             <w:pPr>
-              <w:jc w:val="center"/>
-              <w:rPr>
-                <w:rFonts w:ascii="Times" w:eastAsia="Times" w:hAnsi="Times" w:cs="Times"/>
-                <w:bCs/>
-              </w:rPr>
-            </w:pPr>
-            <w:r>
-              <w:rPr>
-                <w:rFonts w:ascii="Times" w:eastAsia="Times" w:hAnsi="Times" w:cs="Times"/>
-                <w:bCs/>
-              </w:rPr>
-              <w:t>Viola</w:t>
+              <w:rPr>
+                <w:rFonts w:ascii="Times" w:eastAsia="Times" w:hAnsi="Times" w:cs="Times"/>
+                <w:bCs/>
+              </w:rPr>
+            </w:pPr>
+            <w:r>
+              <w:rPr>
+                <w:rFonts w:ascii="Times" w:eastAsia="Times" w:hAnsi="Times" w:cs="Times"/>
+                <w:bCs/>
+              </w:rPr>
+              <w:lastRenderedPageBreak/>
+              <w:t>Violin 1 &amp; 2</w:t>
             </w:r>
           </w:p>
         </w:tc>
@@ -2796,7 +4010,7 @@
                 <w:rFonts w:ascii="Times" w:eastAsia="Times" w:hAnsi="Times" w:cs="Times"/>
                 <w:bCs/>
               </w:rPr>
-              <w:t>339</w:t>
+              <w:t>372</w:t>
             </w:r>
           </w:p>
         </w:tc>
@@ -2814,243 +4028,52 @@
               <w:rPr>
                 <w:noProof/>
               </w:rPr>
-              <w:t xml:space="preserve">Cresc. hairpin + ff dynamic added (follow </w:t>
-            </w:r>
-            <w:r>
-              <w:rPr>
-                <w:noProof/>
-              </w:rPr>
-              <w:t>dynamic contour of other instruments)</w:t>
-            </w:r>
-          </w:p>
-        </w:tc>
-        <w:tc>
-          <w:tcPr>
-            <w:tcW w:w="1370" w:type="dxa"/>
-          </w:tcPr>
-          <w:p>
-            <w:pPr>
-              <w:jc w:val="center"/>
-              <w:rPr>
-                <w:rFonts w:ascii="Times" w:eastAsia="Times" w:hAnsi="Times" w:cs="Times"/>
-                <w:bCs/>
-              </w:rPr>
-            </w:pPr>
-          </w:p>
-        </w:tc>
-      </w:tr>
-      <w:tr>
-        <w:trPr>
-          <w:trHeight w:val="942"/>
-        </w:trPr>
-        <w:tc>
-          <w:tcPr>
-            <w:tcW w:w="1782" w:type="dxa"/>
-          </w:tcPr>
-          <w:p>
-            <w:pPr>
-              <w:jc w:val="center"/>
-              <w:rPr>
-                <w:rFonts w:ascii="Times" w:eastAsia="Times" w:hAnsi="Times" w:cs="Times"/>
-                <w:bCs/>
-              </w:rPr>
-            </w:pPr>
-            <w:r>
-              <w:rPr>
-                <w:rFonts w:ascii="Times" w:eastAsia="Times" w:hAnsi="Times" w:cs="Times"/>
-                <w:bCs/>
-              </w:rPr>
-              <w:t>Violin I</w:t>
-            </w:r>
-          </w:p>
-        </w:tc>
-        <w:tc>
-          <w:tcPr>
-            <w:tcW w:w="1190" w:type="dxa"/>
-          </w:tcPr>
-          <w:p>
-            <w:pPr>
-              <w:jc w:val="center"/>
-              <w:rPr>
-                <w:rFonts w:ascii="Times" w:eastAsia="Times" w:hAnsi="Times" w:cs="Times"/>
-                <w:bCs/>
-              </w:rPr>
-            </w:pPr>
-            <w:r>
-              <w:rPr>
-                <w:rFonts w:ascii="Times" w:eastAsia="Times" w:hAnsi="Times" w:cs="Times"/>
-                <w:bCs/>
-              </w:rPr>
-              <w:t>346</w:t>
-            </w:r>
-          </w:p>
-        </w:tc>
-        <w:tc>
-          <w:tcPr>
-            <w:tcW w:w="4743" w:type="dxa"/>
-          </w:tcPr>
-          <w:p>
-            <w:pPr>
-              <w:rPr>
-                <w:noProof/>
-              </w:rPr>
-            </w:pPr>
-            <w:r>
-              <w:rPr>
-                <w:noProof/>
-              </w:rPr>
-              <w:t xml:space="preserve">Suggestion: change all semiquavers in the bar to quavers; since they are marked lv, will ring for the same duration. </w:t>
-            </w:r>
-          </w:p>
-        </w:tc>
-        <w:tc>
-          <w:tcPr>
-            <w:tcW w:w="1370" w:type="dxa"/>
-          </w:tcPr>
-          <w:p>
-            <w:pPr>
-              <w:jc w:val="center"/>
-              <w:rPr>
-                <w:rFonts w:ascii="Times" w:eastAsia="Times" w:hAnsi="Times" w:cs="Times"/>
-                <w:bCs/>
-              </w:rPr>
-            </w:pPr>
-          </w:p>
-        </w:tc>
-      </w:tr>
-      <w:tr>
-        <w:trPr>
-          <w:trHeight w:val="942"/>
-        </w:trPr>
-        <w:tc>
-          <w:tcPr>
-            <w:tcW w:w="1782" w:type="dxa"/>
-          </w:tcPr>
-          <w:p>
-            <w:pPr>
-              <w:jc w:val="center"/>
-              <w:rPr>
-                <w:rFonts w:ascii="Times" w:eastAsia="Times" w:hAnsi="Times" w:cs="Times"/>
-                <w:bCs/>
-              </w:rPr>
-            </w:pPr>
-            <w:r>
-              <w:rPr>
-                <w:rFonts w:ascii="Times" w:eastAsia="Times" w:hAnsi="Times" w:cs="Times"/>
-                <w:bCs/>
-              </w:rPr>
-              <w:t>Viola</w:t>
-            </w:r>
-          </w:p>
-        </w:tc>
-        <w:tc>
-          <w:tcPr>
-            <w:tcW w:w="1190" w:type="dxa"/>
-          </w:tcPr>
-          <w:p>
-            <w:pPr>
-              <w:jc w:val="center"/>
-              <w:rPr>
-                <w:rFonts w:ascii="Times" w:eastAsia="Times" w:hAnsi="Times" w:cs="Times"/>
-                <w:bCs/>
-              </w:rPr>
-            </w:pPr>
-            <w:r>
-              <w:rPr>
-                <w:rFonts w:ascii="Times" w:eastAsia="Times" w:hAnsi="Times" w:cs="Times"/>
-                <w:bCs/>
-              </w:rPr>
-              <w:t>347</w:t>
-            </w:r>
-          </w:p>
-        </w:tc>
-        <w:tc>
-          <w:tcPr>
-            <w:tcW w:w="4743" w:type="dxa"/>
-          </w:tcPr>
-          <w:p>
-            <w:pPr>
-              <w:rPr>
-                <w:noProof/>
-              </w:rPr>
-            </w:pPr>
-            <w:r>
-              <w:rPr>
-                <w:noProof/>
-              </w:rPr>
-              <w:t xml:space="preserve">Last dyad of bar, </w:t>
-            </w:r>
-            <w:r>
-              <w:rPr>
-                <w:noProof/>
-              </w:rPr>
-              <w:t>could we confirm the inflection of the lower note?</w:t>
-            </w:r>
-            <w:r>
-              <w:rPr>
-                <w:noProof/>
-              </w:rPr>
-              <w:t xml:space="preserve"> ( notated as A quarter flat for the time being)</w:t>
-            </w:r>
-          </w:p>
-        </w:tc>
-        <w:tc>
-          <w:tcPr>
-            <w:tcW w:w="1370" w:type="dxa"/>
-          </w:tcPr>
-          <w:p>
-            <w:pPr>
-              <w:jc w:val="center"/>
-              <w:rPr>
-                <w:rFonts w:ascii="Times" w:eastAsia="Times" w:hAnsi="Times" w:cs="Times"/>
-                <w:bCs/>
-              </w:rPr>
-            </w:pPr>
-          </w:p>
-        </w:tc>
-      </w:tr>
-      <w:tr>
-        <w:trPr>
-          <w:trHeight w:val="942"/>
-        </w:trPr>
-        <w:tc>
-          <w:tcPr>
-            <w:tcW w:w="1782" w:type="dxa"/>
-          </w:tcPr>
-          <w:p>
-            <w:pPr>
-              <w:jc w:val="center"/>
-              <w:rPr>
-                <w:rFonts w:ascii="Times" w:eastAsia="Times" w:hAnsi="Times" w:cs="Times"/>
-                <w:bCs/>
-              </w:rPr>
-            </w:pPr>
-          </w:p>
-        </w:tc>
-        <w:tc>
-          <w:tcPr>
-            <w:tcW w:w="1190" w:type="dxa"/>
-          </w:tcPr>
-          <w:p>
-            <w:pPr>
-              <w:jc w:val="center"/>
-              <w:rPr>
-                <w:rFonts w:ascii="Times" w:eastAsia="Times" w:hAnsi="Times" w:cs="Times"/>
-                <w:bCs/>
-              </w:rPr>
-            </w:pPr>
-          </w:p>
-        </w:tc>
-        <w:tc>
-          <w:tcPr>
-            <w:tcW w:w="4743" w:type="dxa"/>
-          </w:tcPr>
-          <w:p>
-            <w:pPr>
-              <w:rPr>
-                <w:noProof/>
-              </w:rPr>
-            </w:pPr>
+              <w:drawing>
+                <wp:inline distT="0" distB="0" distL="0" distR="0" wp14:anchorId="2E4832F4" wp14:editId="22D77F5A">
+                  <wp:extent cx="2874645" cy="1450975"/>
+                  <wp:effectExtent l="0" t="0" r="1905" b="0"/>
+                  <wp:docPr id="39" name="Picture 39"/>
+                  <wp:cNvGraphicFramePr>
+                    <a:graphicFrameLocks xmlns:a="http://schemas.openxmlformats.org/drawingml/2006/main" noChangeAspect="1"/>
+                  </wp:cNvGraphicFramePr>
+                  <a:graphic xmlns:a="http://schemas.openxmlformats.org/drawingml/2006/main">
+                    <a:graphicData uri="http://schemas.openxmlformats.org/drawingml/2006/picture">
+                      <pic:pic xmlns:pic="http://schemas.openxmlformats.org/drawingml/2006/picture">
+                        <pic:nvPicPr>
+                          <pic:cNvPr id="1" name=""/>
+                          <pic:cNvPicPr/>
+                        </pic:nvPicPr>
+                        <pic:blipFill>
+                          <a:blip r:embed="rId51"/>
+                          <a:stretch>
+                            <a:fillRect/>
+                          </a:stretch>
+                        </pic:blipFill>
+                        <pic:spPr>
+                          <a:xfrm>
+                            <a:off x="0" y="0"/>
+                            <a:ext cx="2874645" cy="1450975"/>
+                          </a:xfrm>
+                          <a:prstGeom prst="rect">
+                            <a:avLst/>
+                          </a:prstGeom>
+                        </pic:spPr>
+                      </pic:pic>
+                    </a:graphicData>
+                  </a:graphic>
+                </wp:inline>
+              </w:drawing>
+            </w:r>
+          </w:p>
+          <w:p>
+            <w:pPr>
+              <w:rPr>
+                <w:noProof/>
+              </w:rPr>
+            </w:pPr>
+            <w:r>
+              <w:t>some inconsistencies- harmonic symbols need not be included in for the tied notes?</w:t>
+            </w:r>
           </w:p>
         </w:tc>
         <w:tc>
@@ -3189,6 +4212,95 @@
     </w:lvl>
   </w:abstractNum>
   <w:abstractNum w:abstractNumId="1" w15:restartNumberingAfterBreak="0">
+    <w:nsid w:val="19E47B4C"/>
+    <w:multiLevelType w:val="hybridMultilevel"/>
+    <w:tmpl w:val="0414E58E"/>
+    <w:lvl w:ilvl="0" w:tplc="4809000F">
+      <w:start w:val="1"/>
+      <w:numFmt w:val="decimal"/>
+      <w:lvlText w:val="%1."/>
+      <w:lvlJc w:val="left"/>
+      <w:pPr>
+        <w:ind w:left="720" w:hanging="360"/>
+      </w:pPr>
+      <w:rPr>
+        <w:rFonts w:hint="default"/>
+      </w:rPr>
+    </w:lvl>
+    <w:lvl w:ilvl="1" w:tplc="48090019" w:tentative="1">
+      <w:start w:val="1"/>
+      <w:numFmt w:val="lowerLetter"/>
+      <w:lvlText w:val="%2."/>
+      <w:lvlJc w:val="left"/>
+      <w:pPr>
+        <w:ind w:left="1440" w:hanging="360"/>
+      </w:pPr>
+    </w:lvl>
+    <w:lvl w:ilvl="2" w:tplc="4809001B" w:tentative="1">
+      <w:start w:val="1"/>
+      <w:numFmt w:val="lowerRoman"/>
+      <w:lvlText w:val="%3."/>
+      <w:lvlJc w:val="right"/>
+      <w:pPr>
+        <w:ind w:left="2160" w:hanging="180"/>
+      </w:pPr>
+    </w:lvl>
+    <w:lvl w:ilvl="3" w:tplc="4809000F" w:tentative="1">
+      <w:start w:val="1"/>
+      <w:numFmt w:val="decimal"/>
+      <w:lvlText w:val="%4."/>
+      <w:lvlJc w:val="left"/>
+      <w:pPr>
+        <w:ind w:left="2880" w:hanging="360"/>
+      </w:pPr>
+    </w:lvl>
+    <w:lvl w:ilvl="4" w:tplc="48090019" w:tentative="1">
+      <w:start w:val="1"/>
+      <w:numFmt w:val="lowerLetter"/>
+      <w:lvlText w:val="%5."/>
+      <w:lvlJc w:val="left"/>
+      <w:pPr>
+        <w:ind w:left="3600" w:hanging="360"/>
+      </w:pPr>
+    </w:lvl>
+    <w:lvl w:ilvl="5" w:tplc="4809001B" w:tentative="1">
+      <w:start w:val="1"/>
+      <w:numFmt w:val="lowerRoman"/>
+      <w:lvlText w:val="%6."/>
+      <w:lvlJc w:val="right"/>
+      <w:pPr>
+        <w:ind w:left="4320" w:hanging="180"/>
+      </w:pPr>
+    </w:lvl>
+    <w:lvl w:ilvl="6" w:tplc="4809000F" w:tentative="1">
+      <w:start w:val="1"/>
+      <w:numFmt w:val="decimal"/>
+      <w:lvlText w:val="%7."/>
+      <w:lvlJc w:val="left"/>
+      <w:pPr>
+        <w:ind w:left="5040" w:hanging="360"/>
+      </w:pPr>
+    </w:lvl>
+    <w:lvl w:ilvl="7" w:tplc="48090019" w:tentative="1">
+      <w:start w:val="1"/>
+      <w:numFmt w:val="lowerLetter"/>
+      <w:lvlText w:val="%8."/>
+      <w:lvlJc w:val="left"/>
+      <w:pPr>
+        <w:ind w:left="5760" w:hanging="360"/>
+      </w:pPr>
+    </w:lvl>
+    <w:lvl w:ilvl="8" w:tplc="4809001B" w:tentative="1">
+      <w:start w:val="1"/>
+      <w:numFmt w:val="lowerRoman"/>
+      <w:lvlText w:val="%9."/>
+      <w:lvlJc w:val="right"/>
+      <w:pPr>
+        <w:ind w:left="6480" w:hanging="180"/>
+      </w:pPr>
+    </w:lvl>
+  </w:abstractNum>
+  <w:abstractNum w:abstractNumId="2" w15:restartNumberingAfterBreak="0">
     <w:nsid w:val="280202B0"/>
     <w:multiLevelType w:val="hybridMultilevel"/>
     <w:tmpl w:val="FC748120"/>
@@ -3281,6 +4393,9 @@
     <w:abstractNumId w:val="0"/>
   </w:num>
   <w:num w:numId="2">
+    <w:abstractNumId w:val="2"/>
+  </w:num>
+  <w:num w:numId="3">
     <w:abstractNumId w:val="1"/>
   </w:num>
 </w:numbering>
@@ -3902,7 +5017,253 @@
       <w:color w:val="808080"/>
     </w:rPr>
   </w:style>
+  <w:style w:type="paragraph" w:styleId="NormalWeb">
+    <w:name w:val="Normal (Web)"/>
+    <w:basedOn w:val="Normal"/>
+    <w:uiPriority w:val="99"/>
+    <w:semiHidden/>
+    <w:unhideWhenUsed/>
+    <w:rsid w:val="004B4DD5"/>
+    <w:pPr>
+      <w:spacing w:before="100" w:beforeAutospacing="1" w:after="100" w:afterAutospacing="1"/>
+    </w:pPr>
+    <w:rPr>
+      <w:rFonts w:ascii="Times New Roman" w:eastAsia="Times New Roman" w:hAnsi="Times New Roman" w:cs="Times New Roman"/>
+    </w:rPr>
+  </w:style>
 </w:styles>
+</file>
+
+<file path=word/ink/ink1.xml><?xml version="1.0" encoding="utf-8"?>
+<inkml:ink xmlns:inkml="http://www.w3.org/2003/InkML">
+  <inkml:definitions>
+    <inkml:context xml:id="ctx0">
+      <inkml:inkSource xml:id="inkSrc0">
+        <inkml:traceFormat>
+          <inkml:channel name="X" type="integer" min="-2.14748E9" max="2.14748E9" units="cm"/>
+          <inkml:channel name="Y" type="integer" min="-2.14748E9" max="2.14748E9" units="cm"/>
+        </inkml:traceFormat>
+        <inkml:channelProperties>
+          <inkml:channelProperty channel="X" name="resolution" value="1000" units="1/cm"/>
+          <inkml:channelProperty channel="Y" name="resolution" value="1000" units="1/cm"/>
+        </inkml:channelProperties>
+      </inkml:inkSource>
+      <inkml:timestamp xml:id="ts0" timeString="2021-12-24T04:25:32.118"/>
+    </inkml:context>
+    <inkml:brush xml:id="br0">
+      <inkml:brushProperty name="width" value="0.1" units="cm"/>
+      <inkml:brushProperty name="height" value="0.2" units="cm"/>
+      <inkml:brushProperty name="color" value="#FFCC99"/>
+      <inkml:brushProperty name="tip" value="rectangle"/>
+      <inkml:brushProperty name="rasterOp" value="maskPen"/>
+      <inkml:brushProperty name="ignorePressure" value="1"/>
+    </inkml:brush>
+  </inkml:definitions>
+  <inkml:trace contextRef="#ctx0" brushRef="#br0">0 78,'3'0,"4"0,0-3,2 0,3-4,1 1,2 0,1-1,0 0,1 2,-2-1,-2 0,0 1,1 2,0 1,-1-2,-1 0,-2 1</inkml:trace>
+</inkml:ink>
+</file>
+
+<file path=word/ink/ink2.xml><?xml version="1.0" encoding="utf-8"?>
+<inkml:ink xmlns:inkml="http://www.w3.org/2003/InkML">
+  <inkml:definitions>
+    <inkml:context xml:id="ctx0">
+      <inkml:inkSource xml:id="inkSrc0">
+        <inkml:traceFormat>
+          <inkml:channel name="X" type="integer" min="-2.14748E9" max="2.14748E9" units="cm"/>
+          <inkml:channel name="Y" type="integer" min="-2.14748E9" max="2.14748E9" units="cm"/>
+        </inkml:traceFormat>
+        <inkml:channelProperties>
+          <inkml:channelProperty channel="X" name="resolution" value="1000" units="1/cm"/>
+          <inkml:channelProperty channel="Y" name="resolution" value="1000" units="1/cm"/>
+        </inkml:channelProperties>
+      </inkml:inkSource>
+      <inkml:timestamp xml:id="ts0" timeString="2021-12-24T04:25:29.600"/>
+    </inkml:context>
+    <inkml:brush xml:id="br0">
+      <inkml:brushProperty name="width" value="0.1" units="cm"/>
+      <inkml:brushProperty name="height" value="0.2" units="cm"/>
+      <inkml:brushProperty name="color" value="#FFCC99"/>
+      <inkml:brushProperty name="tip" value="rectangle"/>
+      <inkml:brushProperty name="rasterOp" value="maskPen"/>
+      <inkml:brushProperty name="ignorePressure" value="1"/>
+    </inkml:brush>
+  </inkml:definitions>
+  <inkml:trace contextRef="#ctx0" brushRef="#br0">0 68,'1'-1,"-1"0,1 1,-1-1,1 0,-1 0,1 0,0 1,-1-1,1 0,0 0,0 1,-1-1,1 1,0-1,0 1,0-1,0 1,0 0,1-1,26-10,-18 8,13-6,0 2,0 0,1 1,-1 2,1 1,0 0,1 2,30 2,-6-1,-34 0</inkml:trace>
+</inkml:ink>
+</file>
+
+<file path=word/ink/ink3.xml><?xml version="1.0" encoding="utf-8"?>
+<inkml:ink xmlns:inkml="http://www.w3.org/2003/InkML">
+  <inkml:definitions>
+    <inkml:context xml:id="ctx0">
+      <inkml:inkSource xml:id="inkSrc0">
+        <inkml:traceFormat>
+          <inkml:channel name="X" type="integer" min="-2.14748E9" max="2.14748E9" units="cm"/>
+          <inkml:channel name="Y" type="integer" min="-2.14748E9" max="2.14748E9" units="cm"/>
+        </inkml:traceFormat>
+        <inkml:channelProperties>
+          <inkml:channelProperty channel="X" name="resolution" value="1000" units="1/cm"/>
+          <inkml:channelProperty channel="Y" name="resolution" value="1000" units="1/cm"/>
+        </inkml:channelProperties>
+      </inkml:inkSource>
+      <inkml:timestamp xml:id="ts0" timeString="2021-12-24T04:25:22.936"/>
+    </inkml:context>
+    <inkml:brush xml:id="br0">
+      <inkml:brushProperty name="width" value="0.1" units="cm"/>
+      <inkml:brushProperty name="height" value="0.2" units="cm"/>
+      <inkml:brushProperty name="color" value="#FFCC99"/>
+      <inkml:brushProperty name="tip" value="rectangle"/>
+      <inkml:brushProperty name="rasterOp" value="maskPen"/>
+      <inkml:brushProperty name="ignorePressure" value="1"/>
+    </inkml:brush>
+  </inkml:definitions>
+  <inkml:trace contextRef="#ctx0" brushRef="#br0">0 36,'23'-1,"36"-7,-37 5,39-2,-33 6,-20 0,1-1,0 0,-1 0,1 0,0-1,-1 0,1-1,0 0,15-6,-14 1</inkml:trace>
+</inkml:ink>
+</file>
+
+<file path=word/ink/ink4.xml><?xml version="1.0" encoding="utf-8"?>
+<inkml:ink xmlns:inkml="http://www.w3.org/2003/InkML">
+  <inkml:definitions>
+    <inkml:context xml:id="ctx0">
+      <inkml:inkSource xml:id="inkSrc0">
+        <inkml:traceFormat>
+          <inkml:channel name="X" type="integer" min="-2.14748E9" max="2.14748E9" units="cm"/>
+          <inkml:channel name="Y" type="integer" min="-2.14748E9" max="2.14748E9" units="cm"/>
+        </inkml:traceFormat>
+        <inkml:channelProperties>
+          <inkml:channelProperty channel="X" name="resolution" value="1000" units="1/cm"/>
+          <inkml:channelProperty channel="Y" name="resolution" value="1000" units="1/cm"/>
+        </inkml:channelProperties>
+      </inkml:inkSource>
+      <inkml:timestamp xml:id="ts0" timeString="2021-12-24T04:25:21.684"/>
+    </inkml:context>
+    <inkml:brush xml:id="br0">
+      <inkml:brushProperty name="width" value="0.1" units="cm"/>
+      <inkml:brushProperty name="height" value="0.2" units="cm"/>
+      <inkml:brushProperty name="color" value="#FFCC99"/>
+      <inkml:brushProperty name="tip" value="rectangle"/>
+      <inkml:brushProperty name="rasterOp" value="maskPen"/>
+      <inkml:brushProperty name="ignorePressure" value="1"/>
+    </inkml:brush>
+  </inkml:definitions>
+  <inkml:trace contextRef="#ctx0" brushRef="#br0">1 36,'40'0,"-23"2,0-2,0 0,0-1,-1 0,1-2,0 0,-1 0,24-9,-31 8,0 2,1-1,0 1,0 1,-1 0,1 0,0 1,14 1,-10-1,1 0</inkml:trace>
+</inkml:ink>
+</file>
+
+<file path=word/ink/ink5.xml><?xml version="1.0" encoding="utf-8"?>
+<inkml:ink xmlns:inkml="http://www.w3.org/2003/InkML">
+  <inkml:definitions>
+    <inkml:context xml:id="ctx0">
+      <inkml:inkSource xml:id="inkSrc0">
+        <inkml:traceFormat>
+          <inkml:channel name="X" type="integer" min="-2.14748E9" max="2.14748E9" units="cm"/>
+          <inkml:channel name="Y" type="integer" min="-2.14748E9" max="2.14748E9" units="cm"/>
+        </inkml:traceFormat>
+        <inkml:channelProperties>
+          <inkml:channelProperty channel="X" name="resolution" value="1000" units="1/cm"/>
+          <inkml:channelProperty channel="Y" name="resolution" value="1000" units="1/cm"/>
+        </inkml:channelProperties>
+      </inkml:inkSource>
+      <inkml:timestamp xml:id="ts0" timeString="2021-12-24T04:25:36.824"/>
+    </inkml:context>
+    <inkml:brush xml:id="br0">
+      <inkml:brushProperty name="width" value="0.1" units="cm"/>
+      <inkml:brushProperty name="height" value="0.2" units="cm"/>
+      <inkml:brushProperty name="color" value="#FFCC99"/>
+      <inkml:brushProperty name="tip" value="rectangle"/>
+      <inkml:brushProperty name="rasterOp" value="maskPen"/>
+      <inkml:brushProperty name="ignorePressure" value="1"/>
+    </inkml:brush>
+  </inkml:definitions>
+  <inkml:trace contextRef="#ctx0" brushRef="#br0">1 132,'0'-4,"1"1,0-1,1 1,-1 0,0 0,1-1,0 1,0 0,0 0,0 1,0-1,1 0,-1 1,1-1,0 1,4-3,4-3,0 0,0 1,14-7,-1 3,0 2,43-12,-131 62,56-36,0 0,1 1,0 0,0 1,-8 9,10-10,0 0,-1-1,1 1,-1-1,0-1,-1 1,1-1,-10 5,70-28,-10 4,53-26,-91 39,-1 0,1 0,-1 1,1-1,0 1,11 0,-12 1,0 0,-1-1,1 1,0-1,-1 0,1 0,-1-1,0 1,8-5,-15 5,1 0,-1 0,0 1,1-1,-1 1,0-1,1 1,-6 0,-12 4,0 1,0 0,1 2,0 0,0 1,1 1,-19 13,34-21,-1 1,1 0,1-1,-1 1,0 0,0 1,1-1,-1 0,1 1,0 0,0-1,0 1,-3 4,8-6,-1-1,0 1,1-1,-1 1,0-1,1 0,-1 0,1 0,-1 0,0-1,1 1,3-2,-1 2,6-2,-1 0,1-1,0 0,10-5,-11 4,0 0,-1 1,1 1,0 0,11-2,-15 4,-1 0,0-1,0 0,0 0,1 0,-1-1,0 0,-1 0,1 0,7-5,-3 1</inkml:trace>
+</inkml:ink>
+</file>
+
+<file path=word/ink/ink6.xml><?xml version="1.0" encoding="utf-8"?>
+<inkml:ink xmlns:inkml="http://www.w3.org/2003/InkML">
+  <inkml:definitions>
+    <inkml:context xml:id="ctx0">
+      <inkml:inkSource xml:id="inkSrc0">
+        <inkml:traceFormat>
+          <inkml:channel name="X" type="integer" min="-2.14748E9" max="2.14748E9" units="cm"/>
+          <inkml:channel name="Y" type="integer" min="-2.14748E9" max="2.14748E9" units="cm"/>
+        </inkml:traceFormat>
+        <inkml:channelProperties>
+          <inkml:channelProperty channel="X" name="resolution" value="1000" units="1/cm"/>
+          <inkml:channelProperty channel="Y" name="resolution" value="1000" units="1/cm"/>
+        </inkml:channelProperties>
+      </inkml:inkSource>
+      <inkml:timestamp xml:id="ts0" timeString="2021-12-24T04:25:34.669"/>
+    </inkml:context>
+    <inkml:brush xml:id="br0">
+      <inkml:brushProperty name="width" value="0.1" units="cm"/>
+      <inkml:brushProperty name="height" value="0.2" units="cm"/>
+      <inkml:brushProperty name="color" value="#FFCC99"/>
+      <inkml:brushProperty name="tip" value="rectangle"/>
+      <inkml:brushProperty name="rasterOp" value="maskPen"/>
+      <inkml:brushProperty name="ignorePressure" value="1"/>
+    </inkml:brush>
+  </inkml:definitions>
+  <inkml:trace contextRef="#ctx0" brushRef="#br0">15 214,'-1'0,"0"0,1 0,-1-1,0 1,1 0,-1 0,0-1,1 1,-1 0,1-1,-1 1,0-1,1 1,-1-1,1 1,0-1,-1 1,1-1,-1 1,1-1,0 0,-1 1,1-1,0 1,0-1,-1 0,1 1,0-1,0 0,0 0,0 1,0-1,0 0,0 1,0-1,0 0,0 1,0-1,1-1,-1 0,1-1,-1 0,1 0,0 0,-1 0,1 1,1-1,1-3,4-3,1 1,0 0,1 1,-1 0,1 1,1-1,-1 2,1-1,18-6,29-18,-42 20,0 2,0-1,1 2,0 0,31-9,-35 14</inkml:trace>
+</inkml:ink>
+</file>
+
+<file path=word/ink/ink7.xml><?xml version="1.0" encoding="utf-8"?>
+<inkml:ink xmlns:inkml="http://www.w3.org/2003/InkML">
+  <inkml:definitions>
+    <inkml:context xml:id="ctx0">
+      <inkml:inkSource xml:id="inkSrc0">
+        <inkml:traceFormat>
+          <inkml:channel name="X" type="integer" min="-2.14748E9" max="2.14748E9" units="cm"/>
+          <inkml:channel name="Y" type="integer" min="-2.14748E9" max="2.14748E9" units="cm"/>
+        </inkml:traceFormat>
+        <inkml:channelProperties>
+          <inkml:channelProperty channel="X" name="resolution" value="1000" units="1/cm"/>
+          <inkml:channelProperty channel="Y" name="resolution" value="1000" units="1/cm"/>
+        </inkml:channelProperties>
+      </inkml:inkSource>
+      <inkml:timestamp xml:id="ts0" timeString="2021-12-24T04:25:26.916"/>
+    </inkml:context>
+    <inkml:brush xml:id="br0">
+      <inkml:brushProperty name="width" value="0.1" units="cm"/>
+      <inkml:brushProperty name="height" value="0.2" units="cm"/>
+      <inkml:brushProperty name="color" value="#FFCC99"/>
+      <inkml:brushProperty name="tip" value="rectangle"/>
+      <inkml:brushProperty name="rasterOp" value="maskPen"/>
+      <inkml:brushProperty name="ignorePressure" value="1"/>
+    </inkml:brush>
+  </inkml:definitions>
+  <inkml:trace contextRef="#ctx0" brushRef="#br0">1 138,'52'2,"-35"-1,0 0,0-1,0 0,0-1,0-1,-1-1,19-5,-2-5,10-3,65-34,-53 28,-4 1,-43 15</inkml:trace>
+</inkml:ink>
+</file>
+
+<file path=word/ink/ink8.xml><?xml version="1.0" encoding="utf-8"?>
+<inkml:ink xmlns:inkml="http://www.w3.org/2003/InkML">
+  <inkml:definitions>
+    <inkml:context xml:id="ctx0">
+      <inkml:inkSource xml:id="inkSrc0">
+        <inkml:traceFormat>
+          <inkml:channel name="X" type="integer" min="-2.14748E9" max="2.14748E9" units="cm"/>
+          <inkml:channel name="Y" type="integer" min="-2.14748E9" max="2.14748E9" units="cm"/>
+        </inkml:traceFormat>
+        <inkml:channelProperties>
+          <inkml:channelProperty channel="X" name="resolution" value="1000" units="1/cm"/>
+          <inkml:channelProperty channel="Y" name="resolution" value="1000" units="1/cm"/>
+        </inkml:channelProperties>
+      </inkml:inkSource>
+      <inkml:timestamp xml:id="ts0" timeString="2021-12-24T04:25:25.953"/>
+    </inkml:context>
+    <inkml:brush xml:id="br0">
+      <inkml:brushProperty name="width" value="0.1" units="cm"/>
+      <inkml:brushProperty name="height" value="0.2" units="cm"/>
+      <inkml:brushProperty name="color" value="#FFCC99"/>
+      <inkml:brushProperty name="tip" value="rectangle"/>
+      <inkml:brushProperty name="rasterOp" value="maskPen"/>
+      <inkml:brushProperty name="ignorePressure" value="1"/>
+    </inkml:brush>
+  </inkml:definitions>
+  <inkml:trace contextRef="#ctx0" brushRef="#br0">1 129,'19'-1,"1"-1,-1-1,0-1,0-1,22-8,20-6,103-30,-42 19,-110 28</inkml:trace>
+</inkml:ink>
 </file>
 
 <file path=word/theme/theme1.xml><?xml version="1.0" encoding="utf-8"?>

</xml_diff>

<commit_message>
V74: engraved mm 377-389, updated Errata list
</commit_message>
<xml_diff>
--- a/2 Proof Reading and Review/LARA String Quartet No. 3 - Errata_V2.docx
+++ b/2 Proof Reading and Review/LARA String Quartet No. 3 - Errata_V2.docx
@@ -4073,6 +4073,1175 @@
             </w:pPr>
             <w:r>
               <w:t>some inconsistencies- harmonic symbols need not be included in for the tied notes?</w:t>
+            </w:r>
+          </w:p>
+        </w:tc>
+        <w:tc>
+          <w:tcPr>
+            <w:tcW w:w="1370" w:type="dxa"/>
+          </w:tcPr>
+          <w:p>
+            <w:pPr>
+              <w:jc w:val="center"/>
+              <w:rPr>
+                <w:rFonts w:ascii="Times" w:eastAsia="Times" w:hAnsi="Times" w:cs="Times"/>
+                <w:bCs/>
+              </w:rPr>
+            </w:pPr>
+          </w:p>
+        </w:tc>
+      </w:tr>
+      <w:tr>
+        <w:trPr>
+          <w:trHeight w:val="942"/>
+        </w:trPr>
+        <w:tc>
+          <w:tcPr>
+            <w:tcW w:w="1782" w:type="dxa"/>
+          </w:tcPr>
+          <w:p>
+            <w:pPr>
+              <w:rPr>
+                <w:rFonts w:ascii="Times" w:eastAsia="Times" w:hAnsi="Times" w:cs="Times"/>
+                <w:bCs/>
+              </w:rPr>
+            </w:pPr>
+            <w:r>
+              <w:rPr>
+                <w:rFonts w:ascii="Times" w:eastAsia="Times" w:hAnsi="Times" w:cs="Times"/>
+                <w:bCs/>
+              </w:rPr>
+              <w:t>Viola</w:t>
+            </w:r>
+          </w:p>
+        </w:tc>
+        <w:tc>
+          <w:tcPr>
+            <w:tcW w:w="1190" w:type="dxa"/>
+          </w:tcPr>
+          <w:p>
+            <w:pPr>
+              <w:jc w:val="center"/>
+              <w:rPr>
+                <w:rFonts w:ascii="Times" w:eastAsia="Times" w:hAnsi="Times" w:cs="Times"/>
+                <w:bCs/>
+              </w:rPr>
+            </w:pPr>
+            <w:r>
+              <w:rPr>
+                <w:rFonts w:ascii="Times" w:eastAsia="Times" w:hAnsi="Times" w:cs="Times"/>
+                <w:bCs/>
+              </w:rPr>
+              <w:t>379</w:t>
+            </w:r>
+          </w:p>
+        </w:tc>
+        <w:tc>
+          <w:tcPr>
+            <w:tcW w:w="4743" w:type="dxa"/>
+          </w:tcPr>
+          <w:p>
+            <w:pPr>
+              <w:rPr>
+                <w:noProof/>
+              </w:rPr>
+            </w:pPr>
+            <w:r>
+              <w:rPr>
+                <w:noProof/>
+              </w:rPr>
+              <w:drawing>
+                <wp:inline distT="0" distB="0" distL="0" distR="0" wp14:anchorId="6FCB76C7" wp14:editId="238C6C44">
+                  <wp:extent cx="1101780" cy="1257300"/>
+                  <wp:effectExtent l="0" t="0" r="3175" b="0"/>
+                  <wp:docPr id="41" name="Picture 41"/>
+                  <wp:cNvGraphicFramePr>
+                    <a:graphicFrameLocks xmlns:a="http://schemas.openxmlformats.org/drawingml/2006/main" noChangeAspect="1"/>
+                  </wp:cNvGraphicFramePr>
+                  <a:graphic xmlns:a="http://schemas.openxmlformats.org/drawingml/2006/main">
+                    <a:graphicData uri="http://schemas.openxmlformats.org/drawingml/2006/picture">
+                      <pic:pic xmlns:pic="http://schemas.openxmlformats.org/drawingml/2006/picture">
+                        <pic:nvPicPr>
+                          <pic:cNvPr id="1" name=""/>
+                          <pic:cNvPicPr/>
+                        </pic:nvPicPr>
+                        <pic:blipFill>
+                          <a:blip r:embed="rId52"/>
+                          <a:stretch>
+                            <a:fillRect/>
+                          </a:stretch>
+                        </pic:blipFill>
+                        <pic:spPr>
+                          <a:xfrm>
+                            <a:off x="0" y="0"/>
+                            <a:ext cx="1113625" cy="1270816"/>
+                          </a:xfrm>
+                          <a:prstGeom prst="rect">
+                            <a:avLst/>
+                          </a:prstGeom>
+                        </pic:spPr>
+                      </pic:pic>
+                    </a:graphicData>
+                  </a:graphic>
+                </wp:inline>
+              </w:drawing>
+            </w:r>
+          </w:p>
+          <w:p>
+            <w:pPr>
+              <w:rPr>
+                <w:noProof/>
+              </w:rPr>
+            </w:pPr>
+            <w:r>
+              <w:rPr>
+                <w:noProof/>
+              </w:rPr>
+              <w:drawing>
+                <wp:inline distT="0" distB="0" distL="0" distR="0" wp14:anchorId="12F40F16" wp14:editId="64087F3E">
+                  <wp:extent cx="1166990" cy="1193800"/>
+                  <wp:effectExtent l="0" t="0" r="0" b="6350"/>
+                  <wp:docPr id="40" name="Picture 40"/>
+                  <wp:cNvGraphicFramePr>
+                    <a:graphicFrameLocks xmlns:a="http://schemas.openxmlformats.org/drawingml/2006/main" noChangeAspect="1"/>
+                  </wp:cNvGraphicFramePr>
+                  <a:graphic xmlns:a="http://schemas.openxmlformats.org/drawingml/2006/main">
+                    <a:graphicData uri="http://schemas.openxmlformats.org/drawingml/2006/picture">
+                      <pic:pic xmlns:pic="http://schemas.openxmlformats.org/drawingml/2006/picture">
+                        <pic:nvPicPr>
+                          <pic:cNvPr id="1" name=""/>
+                          <pic:cNvPicPr/>
+                        </pic:nvPicPr>
+                        <pic:blipFill>
+                          <a:blip r:embed="rId53"/>
+                          <a:stretch>
+                            <a:fillRect/>
+                          </a:stretch>
+                        </pic:blipFill>
+                        <pic:spPr>
+                          <a:xfrm>
+                            <a:off x="0" y="0"/>
+                            <a:ext cx="1172632" cy="1199572"/>
+                          </a:xfrm>
+                          <a:prstGeom prst="rect">
+                            <a:avLst/>
+                          </a:prstGeom>
+                        </pic:spPr>
+                      </pic:pic>
+                    </a:graphicData>
+                  </a:graphic>
+                </wp:inline>
+              </w:drawing>
+            </w:r>
+          </w:p>
+          <w:p>
+            <w:pPr>
+              <w:rPr>
+                <w:noProof/>
+              </w:rPr>
+            </w:pPr>
+            <w:r>
+              <w:rPr>
+                <w:noProof/>
+              </w:rPr>
+              <w:t>check rhythm, is the 2</w:t>
+            </w:r>
+            <w:r>
+              <w:rPr>
+                <w:noProof/>
+                <w:vertAlign w:val="superscript"/>
+              </w:rPr>
+              <w:t>nd</w:t>
+            </w:r>
+            <w:r>
+              <w:rPr>
+                <w:noProof/>
+              </w:rPr>
+              <w:t xml:space="preserve"> voice supposed to be the same as the 1</w:t>
+            </w:r>
+            <w:r>
+              <w:rPr>
+                <w:noProof/>
+                <w:vertAlign w:val="superscript"/>
+              </w:rPr>
+              <w:t>st</w:t>
+            </w:r>
+            <w:r>
+              <w:rPr>
+                <w:noProof/>
+              </w:rPr>
+              <w:t xml:space="preserve">? </w:t>
+            </w:r>
+          </w:p>
+        </w:tc>
+        <w:tc>
+          <w:tcPr>
+            <w:tcW w:w="1370" w:type="dxa"/>
+          </w:tcPr>
+          <w:p>
+            <w:pPr>
+              <w:jc w:val="center"/>
+              <w:rPr>
+                <w:rFonts w:ascii="Times" w:eastAsia="Times" w:hAnsi="Times" w:cs="Times"/>
+                <w:bCs/>
+              </w:rPr>
+            </w:pPr>
+          </w:p>
+        </w:tc>
+      </w:tr>
+      <w:tr>
+        <w:trPr>
+          <w:trHeight w:val="942"/>
+        </w:trPr>
+        <w:tc>
+          <w:tcPr>
+            <w:tcW w:w="1782" w:type="dxa"/>
+          </w:tcPr>
+          <w:p>
+            <w:pPr>
+              <w:rPr>
+                <w:rFonts w:ascii="Times" w:eastAsia="Times" w:hAnsi="Times" w:cs="Times"/>
+                <w:bCs/>
+              </w:rPr>
+            </w:pPr>
+            <w:r>
+              <w:rPr>
+                <w:rFonts w:ascii="Times" w:eastAsia="Times" w:hAnsi="Times" w:cs="Times"/>
+                <w:bCs/>
+              </w:rPr>
+              <w:t>Violin II</w:t>
+            </w:r>
+          </w:p>
+        </w:tc>
+        <w:tc>
+          <w:tcPr>
+            <w:tcW w:w="1190" w:type="dxa"/>
+          </w:tcPr>
+          <w:p>
+            <w:pPr>
+              <w:jc w:val="center"/>
+              <w:rPr>
+                <w:rFonts w:ascii="Times" w:eastAsia="Times" w:hAnsi="Times" w:cs="Times"/>
+                <w:bCs/>
+              </w:rPr>
+            </w:pPr>
+            <w:r>
+              <w:rPr>
+                <w:rFonts w:ascii="Times" w:eastAsia="Times" w:hAnsi="Times" w:cs="Times"/>
+                <w:bCs/>
+              </w:rPr>
+              <w:t>383</w:t>
+            </w:r>
+          </w:p>
+        </w:tc>
+        <w:tc>
+          <w:tcPr>
+            <w:tcW w:w="4743" w:type="dxa"/>
+          </w:tcPr>
+          <w:p>
+            <w:pPr>
+              <w:rPr>
+                <w:noProof/>
+              </w:rPr>
+            </w:pPr>
+            <w:r>
+              <w:rPr>
+                <w:noProof/>
+              </w:rPr>
+              <w:drawing>
+                <wp:inline distT="0" distB="0" distL="0" distR="0" wp14:anchorId="044AD044" wp14:editId="573A4B45">
+                  <wp:extent cx="1787221" cy="1428750"/>
+                  <wp:effectExtent l="0" t="0" r="3810" b="0"/>
+                  <wp:docPr id="43" name="Picture 43"/>
+                  <wp:cNvGraphicFramePr>
+                    <a:graphicFrameLocks xmlns:a="http://schemas.openxmlformats.org/drawingml/2006/main" noChangeAspect="1"/>
+                  </wp:cNvGraphicFramePr>
+                  <a:graphic xmlns:a="http://schemas.openxmlformats.org/drawingml/2006/main">
+                    <a:graphicData uri="http://schemas.openxmlformats.org/drawingml/2006/picture">
+                      <pic:pic xmlns:pic="http://schemas.openxmlformats.org/drawingml/2006/picture">
+                        <pic:nvPicPr>
+                          <pic:cNvPr id="1" name=""/>
+                          <pic:cNvPicPr/>
+                        </pic:nvPicPr>
+                        <pic:blipFill>
+                          <a:blip r:embed="rId54"/>
+                          <a:stretch>
+                            <a:fillRect/>
+                          </a:stretch>
+                        </pic:blipFill>
+                        <pic:spPr>
+                          <a:xfrm>
+                            <a:off x="0" y="0"/>
+                            <a:ext cx="1792566" cy="1433023"/>
+                          </a:xfrm>
+                          <a:prstGeom prst="rect">
+                            <a:avLst/>
+                          </a:prstGeom>
+                        </pic:spPr>
+                      </pic:pic>
+                    </a:graphicData>
+                  </a:graphic>
+                </wp:inline>
+              </w:drawing>
+            </w:r>
+          </w:p>
+          <w:p>
+            <w:pPr>
+              <w:rPr>
+                <w:noProof/>
+              </w:rPr>
+            </w:pPr>
+            <w:r>
+              <w:rPr>
+                <w:noProof/>
+              </w:rPr>
+              <w:t xml:space="preserve">Not very sure what the quaver notation mean. </w:t>
+            </w:r>
+          </w:p>
+          <w:p>
+            <w:pPr>
+              <w:rPr>
+                <w:noProof/>
+              </w:rPr>
+            </w:pPr>
+          </w:p>
+        </w:tc>
+        <w:tc>
+          <w:tcPr>
+            <w:tcW w:w="1370" w:type="dxa"/>
+          </w:tcPr>
+          <w:p>
+            <w:pPr>
+              <w:jc w:val="center"/>
+              <w:rPr>
+                <w:rFonts w:ascii="Times" w:eastAsia="Times" w:hAnsi="Times" w:cs="Times"/>
+                <w:bCs/>
+              </w:rPr>
+            </w:pPr>
+          </w:p>
+        </w:tc>
+      </w:tr>
+      <w:tr>
+        <w:trPr>
+          <w:trHeight w:val="942"/>
+        </w:trPr>
+        <w:tc>
+          <w:tcPr>
+            <w:tcW w:w="1782" w:type="dxa"/>
+          </w:tcPr>
+          <w:p>
+            <w:pPr>
+              <w:rPr>
+                <w:rFonts w:ascii="Times" w:eastAsia="Times" w:hAnsi="Times" w:cs="Times"/>
+                <w:bCs/>
+              </w:rPr>
+            </w:pPr>
+            <w:r>
+              <w:rPr>
+                <w:rFonts w:ascii="Times" w:eastAsia="Times" w:hAnsi="Times" w:cs="Times"/>
+                <w:bCs/>
+              </w:rPr>
+              <w:t>Viola</w:t>
+            </w:r>
+          </w:p>
+        </w:tc>
+        <w:tc>
+          <w:tcPr>
+            <w:tcW w:w="1190" w:type="dxa"/>
+          </w:tcPr>
+          <w:p>
+            <w:pPr>
+              <w:jc w:val="center"/>
+              <w:rPr>
+                <w:rFonts w:ascii="Times" w:eastAsia="Times" w:hAnsi="Times" w:cs="Times"/>
+                <w:bCs/>
+              </w:rPr>
+            </w:pPr>
+            <w:r>
+              <w:rPr>
+                <w:rFonts w:ascii="Times" w:eastAsia="Times" w:hAnsi="Times" w:cs="Times"/>
+                <w:bCs/>
+              </w:rPr>
+              <w:t>385</w:t>
+            </w:r>
+          </w:p>
+        </w:tc>
+        <w:tc>
+          <w:tcPr>
+            <w:tcW w:w="4743" w:type="dxa"/>
+          </w:tcPr>
+          <w:p>
+            <w:pPr>
+              <w:rPr>
+                <w:noProof/>
+              </w:rPr>
+            </w:pPr>
+            <w:r>
+              <w:rPr>
+                <w:noProof/>
+              </w:rPr>
+              <w:drawing>
+                <wp:inline distT="0" distB="0" distL="0" distR="0" wp14:anchorId="335E832C" wp14:editId="565C3DE4">
+                  <wp:extent cx="1663700" cy="1331107"/>
+                  <wp:effectExtent l="0" t="0" r="0" b="2540"/>
+                  <wp:docPr id="44" name="Picture 44"/>
+                  <wp:cNvGraphicFramePr>
+                    <a:graphicFrameLocks xmlns:a="http://schemas.openxmlformats.org/drawingml/2006/main" noChangeAspect="1"/>
+                  </wp:cNvGraphicFramePr>
+                  <a:graphic xmlns:a="http://schemas.openxmlformats.org/drawingml/2006/main">
+                    <a:graphicData uri="http://schemas.openxmlformats.org/drawingml/2006/picture">
+                      <pic:pic xmlns:pic="http://schemas.openxmlformats.org/drawingml/2006/picture">
+                        <pic:nvPicPr>
+                          <pic:cNvPr id="1" name=""/>
+                          <pic:cNvPicPr/>
+                        </pic:nvPicPr>
+                        <pic:blipFill>
+                          <a:blip r:embed="rId55"/>
+                          <a:stretch>
+                            <a:fillRect/>
+                          </a:stretch>
+                        </pic:blipFill>
+                        <pic:spPr>
+                          <a:xfrm>
+                            <a:off x="0" y="0"/>
+                            <a:ext cx="1667564" cy="1334198"/>
+                          </a:xfrm>
+                          <a:prstGeom prst="rect">
+                            <a:avLst/>
+                          </a:prstGeom>
+                        </pic:spPr>
+                      </pic:pic>
+                    </a:graphicData>
+                  </a:graphic>
+                </wp:inline>
+              </w:drawing>
+            </w:r>
+            <w:r>
+              <w:rPr>
+                <w:noProof/>
+              </w:rPr>
+              <w:drawing>
+                <wp:inline distT="0" distB="0" distL="0" distR="0" wp14:anchorId="50B2BA5B" wp14:editId="63450B75">
+                  <wp:extent cx="1148288" cy="1136650"/>
+                  <wp:effectExtent l="0" t="0" r="0" b="6350"/>
+                  <wp:docPr id="47" name="Picture 47"/>
+                  <wp:cNvGraphicFramePr>
+                    <a:graphicFrameLocks xmlns:a="http://schemas.openxmlformats.org/drawingml/2006/main" noChangeAspect="1"/>
+                  </wp:cNvGraphicFramePr>
+                  <a:graphic xmlns:a="http://schemas.openxmlformats.org/drawingml/2006/main">
+                    <a:graphicData uri="http://schemas.openxmlformats.org/drawingml/2006/picture">
+                      <pic:pic xmlns:pic="http://schemas.openxmlformats.org/drawingml/2006/picture">
+                        <pic:nvPicPr>
+                          <pic:cNvPr id="1" name=""/>
+                          <pic:cNvPicPr/>
+                        </pic:nvPicPr>
+                        <pic:blipFill>
+                          <a:blip r:embed="rId56"/>
+                          <a:stretch>
+                            <a:fillRect/>
+                          </a:stretch>
+                        </pic:blipFill>
+                        <pic:spPr>
+                          <a:xfrm>
+                            <a:off x="0" y="0"/>
+                            <a:ext cx="1157963" cy="1146227"/>
+                          </a:xfrm>
+                          <a:prstGeom prst="rect">
+                            <a:avLst/>
+                          </a:prstGeom>
+                        </pic:spPr>
+                      </pic:pic>
+                    </a:graphicData>
+                  </a:graphic>
+                </wp:inline>
+              </w:drawing>
+            </w:r>
+          </w:p>
+          <w:p>
+            <w:pPr>
+              <w:rPr>
+                <w:noProof/>
+              </w:rPr>
+            </w:pPr>
+            <w:r>
+              <w:rPr>
+                <w:noProof/>
+              </w:rPr>
+              <w:t>Check rhythm- does not make up a crotchet, missing quintuplet notation?</w:t>
+            </w:r>
+          </w:p>
+        </w:tc>
+        <w:tc>
+          <w:tcPr>
+            <w:tcW w:w="1370" w:type="dxa"/>
+          </w:tcPr>
+          <w:p>
+            <w:pPr>
+              <w:jc w:val="center"/>
+              <w:rPr>
+                <w:rFonts w:ascii="Times" w:eastAsia="Times" w:hAnsi="Times" w:cs="Times"/>
+                <w:bCs/>
+              </w:rPr>
+            </w:pPr>
+          </w:p>
+        </w:tc>
+      </w:tr>
+      <w:tr>
+        <w:trPr>
+          <w:trHeight w:val="942"/>
+        </w:trPr>
+        <w:tc>
+          <w:tcPr>
+            <w:tcW w:w="1782" w:type="dxa"/>
+          </w:tcPr>
+          <w:p>
+            <w:pPr>
+              <w:rPr>
+                <w:rFonts w:ascii="Times" w:eastAsia="Times" w:hAnsi="Times" w:cs="Times"/>
+                <w:bCs/>
+              </w:rPr>
+            </w:pPr>
+            <w:r>
+              <w:rPr>
+                <w:rFonts w:ascii="Times" w:eastAsia="Times" w:hAnsi="Times" w:cs="Times"/>
+                <w:bCs/>
+              </w:rPr>
+              <w:lastRenderedPageBreak/>
+              <w:t>Cello</w:t>
+            </w:r>
+          </w:p>
+        </w:tc>
+        <w:tc>
+          <w:tcPr>
+            <w:tcW w:w="1190" w:type="dxa"/>
+          </w:tcPr>
+          <w:p>
+            <w:pPr>
+              <w:jc w:val="center"/>
+              <w:rPr>
+                <w:rFonts w:ascii="Times" w:eastAsiaTheme="minorEastAsia" w:hAnsi="Times" w:cs="Times" w:hint="eastAsia"/>
+                <w:bCs/>
+              </w:rPr>
+            </w:pPr>
+            <w:r>
+              <w:rPr>
+                <w:rFonts w:ascii="Times" w:eastAsia="Times" w:hAnsi="Times" w:cs="Times"/>
+                <w:bCs/>
+              </w:rPr>
+              <w:t>386</w:t>
+            </w:r>
+          </w:p>
+        </w:tc>
+        <w:tc>
+          <w:tcPr>
+            <w:tcW w:w="4743" w:type="dxa"/>
+          </w:tcPr>
+          <w:p>
+            <w:pPr>
+              <w:rPr>
+                <w:noProof/>
+              </w:rPr>
+            </w:pPr>
+            <w:r>
+              <w:rPr>
+                <w:noProof/>
+              </w:rPr>
+              <w:drawing>
+                <wp:inline distT="0" distB="0" distL="0" distR="0" wp14:anchorId="0207906A" wp14:editId="22ECAEFB">
+                  <wp:extent cx="1270000" cy="1026212"/>
+                  <wp:effectExtent l="0" t="0" r="6350" b="2540"/>
+                  <wp:docPr id="48" name="Picture 48"/>
+                  <wp:cNvGraphicFramePr>
+                    <a:graphicFrameLocks xmlns:a="http://schemas.openxmlformats.org/drawingml/2006/main" noChangeAspect="1"/>
+                  </wp:cNvGraphicFramePr>
+                  <a:graphic xmlns:a="http://schemas.openxmlformats.org/drawingml/2006/main">
+                    <a:graphicData uri="http://schemas.openxmlformats.org/drawingml/2006/picture">
+                      <pic:pic xmlns:pic="http://schemas.openxmlformats.org/drawingml/2006/picture">
+                        <pic:nvPicPr>
+                          <pic:cNvPr id="1" name=""/>
+                          <pic:cNvPicPr/>
+                        </pic:nvPicPr>
+                        <pic:blipFill>
+                          <a:blip r:embed="rId57"/>
+                          <a:stretch>
+                            <a:fillRect/>
+                          </a:stretch>
+                        </pic:blipFill>
+                        <pic:spPr>
+                          <a:xfrm>
+                            <a:off x="0" y="0"/>
+                            <a:ext cx="1275355" cy="1030539"/>
+                          </a:xfrm>
+                          <a:prstGeom prst="rect">
+                            <a:avLst/>
+                          </a:prstGeom>
+                        </pic:spPr>
+                      </pic:pic>
+                    </a:graphicData>
+                  </a:graphic>
+                </wp:inline>
+              </w:drawing>
+            </w:r>
+            <w:r>
+              <w:rPr>
+                <w:noProof/>
+              </w:rPr>
+              <w:drawing>
+                <wp:inline distT="0" distB="0" distL="0" distR="0" wp14:anchorId="4F436141" wp14:editId="78C5B83A">
+                  <wp:extent cx="996950" cy="1132250"/>
+                  <wp:effectExtent l="0" t="0" r="0" b="0"/>
+                  <wp:docPr id="51" name="Picture 51"/>
+                  <wp:cNvGraphicFramePr>
+                    <a:graphicFrameLocks xmlns:a="http://schemas.openxmlformats.org/drawingml/2006/main" noChangeAspect="1"/>
+                  </wp:cNvGraphicFramePr>
+                  <a:graphic xmlns:a="http://schemas.openxmlformats.org/drawingml/2006/main">
+                    <a:graphicData uri="http://schemas.openxmlformats.org/drawingml/2006/picture">
+                      <pic:pic xmlns:pic="http://schemas.openxmlformats.org/drawingml/2006/picture">
+                        <pic:nvPicPr>
+                          <pic:cNvPr id="1" name=""/>
+                          <pic:cNvPicPr/>
+                        </pic:nvPicPr>
+                        <pic:blipFill>
+                          <a:blip r:embed="rId58"/>
+                          <a:stretch>
+                            <a:fillRect/>
+                          </a:stretch>
+                        </pic:blipFill>
+                        <pic:spPr>
+                          <a:xfrm>
+                            <a:off x="0" y="0"/>
+                            <a:ext cx="1005489" cy="1141948"/>
+                          </a:xfrm>
+                          <a:prstGeom prst="rect">
+                            <a:avLst/>
+                          </a:prstGeom>
+                        </pic:spPr>
+                      </pic:pic>
+                    </a:graphicData>
+                  </a:graphic>
+                </wp:inline>
+              </w:drawing>
+            </w:r>
+          </w:p>
+          <w:p>
+            <w:pPr>
+              <w:pStyle w:val="ListParagraph"/>
+              <w:numPr>
+                <w:ilvl w:val="0"/>
+                <w:numId w:val="4"/>
+              </w:numPr>
+              <w:rPr>
+                <w:noProof/>
+              </w:rPr>
+            </w:pPr>
+            <w:r>
+              <w:rPr>
+                <w:noProof/>
+              </w:rPr>
+              <w:t>missing triplet notation</w:t>
+            </w:r>
+            <w:r>
+              <w:rPr>
+                <w:noProof/>
+              </w:rPr>
+              <w:t xml:space="preserve"> </w:t>
+            </w:r>
+          </w:p>
+          <w:p>
+            <w:pPr>
+              <w:pStyle w:val="ListParagraph"/>
+              <w:numPr>
+                <w:ilvl w:val="0"/>
+                <w:numId w:val="4"/>
+              </w:numPr>
+              <w:rPr>
+                <w:noProof/>
+              </w:rPr>
+            </w:pPr>
+            <w:r>
+              <w:rPr>
+                <w:noProof/>
+              </w:rPr>
+              <w:t xml:space="preserve">Not sure what the quaver notation means </w:t>
+            </w:r>
+            <w:r>
+              <w:rPr>
+                <w:noProof/>
+              </w:rPr>
+              <w:br/>
+            </w:r>
+            <w:r>
+              <w:rPr>
+                <w:noProof/>
+              </w:rPr>
+              <w:t>unless I do it this way- inserting manuall</w:t>
+            </w:r>
+            <w:r>
+              <w:rPr>
+                <w:rFonts w:hint="eastAsia"/>
+                <w:noProof/>
+              </w:rPr>
+              <w:t>y</w:t>
+            </w:r>
+            <w:r>
+              <w:rPr>
+                <w:noProof/>
+              </w:rPr>
+              <w:t xml:space="preserve">. </w:t>
+            </w:r>
+            <w:r>
+              <w:rPr>
+                <w:noProof/>
+              </w:rPr>
+              <w:t>Does the composer still want to keep it?</w:t>
+            </w:r>
+          </w:p>
+        </w:tc>
+        <w:tc>
+          <w:tcPr>
+            <w:tcW w:w="1370" w:type="dxa"/>
+          </w:tcPr>
+          <w:p>
+            <w:pPr>
+              <w:jc w:val="center"/>
+              <w:rPr>
+                <w:rFonts w:ascii="Times" w:eastAsia="Times" w:hAnsi="Times" w:cs="Times"/>
+                <w:bCs/>
+              </w:rPr>
+            </w:pPr>
+          </w:p>
+        </w:tc>
+      </w:tr>
+      <w:tr>
+        <w:trPr>
+          <w:trHeight w:val="942"/>
+        </w:trPr>
+        <w:tc>
+          <w:tcPr>
+            <w:tcW w:w="1782" w:type="dxa"/>
+          </w:tcPr>
+          <w:p>
+            <w:pPr>
+              <w:rPr>
+                <w:rFonts w:ascii="Times" w:eastAsia="Times" w:hAnsi="Times" w:cs="Times"/>
+                <w:bCs/>
+              </w:rPr>
+            </w:pPr>
+            <w:r>
+              <w:rPr>
+                <w:rFonts w:ascii="Times" w:eastAsia="Times" w:hAnsi="Times" w:cs="Times"/>
+                <w:bCs/>
+              </w:rPr>
+              <w:t>Violin 1</w:t>
+            </w:r>
+          </w:p>
+        </w:tc>
+        <w:tc>
+          <w:tcPr>
+            <w:tcW w:w="1190" w:type="dxa"/>
+          </w:tcPr>
+          <w:p>
+            <w:pPr>
+              <w:jc w:val="center"/>
+              <w:rPr>
+                <w:rFonts w:ascii="Times" w:eastAsia="Times" w:hAnsi="Times" w:cs="Times"/>
+                <w:bCs/>
+              </w:rPr>
+            </w:pPr>
+            <w:r>
+              <w:rPr>
+                <w:rFonts w:ascii="Times" w:eastAsia="Times" w:hAnsi="Times" w:cs="Times"/>
+                <w:bCs/>
+              </w:rPr>
+              <w:t>387</w:t>
+            </w:r>
+          </w:p>
+        </w:tc>
+        <w:tc>
+          <w:tcPr>
+            <w:tcW w:w="4743" w:type="dxa"/>
+          </w:tcPr>
+          <w:p>
+            <w:pPr>
+              <w:rPr>
+                <w:noProof/>
+              </w:rPr>
+            </w:pPr>
+          </w:p>
+          <w:p>
+            <w:pPr>
+              <w:rPr>
+                <w:noProof/>
+              </w:rPr>
+            </w:pPr>
+            <w:r>
+              <w:rPr>
+                <w:noProof/>
+              </w:rPr>
+              <w:drawing>
+                <wp:inline distT="0" distB="0" distL="0" distR="0" wp14:anchorId="0BE5DF9D" wp14:editId="0CC03F04">
+                  <wp:extent cx="2874645" cy="695325"/>
+                  <wp:effectExtent l="0" t="0" r="1905" b="9525"/>
+                  <wp:docPr id="50" name="Picture 50"/>
+                  <wp:cNvGraphicFramePr>
+                    <a:graphicFrameLocks xmlns:a="http://schemas.openxmlformats.org/drawingml/2006/main" noChangeAspect="1"/>
+                  </wp:cNvGraphicFramePr>
+                  <a:graphic xmlns:a="http://schemas.openxmlformats.org/drawingml/2006/main">
+                    <a:graphicData uri="http://schemas.openxmlformats.org/drawingml/2006/picture">
+                      <pic:pic xmlns:pic="http://schemas.openxmlformats.org/drawingml/2006/picture">
+                        <pic:nvPicPr>
+                          <pic:cNvPr id="1" name=""/>
+                          <pic:cNvPicPr/>
+                        </pic:nvPicPr>
+                        <pic:blipFill>
+                          <a:blip r:embed="rId59"/>
+                          <a:stretch>
+                            <a:fillRect/>
+                          </a:stretch>
+                        </pic:blipFill>
+                        <pic:spPr>
+                          <a:xfrm>
+                            <a:off x="0" y="0"/>
+                            <a:ext cx="2886011" cy="698074"/>
+                          </a:xfrm>
+                          <a:prstGeom prst="rect">
+                            <a:avLst/>
+                          </a:prstGeom>
+                        </pic:spPr>
+                      </pic:pic>
+                    </a:graphicData>
+                  </a:graphic>
+                </wp:inline>
+              </w:drawing>
+            </w:r>
+          </w:p>
+          <w:p>
+            <w:pPr>
+              <w:rPr>
+                <w:noProof/>
+              </w:rPr>
+            </w:pPr>
+            <w:r>
+              <w:rPr>
+                <w:noProof/>
+              </w:rPr>
+              <w:t>Not sure what the 2</w:t>
+            </w:r>
+            <w:r>
+              <w:rPr>
+                <w:noProof/>
+                <w:vertAlign w:val="superscript"/>
+              </w:rPr>
+              <w:t>nd</w:t>
+            </w:r>
+            <w:r>
+              <w:rPr>
+                <w:noProof/>
+              </w:rPr>
+              <w:t xml:space="preserve"> voice mean.</w:t>
+            </w:r>
+          </w:p>
+        </w:tc>
+        <w:tc>
+          <w:tcPr>
+            <w:tcW w:w="1370" w:type="dxa"/>
+          </w:tcPr>
+          <w:p>
+            <w:pPr>
+              <w:jc w:val="center"/>
+              <w:rPr>
+                <w:rFonts w:ascii="Times" w:eastAsia="Times" w:hAnsi="Times" w:cs="Times"/>
+                <w:bCs/>
+              </w:rPr>
+            </w:pPr>
+          </w:p>
+        </w:tc>
+      </w:tr>
+      <w:tr>
+        <w:trPr>
+          <w:trHeight w:val="942"/>
+        </w:trPr>
+        <w:tc>
+          <w:tcPr>
+            <w:tcW w:w="1782" w:type="dxa"/>
+          </w:tcPr>
+          <w:p>
+            <w:pPr>
+              <w:rPr>
+                <w:rFonts w:ascii="Times" w:eastAsia="Times" w:hAnsi="Times" w:cs="Times"/>
+                <w:bCs/>
+              </w:rPr>
+            </w:pPr>
+            <w:r>
+              <w:rPr>
+                <w:rFonts w:ascii="Times" w:eastAsia="Times" w:hAnsi="Times" w:cs="Times"/>
+                <w:bCs/>
+              </w:rPr>
+              <w:t>Viola</w:t>
+            </w:r>
+          </w:p>
+        </w:tc>
+        <w:tc>
+          <w:tcPr>
+            <w:tcW w:w="1190" w:type="dxa"/>
+          </w:tcPr>
+          <w:p>
+            <w:pPr>
+              <w:jc w:val="center"/>
+              <w:rPr>
+                <w:rFonts w:ascii="Times" w:eastAsia="Times" w:hAnsi="Times" w:cs="Times"/>
+                <w:bCs/>
+              </w:rPr>
+            </w:pPr>
+            <w:r>
+              <w:rPr>
+                <w:rFonts w:ascii="Times" w:eastAsia="Times" w:hAnsi="Times" w:cs="Times"/>
+                <w:bCs/>
+              </w:rPr>
+              <w:t>389</w:t>
+            </w:r>
+          </w:p>
+        </w:tc>
+        <w:tc>
+          <w:tcPr>
+            <w:tcW w:w="4743" w:type="dxa"/>
+          </w:tcPr>
+          <w:p>
+            <w:pPr>
+              <w:rPr>
+                <w:noProof/>
+              </w:rPr>
+            </w:pPr>
+            <w:r>
+              <w:rPr>
+                <w:noProof/>
+              </w:rPr>
+              <w:drawing>
+                <wp:inline distT="0" distB="0" distL="0" distR="0" wp14:anchorId="77C22393" wp14:editId="08B46E59">
+                  <wp:extent cx="1168400" cy="1251507"/>
+                  <wp:effectExtent l="0" t="0" r="0" b="6350"/>
+                  <wp:docPr id="53" name="Picture 53"/>
+                  <wp:cNvGraphicFramePr>
+                    <a:graphicFrameLocks xmlns:a="http://schemas.openxmlformats.org/drawingml/2006/main" noChangeAspect="1"/>
+                  </wp:cNvGraphicFramePr>
+                  <a:graphic xmlns:a="http://schemas.openxmlformats.org/drawingml/2006/main">
+                    <a:graphicData uri="http://schemas.openxmlformats.org/drawingml/2006/picture">
+                      <pic:pic xmlns:pic="http://schemas.openxmlformats.org/drawingml/2006/picture">
+                        <pic:nvPicPr>
+                          <pic:cNvPr id="1" name=""/>
+                          <pic:cNvPicPr/>
+                        </pic:nvPicPr>
+                        <pic:blipFill>
+                          <a:blip r:embed="rId60"/>
+                          <a:stretch>
+                            <a:fillRect/>
+                          </a:stretch>
+                        </pic:blipFill>
+                        <pic:spPr>
+                          <a:xfrm>
+                            <a:off x="0" y="0"/>
+                            <a:ext cx="1172724" cy="1256139"/>
+                          </a:xfrm>
+                          <a:prstGeom prst="rect">
+                            <a:avLst/>
+                          </a:prstGeom>
+                        </pic:spPr>
+                      </pic:pic>
+                    </a:graphicData>
+                  </a:graphic>
+                </wp:inline>
+              </w:drawing>
+            </w:r>
+            <w:r>
+              <w:rPr>
+                <w:noProof/>
+              </w:rPr>
+              <w:drawing>
+                <wp:inline distT="0" distB="0" distL="0" distR="0" wp14:anchorId="6113A596" wp14:editId="520FF688">
+                  <wp:extent cx="1682750" cy="681724"/>
+                  <wp:effectExtent l="0" t="0" r="0" b="4445"/>
+                  <wp:docPr id="54" name="Picture 54"/>
+                  <wp:cNvGraphicFramePr>
+                    <a:graphicFrameLocks xmlns:a="http://schemas.openxmlformats.org/drawingml/2006/main" noChangeAspect="1"/>
+                  </wp:cNvGraphicFramePr>
+                  <a:graphic xmlns:a="http://schemas.openxmlformats.org/drawingml/2006/main">
+                    <a:graphicData uri="http://schemas.openxmlformats.org/drawingml/2006/picture">
+                      <pic:pic xmlns:pic="http://schemas.openxmlformats.org/drawingml/2006/picture">
+                        <pic:nvPicPr>
+                          <pic:cNvPr id="1" name=""/>
+                          <pic:cNvPicPr/>
+                        </pic:nvPicPr>
+                        <pic:blipFill>
+                          <a:blip r:embed="rId61"/>
+                          <a:stretch>
+                            <a:fillRect/>
+                          </a:stretch>
+                        </pic:blipFill>
+                        <pic:spPr>
+                          <a:xfrm>
+                            <a:off x="0" y="0"/>
+                            <a:ext cx="1689628" cy="684511"/>
+                          </a:xfrm>
+                          <a:prstGeom prst="rect">
+                            <a:avLst/>
+                          </a:prstGeom>
+                        </pic:spPr>
+                      </pic:pic>
+                    </a:graphicData>
+                  </a:graphic>
+                </wp:inline>
+              </w:drawing>
+            </w:r>
+          </w:p>
+          <w:p>
+            <w:pPr>
+              <w:rPr>
+                <w:noProof/>
+              </w:rPr>
+            </w:pPr>
+            <w:r>
+              <w:rPr>
+                <w:noProof/>
+              </w:rPr>
+              <w:t>Missing rest in Violin 2.</w:t>
+            </w:r>
+          </w:p>
+        </w:tc>
+        <w:tc>
+          <w:tcPr>
+            <w:tcW w:w="1370" w:type="dxa"/>
+          </w:tcPr>
+          <w:p>
+            <w:pPr>
+              <w:jc w:val="center"/>
+              <w:rPr>
+                <w:rFonts w:ascii="Times" w:eastAsia="Times" w:hAnsi="Times" w:cs="Times"/>
+                <w:bCs/>
+              </w:rPr>
+            </w:pPr>
+          </w:p>
+        </w:tc>
+      </w:tr>
+      <w:tr>
+        <w:trPr>
+          <w:trHeight w:val="942"/>
+        </w:trPr>
+        <w:tc>
+          <w:tcPr>
+            <w:tcW w:w="1782" w:type="dxa"/>
+          </w:tcPr>
+          <w:p>
+            <w:pPr>
+              <w:rPr>
+                <w:rFonts w:ascii="Times" w:eastAsia="Times" w:hAnsi="Times" w:cs="Times"/>
+                <w:bCs/>
+              </w:rPr>
+            </w:pPr>
+            <w:r>
+              <w:rPr>
+                <w:rFonts w:ascii="Times" w:eastAsia="Times" w:hAnsi="Times" w:cs="Times"/>
+                <w:bCs/>
+              </w:rPr>
+              <w:t>Violin 1</w:t>
+            </w:r>
+          </w:p>
+        </w:tc>
+        <w:tc>
+          <w:tcPr>
+            <w:tcW w:w="1190" w:type="dxa"/>
+          </w:tcPr>
+          <w:p>
+            <w:pPr>
+              <w:jc w:val="center"/>
+              <w:rPr>
+                <w:rFonts w:ascii="Times" w:eastAsia="Times" w:hAnsi="Times" w:cs="Times"/>
+                <w:bCs/>
+              </w:rPr>
+            </w:pPr>
+            <w:r>
+              <w:rPr>
+                <w:rFonts w:ascii="Times" w:eastAsia="Times" w:hAnsi="Times" w:cs="Times"/>
+                <w:bCs/>
+              </w:rPr>
+              <w:t>389</w:t>
+            </w:r>
+          </w:p>
+        </w:tc>
+        <w:tc>
+          <w:tcPr>
+            <w:tcW w:w="4743" w:type="dxa"/>
+          </w:tcPr>
+          <w:p>
+            <w:pPr>
+              <w:rPr>
+                <w:noProof/>
+              </w:rPr>
+            </w:pPr>
+            <w:r>
+              <w:rPr>
+                <w:noProof/>
+              </w:rPr>
+              <w:drawing>
+                <wp:inline distT="0" distB="0" distL="0" distR="0" wp14:anchorId="2DAC05B1" wp14:editId="279A6B66">
+                  <wp:extent cx="2178050" cy="491709"/>
+                  <wp:effectExtent l="0" t="0" r="0" b="3810"/>
+                  <wp:docPr id="55" name="Picture 55"/>
+                  <wp:cNvGraphicFramePr>
+                    <a:graphicFrameLocks xmlns:a="http://schemas.openxmlformats.org/drawingml/2006/main" noChangeAspect="1"/>
+                  </wp:cNvGraphicFramePr>
+                  <a:graphic xmlns:a="http://schemas.openxmlformats.org/drawingml/2006/main">
+                    <a:graphicData uri="http://schemas.openxmlformats.org/drawingml/2006/picture">
+                      <pic:pic xmlns:pic="http://schemas.openxmlformats.org/drawingml/2006/picture">
+                        <pic:nvPicPr>
+                          <pic:cNvPr id="1" name=""/>
+                          <pic:cNvPicPr/>
+                        </pic:nvPicPr>
+                        <pic:blipFill>
+                          <a:blip r:embed="rId62"/>
+                          <a:stretch>
+                            <a:fillRect/>
+                          </a:stretch>
+                        </pic:blipFill>
+                        <pic:spPr>
+                          <a:xfrm>
+                            <a:off x="0" y="0"/>
+                            <a:ext cx="2191300" cy="494700"/>
+                          </a:xfrm>
+                          <a:prstGeom prst="rect">
+                            <a:avLst/>
+                          </a:prstGeom>
+                        </pic:spPr>
+                      </pic:pic>
+                    </a:graphicData>
+                  </a:graphic>
+                </wp:inline>
+              </w:drawing>
+            </w:r>
+          </w:p>
+          <w:p>
+            <w:pPr>
+              <w:rPr>
+                <w:noProof/>
+              </w:rPr>
+            </w:pPr>
+            <w:r>
+              <w:rPr>
+                <w:noProof/>
+              </w:rPr>
+              <w:t xml:space="preserve">Is that a tie attached to G? </w:t>
+            </w:r>
+          </w:p>
+          <w:p>
+            <w:pPr>
+              <w:rPr>
+                <w:noProof/>
+              </w:rPr>
+            </w:pPr>
+            <w:r>
+              <w:rPr>
+                <w:noProof/>
+              </w:rPr>
+              <w:t xml:space="preserve">There is no G present in the succeeding bar.  </w:t>
             </w:r>
           </w:p>
         </w:tc>
@@ -4389,6 +5558,95 @@
       </w:pPr>
     </w:lvl>
   </w:abstractNum>
+  <w:abstractNum w:abstractNumId="3" w15:restartNumberingAfterBreak="0">
+    <w:nsid w:val="3F4F7871"/>
+    <w:multiLevelType w:val="hybridMultilevel"/>
+    <w:tmpl w:val="FC888614"/>
+    <w:lvl w:ilvl="0" w:tplc="4809000F">
+      <w:start w:val="1"/>
+      <w:numFmt w:val="decimal"/>
+      <w:lvlText w:val="%1."/>
+      <w:lvlJc w:val="left"/>
+      <w:pPr>
+        <w:ind w:left="720" w:hanging="360"/>
+      </w:pPr>
+      <w:rPr>
+        <w:rFonts w:hint="default"/>
+      </w:rPr>
+    </w:lvl>
+    <w:lvl w:ilvl="1" w:tplc="48090019" w:tentative="1">
+      <w:start w:val="1"/>
+      <w:numFmt w:val="lowerLetter"/>
+      <w:lvlText w:val="%2."/>
+      <w:lvlJc w:val="left"/>
+      <w:pPr>
+        <w:ind w:left="1440" w:hanging="360"/>
+      </w:pPr>
+    </w:lvl>
+    <w:lvl w:ilvl="2" w:tplc="4809001B" w:tentative="1">
+      <w:start w:val="1"/>
+      <w:numFmt w:val="lowerRoman"/>
+      <w:lvlText w:val="%3."/>
+      <w:lvlJc w:val="right"/>
+      <w:pPr>
+        <w:ind w:left="2160" w:hanging="180"/>
+      </w:pPr>
+    </w:lvl>
+    <w:lvl w:ilvl="3" w:tplc="4809000F" w:tentative="1">
+      <w:start w:val="1"/>
+      <w:numFmt w:val="decimal"/>
+      <w:lvlText w:val="%4."/>
+      <w:lvlJc w:val="left"/>
+      <w:pPr>
+        <w:ind w:left="2880" w:hanging="360"/>
+      </w:pPr>
+    </w:lvl>
+    <w:lvl w:ilvl="4" w:tplc="48090019" w:tentative="1">
+      <w:start w:val="1"/>
+      <w:numFmt w:val="lowerLetter"/>
+      <w:lvlText w:val="%5."/>
+      <w:lvlJc w:val="left"/>
+      <w:pPr>
+        <w:ind w:left="3600" w:hanging="360"/>
+      </w:pPr>
+    </w:lvl>
+    <w:lvl w:ilvl="5" w:tplc="4809001B" w:tentative="1">
+      <w:start w:val="1"/>
+      <w:numFmt w:val="lowerRoman"/>
+      <w:lvlText w:val="%6."/>
+      <w:lvlJc w:val="right"/>
+      <w:pPr>
+        <w:ind w:left="4320" w:hanging="180"/>
+      </w:pPr>
+    </w:lvl>
+    <w:lvl w:ilvl="6" w:tplc="4809000F" w:tentative="1">
+      <w:start w:val="1"/>
+      <w:numFmt w:val="decimal"/>
+      <w:lvlText w:val="%7."/>
+      <w:lvlJc w:val="left"/>
+      <w:pPr>
+        <w:ind w:left="5040" w:hanging="360"/>
+      </w:pPr>
+    </w:lvl>
+    <w:lvl w:ilvl="7" w:tplc="48090019" w:tentative="1">
+      <w:start w:val="1"/>
+      <w:numFmt w:val="lowerLetter"/>
+      <w:lvlText w:val="%8."/>
+      <w:lvlJc w:val="left"/>
+      <w:pPr>
+        <w:ind w:left="5760" w:hanging="360"/>
+      </w:pPr>
+    </w:lvl>
+    <w:lvl w:ilvl="8" w:tplc="4809001B" w:tentative="1">
+      <w:start w:val="1"/>
+      <w:numFmt w:val="lowerRoman"/>
+      <w:lvlText w:val="%9."/>
+      <w:lvlJc w:val="right"/>
+      <w:pPr>
+        <w:ind w:left="6480" w:hanging="180"/>
+      </w:pPr>
+    </w:lvl>
+  </w:abstractNum>
   <w:num w:numId="1">
     <w:abstractNumId w:val="0"/>
   </w:num>
@@ -4397,6 +5655,9 @@
   </w:num>
   <w:num w:numId="3">
     <w:abstractNumId w:val="1"/>
+  </w:num>
+  <w:num w:numId="4">
+    <w:abstractNumId w:val="3"/>
   </w:num>
 </w:numbering>
 </file>

</xml_diff>

<commit_message>
Edited errata doc post-meeting
</commit_message>
<xml_diff>
--- a/2 Proof Reading and Review/LARA String Quartet No. 3 - Errata_V2.docx
+++ b/2 Proof Reading and Review/LARA String Quartet No. 3 - Errata_V2.docx
@@ -1,6 +1,6 @@
 
 <file path=word/document.xml><?xml version="1.0" encoding="utf-8"?>
-<w:document xmlns:wpc="http://schemas.microsoft.com/office/word/2010/wordprocessingCanvas" xmlns:cx="http://schemas.microsoft.com/office/drawing/2014/chartex" xmlns:cx1="http://schemas.microsoft.com/office/drawing/2015/9/8/chartex" xmlns:cx2="http://schemas.microsoft.com/office/drawing/2015/10/21/chartex" xmlns:cx3="http://schemas.microsoft.com/office/drawing/2016/5/9/chartex" xmlns:cx4="http://schemas.microsoft.com/office/drawing/2016/5/10/chartex" xmlns:cx5="http://schemas.microsoft.com/office/drawing/2016/5/11/chartex" xmlns:cx6="http://schemas.microsoft.com/office/drawing/2016/5/12/chartex" xmlns:cx7="http://schemas.microsoft.com/office/drawing/2016/5/13/chartex" xmlns:cx8="http://schemas.microsoft.com/office/drawing/2016/5/14/chartex" xmlns:mc="http://schemas.openxmlformats.org/markup-compatibility/2006" xmlns:aink="http://schemas.microsoft.com/office/drawing/2016/ink" xmlns:am3d="http://schemas.microsoft.com/office/drawing/2017/model3d" xmlns:o="urn:schemas-microsoft-com:office:office" xmlns:r="http://schemas.openxmlformats.org/officeDocument/2006/relationships" xmlns:m="http://schemas.openxmlformats.org/officeDocument/2006/math" xmlns:v="urn:schemas-microsoft-com:vml" xmlns:wp14="http://schemas.microsoft.com/office/word/2010/wordprocessingDrawing" xmlns:wp="http://schemas.openxmlformats.org/drawingml/2006/wordprocessingDrawing" xmlns:w10="urn:schemas-microsoft-com:office:word" xmlns:w="http://schemas.openxmlformats.org/wordprocessingml/2006/main" xmlns:w14="http://schemas.microsoft.com/office/word/2010/wordml" xmlns:w15="http://schemas.microsoft.com/office/word/2012/wordml" xmlns:w16cex="http://schemas.microsoft.com/office/word/2018/wordml/cex" xmlns:w16cid="http://schemas.microsoft.com/office/word/2016/wordml/cid" xmlns:w16="http://schemas.microsoft.com/office/word/2018/wordml" xmlns:w16sdtdh="http://schemas.microsoft.com/office/word/2020/wordml/sdtdatahash" xmlns:w16se="http://schemas.microsoft.com/office/word/2015/wordml/symex" xmlns:wpg="http://schemas.microsoft.com/office/word/2010/wordprocessingGroup" xmlns:wpi="http://schemas.microsoft.com/office/word/2010/wordprocessingInk" xmlns:wne="http://schemas.microsoft.com/office/word/2006/wordml" xmlns:wps="http://schemas.microsoft.com/office/word/2010/wordprocessingShape" mc:Ignorable="w14 w15 w16se w16cid w16 w16cex w16sdtdh wp14">
+<w:document xmlns:wpc="http://schemas.microsoft.com/office/word/2010/wordprocessingCanvas" xmlns:cx="http://schemas.microsoft.com/office/drawing/2014/chartex" xmlns:cx1="http://schemas.microsoft.com/office/drawing/2015/9/8/chartex" xmlns:cx2="http://schemas.microsoft.com/office/drawing/2015/10/21/chartex" xmlns:cx3="http://schemas.microsoft.com/office/drawing/2016/5/9/chartex" xmlns:cx4="http://schemas.microsoft.com/office/drawing/2016/5/10/chartex" xmlns:cx5="http://schemas.microsoft.com/office/drawing/2016/5/11/chartex" xmlns:cx6="http://schemas.microsoft.com/office/drawing/2016/5/12/chartex" xmlns:cx7="http://schemas.microsoft.com/office/drawing/2016/5/13/chartex" xmlns:cx8="http://schemas.microsoft.com/office/drawing/2016/5/14/chartex" xmlns:mc="http://schemas.openxmlformats.org/markup-compatibility/2006" xmlns:aink="http://schemas.microsoft.com/office/drawing/2016/ink" xmlns:am3d="http://schemas.microsoft.com/office/drawing/2017/model3d" xmlns:o="urn:schemas-microsoft-com:office:office" xmlns:r="http://schemas.openxmlformats.org/officeDocument/2006/relationships" xmlns:m="http://schemas.openxmlformats.org/officeDocument/2006/math" xmlns:v="urn:schemas-microsoft-com:vml" xmlns:wp14="http://schemas.microsoft.com/office/word/2010/wordprocessingDrawing" xmlns:wp="http://schemas.openxmlformats.org/drawingml/2006/wordprocessingDrawing" xmlns:w10="urn:schemas-microsoft-com:office:word" xmlns:w="http://schemas.openxmlformats.org/wordprocessingml/2006/main" xmlns:w14="http://schemas.microsoft.com/office/word/2010/wordml" xmlns:w15="http://schemas.microsoft.com/office/word/2012/wordml" xmlns:w16cex="http://schemas.microsoft.com/office/word/2018/wordml/cex" xmlns:w16cid="http://schemas.microsoft.com/office/word/2016/wordml/cid" xmlns:w16="http://schemas.microsoft.com/office/word/2018/wordml" xmlns:w16se="http://schemas.microsoft.com/office/word/2015/wordml/symex" xmlns:wpg="http://schemas.microsoft.com/office/word/2010/wordprocessingGroup" xmlns:wpi="http://schemas.microsoft.com/office/word/2010/wordprocessingInk" xmlns:wne="http://schemas.microsoft.com/office/word/2006/wordml" xmlns:wps="http://schemas.microsoft.com/office/word/2010/wordprocessingShape" mc:Ignorable="w14 w15 w16se w16cid w16 w16cex wp14">
   <w:body>
     <w:p>
       <w:pPr>
@@ -301,7 +301,23 @@
                 <w:rFonts w:ascii="Times" w:eastAsia="Times" w:hAnsi="Times" w:cs="Times"/>
                 <w:bCs/>
               </w:rPr>
-              <w:t xml:space="preserve">Should these be quintuplets? </w:t>
+              <w:t xml:space="preserve">Should </w:t>
+            </w:r>
+            <w:proofErr w:type="spellStart"/>
+            <w:r>
+              <w:rPr>
+                <w:rFonts w:ascii="Times" w:eastAsia="Times" w:hAnsi="Times" w:cs="Times"/>
+                <w:bCs/>
+              </w:rPr>
+              <w:t>these</w:t>
+            </w:r>
+            <w:proofErr w:type="spellEnd"/>
+            <w:r>
+              <w:rPr>
+                <w:rFonts w:ascii="Times" w:eastAsia="Times" w:hAnsi="Times" w:cs="Times"/>
+                <w:bCs/>
+              </w:rPr>
+              <w:t xml:space="preserve"> be quintuplets? </w:t>
             </w:r>
           </w:p>
           <w:p>
@@ -2448,7 +2464,7 @@
                     </wp:anchor>
                   </w:drawing>
                 </mc:Choice>
-                <mc:Fallback>
+                <mc:Fallback xmlns:w16sdtdh="http://schemas.microsoft.com/office/word/2020/wordml/sdtdatahash">
                   <w:pict>
                     <v:shapetype w14:anchorId="470A5445" id="_x0000_t75" coordsize="21600,21600" o:spt="75" o:preferrelative="t" path="m@4@5l@4@11@9@11@9@5xe" filled="f" stroked="f">
                       <v:stroke joinstyle="miter"/>
@@ -2512,7 +2528,7 @@
                     </wp:anchor>
                   </w:drawing>
                 </mc:Choice>
-                <mc:Fallback>
+                <mc:Fallback xmlns:w16sdtdh="http://schemas.microsoft.com/office/word/2020/wordml/sdtdatahash">
                   <w:pict>
                     <v:shape w14:anchorId="09B144F9" id="Ink 32" o:spid="_x0000_s1026" type="#_x0000_t75" style="position:absolute;margin-left:151.5pt;margin-top:33.05pt;width:13.05pt;height:7.6pt;z-index:251669504;visibility:visible;mso-wrap-style:square;mso-wrap-distance-left:9pt;mso-wrap-distance-top:0;mso-wrap-distance-right:9pt;mso-wrap-distance-bottom:0;mso-position-horizontal:absolute;mso-position-horizontal-relative:text;mso-position-vertical:absolute;mso-position-vertical-relative:text" o:gfxdata="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">
                       <v:imagedata r:id="rId28" o:title=""/>
@@ -2557,7 +2573,7 @@
                     </wp:anchor>
                   </w:drawing>
                 </mc:Choice>
-                <mc:Fallback>
+                <mc:Fallback xmlns:w16sdtdh="http://schemas.microsoft.com/office/word/2020/wordml/sdtdatahash">
                   <w:pict>
                     <v:shape w14:anchorId="5D47239C" id="Ink 29" o:spid="_x0000_s1026" type="#_x0000_t75" style="position:absolute;margin-left:64.05pt;margin-top:34.85pt;width:11.5pt;height:6.75pt;z-index:251666432;visibility:visible;mso-wrap-style:square;mso-wrap-distance-left:9pt;mso-wrap-distance-top:0;mso-wrap-distance-right:9pt;mso-wrap-distance-bottom:0;mso-position-horizontal:absolute;mso-position-horizontal-relative:text;mso-position-vertical:absolute;mso-position-vertical-relative:text" o:gfxdata="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">
                       <v:imagedata r:id="rId30" o:title=""/>
@@ -2602,7 +2618,7 @@
                     </wp:anchor>
                   </w:drawing>
                 </mc:Choice>
-                <mc:Fallback>
+                <mc:Fallback xmlns:w16sdtdh="http://schemas.microsoft.com/office/word/2020/wordml/sdtdatahash">
                   <w:pict>
                     <v:shape w14:anchorId="5A59698F" id="Ink 28" o:spid="_x0000_s1026" type="#_x0000_t75" style="position:absolute;margin-left:60.8pt;margin-top:33.05pt;width:12.65pt;height:6.75pt;z-index:251665408;visibility:visible;mso-wrap-style:square;mso-wrap-distance-left:9pt;mso-wrap-distance-top:0;mso-wrap-distance-right:9pt;mso-wrap-distance-bottom:0;mso-position-horizontal:absolute;mso-position-horizontal-relative:text;mso-position-vertical:absolute;mso-position-vertical-relative:text" o:gfxdata="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">
                       <v:imagedata r:id="rId32" o:title=""/>
@@ -2701,7 +2717,7 @@
                     </wp:anchor>
                   </w:drawing>
                 </mc:Choice>
-                <mc:Fallback>
+                <mc:Fallback xmlns:w16sdtdh="http://schemas.microsoft.com/office/word/2020/wordml/sdtdatahash">
                   <w:pict>
                     <v:shape w14:anchorId="10504B30" id="Ink 35" o:spid="_x0000_s1026" type="#_x0000_t75" style="position:absolute;margin-left:199.15pt;margin-top:29.1pt;width:12.35pt;height:9.55pt;z-index:251672576;visibility:visible;mso-wrap-style:square;mso-wrap-distance-left:9pt;mso-wrap-distance-top:0;mso-wrap-distance-right:9pt;mso-wrap-distance-bottom:0;mso-position-horizontal:absolute;mso-position-horizontal-relative:text;mso-position-vertical:absolute;mso-position-vertical-relative:text" o:gfxdata="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">
                       <v:imagedata r:id="rId35" o:title=""/>
@@ -2746,7 +2762,7 @@
                     </wp:anchor>
                   </w:drawing>
                 </mc:Choice>
-                <mc:Fallback>
+                <mc:Fallback xmlns:w16sdtdh="http://schemas.microsoft.com/office/word/2020/wordml/sdtdatahash">
                   <w:pict>
                     <v:shape w14:anchorId="50C7B3B0" id="Ink 34" o:spid="_x0000_s1026" type="#_x0000_t75" style="position:absolute;margin-left:199.25pt;margin-top:27.2pt;width:11.65pt;height:11.8pt;z-index:251671552;visibility:visible;mso-wrap-style:square;mso-wrap-distance-left:9pt;mso-wrap-distance-top:0;mso-wrap-distance-right:9pt;mso-wrap-distance-bottom:0;mso-position-horizontal:absolute;mso-position-horizontal-relative:text;mso-position-vertical:absolute;mso-position-vertical-relative:text" o:gfxdata="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">
                       <v:imagedata r:id="rId37" o:title=""/>
@@ -2791,7 +2807,7 @@
                     </wp:anchor>
                   </w:drawing>
                 </mc:Choice>
-                <mc:Fallback>
+                <mc:Fallback xmlns:w16sdtdh="http://schemas.microsoft.com/office/word/2020/wordml/sdtdatahash">
                   <w:pict>
                     <v:shape w14:anchorId="74B6B1F9" id="Ink 31" o:spid="_x0000_s1026" type="#_x0000_t75" style="position:absolute;margin-left:88.35pt;margin-top:32.15pt;width:17.1pt;height:9.7pt;z-index:251668480;visibility:visible;mso-wrap-style:square;mso-wrap-distance-left:9pt;mso-wrap-distance-top:0;mso-wrap-distance-right:9pt;mso-wrap-distance-bottom:0;mso-position-horizontal:absolute;mso-position-horizontal-relative:text;mso-position-vertical:absolute;mso-position-vertical-relative:text" o:gfxdata="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">
                       <v:imagedata r:id="rId39" o:title=""/>
@@ -2836,7 +2852,7 @@
                     </wp:anchor>
                   </w:drawing>
                 </mc:Choice>
-                <mc:Fallback>
+                <mc:Fallback xmlns:w16sdtdh="http://schemas.microsoft.com/office/word/2020/wordml/sdtdatahash">
                   <w:pict>
                     <v:shape w14:anchorId="088B147A" id="Ink 30" o:spid="_x0000_s1026" type="#_x0000_t75" style="position:absolute;margin-left:89.3pt;margin-top:30.1pt;width:16.95pt;height:9.4pt;z-index:251667456;visibility:visible;mso-wrap-style:square;mso-wrap-distance-left:9pt;mso-wrap-distance-top:0;mso-wrap-distance-right:9pt;mso-wrap-distance-bottom:0;mso-position-horizontal:absolute;mso-position-horizontal-relative:text;mso-position-vertical:absolute;mso-position-vertical-relative:text" o:gfxdata="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">
                       <v:imagedata r:id="rId41" o:title=""/>
@@ -4619,7 +4635,7 @@
             <w:pPr>
               <w:jc w:val="center"/>
               <w:rPr>
-                <w:rFonts w:ascii="Times" w:eastAsiaTheme="minorEastAsia" w:hAnsi="Times" w:cs="Times" w:hint="eastAsia"/>
+                <w:rFonts w:ascii="Times" w:eastAsiaTheme="minorEastAsia" w:hAnsi="Times" w:cs="Times"/>
                 <w:bCs/>
               </w:rPr>
             </w:pPr>
@@ -4769,11 +4785,6 @@
                 <w:noProof/>
               </w:rPr>
               <w:br/>
-            </w:r>
-            <w:r>
-              <w:rPr>
-                <w:noProof/>
-              </w:rPr>
               <w:t>unless I do it this way- inserting manuall</w:t>
             </w:r>
             <w:r>
@@ -4787,13 +4798,7 @@
               <w:rPr>
                 <w:noProof/>
               </w:rPr>
-              <w:t xml:space="preserve">. </w:t>
-            </w:r>
-            <w:r>
-              <w:rPr>
-                <w:noProof/>
-              </w:rPr>
-              <w:t>Does the composer still want to keep it?</w:t>
+              <w:t>. Does the composer still want to keep it?</w:t>
             </w:r>
           </w:p>
         </w:tc>
@@ -5260,6 +5265,216 @@
           </w:p>
         </w:tc>
       </w:tr>
+      <w:tr>
+        <w:trPr>
+          <w:trHeight w:val="942"/>
+        </w:trPr>
+        <w:tc>
+          <w:tcPr>
+            <w:tcW w:w="1782" w:type="dxa"/>
+          </w:tcPr>
+          <w:p>
+            <w:pPr>
+              <w:rPr>
+                <w:rFonts w:ascii="Times" w:eastAsia="Times" w:hAnsi="Times" w:cs="Times"/>
+                <w:bCs/>
+              </w:rPr>
+            </w:pPr>
+            <w:r>
+              <w:rPr>
+                <w:rFonts w:ascii="Times" w:eastAsia="Times" w:hAnsi="Times" w:cs="Times"/>
+                <w:bCs/>
+              </w:rPr>
+              <w:t>All</w:t>
+            </w:r>
+          </w:p>
+        </w:tc>
+        <w:tc>
+          <w:tcPr>
+            <w:tcW w:w="1190" w:type="dxa"/>
+          </w:tcPr>
+          <w:p>
+            <w:pPr>
+              <w:jc w:val="center"/>
+              <w:rPr>
+                <w:rFonts w:ascii="Times" w:eastAsia="Times" w:hAnsi="Times" w:cs="Times"/>
+                <w:bCs/>
+              </w:rPr>
+            </w:pPr>
+            <w:r>
+              <w:rPr>
+                <w:rFonts w:ascii="Times" w:eastAsia="Times" w:hAnsi="Times" w:cs="Times"/>
+                <w:bCs/>
+              </w:rPr>
+              <w:t>390-394</w:t>
+            </w:r>
+          </w:p>
+        </w:tc>
+        <w:tc>
+          <w:tcPr>
+            <w:tcW w:w="4743" w:type="dxa"/>
+          </w:tcPr>
+          <w:p>
+            <w:pPr>
+              <w:rPr>
+                <w:noProof/>
+              </w:rPr>
+            </w:pPr>
+            <w:r>
+              <w:rPr>
+                <w:noProof/>
+              </w:rPr>
+              <w:t>Should l.v. ties be added to all the pizz. notes?</w:t>
+            </w:r>
+          </w:p>
+        </w:tc>
+        <w:tc>
+          <w:tcPr>
+            <w:tcW w:w="1370" w:type="dxa"/>
+          </w:tcPr>
+          <w:p>
+            <w:pPr>
+              <w:jc w:val="center"/>
+              <w:rPr>
+                <w:rFonts w:ascii="Times" w:eastAsia="Times" w:hAnsi="Times" w:cs="Times"/>
+                <w:bCs/>
+              </w:rPr>
+            </w:pPr>
+          </w:p>
+        </w:tc>
+      </w:tr>
+      <w:tr>
+        <w:trPr>
+          <w:trHeight w:val="942"/>
+        </w:trPr>
+        <w:tc>
+          <w:tcPr>
+            <w:tcW w:w="1782" w:type="dxa"/>
+          </w:tcPr>
+          <w:p>
+            <w:pPr>
+              <w:rPr>
+                <w:rFonts w:ascii="Times" w:eastAsia="Times" w:hAnsi="Times" w:cs="Times"/>
+                <w:bCs/>
+              </w:rPr>
+            </w:pPr>
+            <w:r>
+              <w:rPr>
+                <w:rFonts w:ascii="Times" w:eastAsia="Times" w:hAnsi="Times" w:cs="Times"/>
+                <w:bCs/>
+              </w:rPr>
+              <w:t>Violin 1</w:t>
+            </w:r>
+            <w:r>
+              <w:rPr>
+                <w:rFonts w:ascii="Times" w:eastAsia="Times" w:hAnsi="Times" w:cs="Times"/>
+                <w:bCs/>
+              </w:rPr>
+              <w:br/>
+              <w:t>Violin 2</w:t>
+            </w:r>
+          </w:p>
+        </w:tc>
+        <w:tc>
+          <w:tcPr>
+            <w:tcW w:w="1190" w:type="dxa"/>
+          </w:tcPr>
+          <w:p>
+            <w:pPr>
+              <w:jc w:val="center"/>
+              <w:rPr>
+                <w:rFonts w:ascii="Times" w:eastAsia="Times" w:hAnsi="Times" w:cs="Times"/>
+                <w:bCs/>
+              </w:rPr>
+            </w:pPr>
+            <w:r>
+              <w:rPr>
+                <w:rFonts w:ascii="Times" w:eastAsia="Times" w:hAnsi="Times" w:cs="Times"/>
+                <w:bCs/>
+              </w:rPr>
+              <w:t>407</w:t>
+            </w:r>
+          </w:p>
+        </w:tc>
+        <w:tc>
+          <w:tcPr>
+            <w:tcW w:w="4743" w:type="dxa"/>
+          </w:tcPr>
+          <w:p>
+            <w:pPr>
+              <w:rPr>
+                <w:noProof/>
+              </w:rPr>
+            </w:pPr>
+            <w:r>
+              <w:rPr>
+                <w:noProof/>
+              </w:rPr>
+              <w:t>Should rhythm be added for clarity in dynamics or change to sfzp?</w:t>
+            </w:r>
+            <w:r>
+              <w:rPr>
+                <w:noProof/>
+              </w:rPr>
+              <w:drawing>
+                <wp:inline distT="0" distB="0" distL="0" distR="0" wp14:anchorId="1F469DF2" wp14:editId="509AB25C">
+                  <wp:extent cx="1983783" cy="1100349"/>
+                  <wp:effectExtent l="0" t="0" r="0" b="5080"/>
+                  <wp:docPr id="37" name="Picture 37" descr="Letter&#10;&#10;Description automatically generated"/>
+                  <wp:cNvGraphicFramePr>
+                    <a:graphicFrameLocks xmlns:a="http://schemas.openxmlformats.org/drawingml/2006/main" noChangeAspect="1"/>
+                  </wp:cNvGraphicFramePr>
+                  <a:graphic xmlns:a="http://schemas.openxmlformats.org/drawingml/2006/main">
+                    <a:graphicData uri="http://schemas.openxmlformats.org/drawingml/2006/picture">
+                      <pic:pic xmlns:pic="http://schemas.openxmlformats.org/drawingml/2006/picture">
+                        <pic:nvPicPr>
+                          <pic:cNvPr id="37" name="Picture 37" descr="Letter&#10;&#10;Description automatically generated"/>
+                          <pic:cNvPicPr/>
+                        </pic:nvPicPr>
+                        <pic:blipFill>
+                          <a:blip r:embed="rId63">
+                            <a:extLst>
+                              <a:ext uri="{28A0092B-C50C-407E-A947-70E740481C1C}">
+                                <a14:useLocalDpi xmlns:a14="http://schemas.microsoft.com/office/drawing/2010/main" val="0"/>
+                              </a:ext>
+                            </a:extLst>
+                          </a:blip>
+                          <a:stretch>
+                            <a:fillRect/>
+                          </a:stretch>
+                        </pic:blipFill>
+                        <pic:spPr>
+                          <a:xfrm>
+                            <a:off x="0" y="0"/>
+                            <a:ext cx="2006005" cy="1112675"/>
+                          </a:xfrm>
+                          <a:prstGeom prst="rect">
+                            <a:avLst/>
+                          </a:prstGeom>
+                        </pic:spPr>
+                      </pic:pic>
+                    </a:graphicData>
+                  </a:graphic>
+                </wp:inline>
+              </w:drawing>
+            </w:r>
+          </w:p>
+        </w:tc>
+        <w:tc>
+          <w:tcPr>
+            <w:tcW w:w="1370" w:type="dxa"/>
+          </w:tcPr>
+          <w:p>
+            <w:pPr>
+              <w:jc w:val="center"/>
+              <w:rPr>
+                <w:rFonts w:ascii="Times" w:eastAsia="Times" w:hAnsi="Times" w:cs="Times"/>
+                <w:bCs/>
+              </w:rPr>
+            </w:pPr>
+          </w:p>
+        </w:tc>
+      </w:tr>
     </w:tbl>
     <w:p>
       <w:pPr>
@@ -5290,7 +5505,7 @@
 </file>
 
 <file path=word/numbering.xml><?xml version="1.0" encoding="utf-8"?>
-<w:numbering xmlns:wpc="http://schemas.microsoft.com/office/word/2010/wordprocessingCanvas" xmlns:cx="http://schemas.microsoft.com/office/drawing/2014/chartex" xmlns:cx1="http://schemas.microsoft.com/office/drawing/2015/9/8/chartex" xmlns:cx2="http://schemas.microsoft.com/office/drawing/2015/10/21/chartex" xmlns:cx3="http://schemas.microsoft.com/office/drawing/2016/5/9/chartex" xmlns:cx4="http://schemas.microsoft.com/office/drawing/2016/5/10/chartex" xmlns:cx5="http://schemas.microsoft.com/office/drawing/2016/5/11/chartex" xmlns:cx6="http://schemas.microsoft.com/office/drawing/2016/5/12/chartex" xmlns:cx7="http://schemas.microsoft.com/office/drawing/2016/5/13/chartex" xmlns:cx8="http://schemas.microsoft.com/office/drawing/2016/5/14/chartex" xmlns:mc="http://schemas.openxmlformats.org/markup-compatibility/2006" xmlns:aink="http://schemas.microsoft.com/office/drawing/2016/ink" xmlns:am3d="http://schemas.microsoft.com/office/drawing/2017/model3d" xmlns:o="urn:schemas-microsoft-com:office:office" xmlns:r="http://schemas.openxmlformats.org/officeDocument/2006/relationships" xmlns:m="http://schemas.openxmlformats.org/officeDocument/2006/math" xmlns:v="urn:schemas-microsoft-com:vml" xmlns:wp14="http://schemas.microsoft.com/office/word/2010/wordprocessingDrawing" xmlns:wp="http://schemas.openxmlformats.org/drawingml/2006/wordprocessingDrawing" xmlns:w10="urn:schemas-microsoft-com:office:word" xmlns:w="http://schemas.openxmlformats.org/wordprocessingml/2006/main" xmlns:w14="http://schemas.microsoft.com/office/word/2010/wordml" xmlns:w15="http://schemas.microsoft.com/office/word/2012/wordml" xmlns:w16cex="http://schemas.microsoft.com/office/word/2018/wordml/cex" xmlns:w16cid="http://schemas.microsoft.com/office/word/2016/wordml/cid" xmlns:w16="http://schemas.microsoft.com/office/word/2018/wordml" xmlns:w16sdtdh="http://schemas.microsoft.com/office/word/2020/wordml/sdtdatahash" xmlns:w16se="http://schemas.microsoft.com/office/word/2015/wordml/symex" xmlns:wpg="http://schemas.microsoft.com/office/word/2010/wordprocessingGroup" xmlns:wpi="http://schemas.microsoft.com/office/word/2010/wordprocessingInk" xmlns:wne="http://schemas.microsoft.com/office/word/2006/wordml" xmlns:wps="http://schemas.microsoft.com/office/word/2010/wordprocessingShape" mc:Ignorable="w14 w15 w16se w16cid w16 w16cex w16sdtdh wp14">
+<w:numbering xmlns:wpc="http://schemas.microsoft.com/office/word/2010/wordprocessingCanvas" xmlns:cx="http://schemas.microsoft.com/office/drawing/2014/chartex" xmlns:cx1="http://schemas.microsoft.com/office/drawing/2015/9/8/chartex" xmlns:cx2="http://schemas.microsoft.com/office/drawing/2015/10/21/chartex" xmlns:cx3="http://schemas.microsoft.com/office/drawing/2016/5/9/chartex" xmlns:cx4="http://schemas.microsoft.com/office/drawing/2016/5/10/chartex" xmlns:cx5="http://schemas.microsoft.com/office/drawing/2016/5/11/chartex" xmlns:cx6="http://schemas.microsoft.com/office/drawing/2016/5/12/chartex" xmlns:cx7="http://schemas.microsoft.com/office/drawing/2016/5/13/chartex" xmlns:cx8="http://schemas.microsoft.com/office/drawing/2016/5/14/chartex" xmlns:mc="http://schemas.openxmlformats.org/markup-compatibility/2006" xmlns:aink="http://schemas.microsoft.com/office/drawing/2016/ink" xmlns:am3d="http://schemas.microsoft.com/office/drawing/2017/model3d" xmlns:o="urn:schemas-microsoft-com:office:office" xmlns:r="http://schemas.openxmlformats.org/officeDocument/2006/relationships" xmlns:m="http://schemas.openxmlformats.org/officeDocument/2006/math" xmlns:v="urn:schemas-microsoft-com:vml" xmlns:wp14="http://schemas.microsoft.com/office/word/2010/wordprocessingDrawing" xmlns:wp="http://schemas.openxmlformats.org/drawingml/2006/wordprocessingDrawing" xmlns:w10="urn:schemas-microsoft-com:office:word" xmlns:w="http://schemas.openxmlformats.org/wordprocessingml/2006/main" xmlns:w14="http://schemas.microsoft.com/office/word/2010/wordml" xmlns:w15="http://schemas.microsoft.com/office/word/2012/wordml" xmlns:w16cex="http://schemas.microsoft.com/office/word/2018/wordml/cex" xmlns:w16cid="http://schemas.microsoft.com/office/word/2016/wordml/cid" xmlns:w16="http://schemas.microsoft.com/office/word/2018/wordml" xmlns:w16se="http://schemas.microsoft.com/office/word/2015/wordml/symex" xmlns:wpg="http://schemas.microsoft.com/office/word/2010/wordprocessingGroup" xmlns:wpi="http://schemas.microsoft.com/office/word/2010/wordprocessingInk" xmlns:wne="http://schemas.microsoft.com/office/word/2006/wordml" xmlns:wps="http://schemas.microsoft.com/office/word/2010/wordprocessingShape" mc:Ignorable="w14 w15 w16se w16cid w16 w16cex wp14">
   <w:abstractNum w:abstractNumId="0" w15:restartNumberingAfterBreak="0">
     <w:nsid w:val="09A66459"/>
     <w:multiLevelType w:val="hybridMultilevel"/>
@@ -5663,7 +5878,7 @@
 </file>
 
 <file path=word/styles.xml><?xml version="1.0" encoding="utf-8"?>
-<w:styles xmlns:mc="http://schemas.openxmlformats.org/markup-compatibility/2006" xmlns:r="http://schemas.openxmlformats.org/officeDocument/2006/relationships" xmlns:w="http://schemas.openxmlformats.org/wordprocessingml/2006/main" xmlns:w14="http://schemas.microsoft.com/office/word/2010/wordml" xmlns:w15="http://schemas.microsoft.com/office/word/2012/wordml" xmlns:w16cex="http://schemas.microsoft.com/office/word/2018/wordml/cex" xmlns:w16cid="http://schemas.microsoft.com/office/word/2016/wordml/cid" xmlns:w16="http://schemas.microsoft.com/office/word/2018/wordml" xmlns:w16sdtdh="http://schemas.microsoft.com/office/word/2020/wordml/sdtdatahash" xmlns:w16se="http://schemas.microsoft.com/office/word/2015/wordml/symex" mc:Ignorable="w14 w15 w16se w16cid w16 w16cex w16sdtdh">
+<w:styles xmlns:mc="http://schemas.openxmlformats.org/markup-compatibility/2006" xmlns:r="http://schemas.openxmlformats.org/officeDocument/2006/relationships" xmlns:w="http://schemas.openxmlformats.org/wordprocessingml/2006/main" xmlns:w14="http://schemas.microsoft.com/office/word/2010/wordml" xmlns:w15="http://schemas.microsoft.com/office/word/2012/wordml" xmlns:w16cex="http://schemas.microsoft.com/office/word/2018/wordml/cex" xmlns:w16cid="http://schemas.microsoft.com/office/word/2016/wordml/cid" xmlns:w16="http://schemas.microsoft.com/office/word/2018/wordml" xmlns:w16se="http://schemas.microsoft.com/office/word/2015/wordml/symex" mc:Ignorable="w14 w15 w16se w16cid w16 w16cex">
   <w:docDefaults>
     <w:rPrDefault>
       <w:rPr>

</xml_diff>

<commit_message>
Updated errata list- post meeting
</commit_message>
<xml_diff>
--- a/2 Proof Reading and Review/LARA String Quartet No. 3 - Errata_V2.docx
+++ b/2 Proof Reading and Review/LARA String Quartet No. 3 - Errata_V2.docx
@@ -1,6 +1,6 @@
 
 <file path=word/document.xml><?xml version="1.0" encoding="utf-8"?>
-<w:document xmlns:wpc="http://schemas.microsoft.com/office/word/2010/wordprocessingCanvas" xmlns:cx="http://schemas.microsoft.com/office/drawing/2014/chartex" xmlns:cx1="http://schemas.microsoft.com/office/drawing/2015/9/8/chartex" xmlns:cx2="http://schemas.microsoft.com/office/drawing/2015/10/21/chartex" xmlns:cx3="http://schemas.microsoft.com/office/drawing/2016/5/9/chartex" xmlns:cx4="http://schemas.microsoft.com/office/drawing/2016/5/10/chartex" xmlns:cx5="http://schemas.microsoft.com/office/drawing/2016/5/11/chartex" xmlns:cx6="http://schemas.microsoft.com/office/drawing/2016/5/12/chartex" xmlns:cx7="http://schemas.microsoft.com/office/drawing/2016/5/13/chartex" xmlns:cx8="http://schemas.microsoft.com/office/drawing/2016/5/14/chartex" xmlns:mc="http://schemas.openxmlformats.org/markup-compatibility/2006" xmlns:aink="http://schemas.microsoft.com/office/drawing/2016/ink" xmlns:am3d="http://schemas.microsoft.com/office/drawing/2017/model3d" xmlns:o="urn:schemas-microsoft-com:office:office" xmlns:r="http://schemas.openxmlformats.org/officeDocument/2006/relationships" xmlns:m="http://schemas.openxmlformats.org/officeDocument/2006/math" xmlns:v="urn:schemas-microsoft-com:vml" xmlns:wp14="http://schemas.microsoft.com/office/word/2010/wordprocessingDrawing" xmlns:wp="http://schemas.openxmlformats.org/drawingml/2006/wordprocessingDrawing" xmlns:w10="urn:schemas-microsoft-com:office:word" xmlns:w="http://schemas.openxmlformats.org/wordprocessingml/2006/main" xmlns:w14="http://schemas.microsoft.com/office/word/2010/wordml" xmlns:w15="http://schemas.microsoft.com/office/word/2012/wordml" xmlns:w16cex="http://schemas.microsoft.com/office/word/2018/wordml/cex" xmlns:w16cid="http://schemas.microsoft.com/office/word/2016/wordml/cid" xmlns:w16="http://schemas.microsoft.com/office/word/2018/wordml" xmlns:w16se="http://schemas.microsoft.com/office/word/2015/wordml/symex" xmlns:wpg="http://schemas.microsoft.com/office/word/2010/wordprocessingGroup" xmlns:wpi="http://schemas.microsoft.com/office/word/2010/wordprocessingInk" xmlns:wne="http://schemas.microsoft.com/office/word/2006/wordml" xmlns:wps="http://schemas.microsoft.com/office/word/2010/wordprocessingShape" mc:Ignorable="w14 w15 w16se w16cid w16 w16cex wp14">
+<w:document xmlns:wpc="http://schemas.microsoft.com/office/word/2010/wordprocessingCanvas" xmlns:cx="http://schemas.microsoft.com/office/drawing/2014/chartex" xmlns:cx1="http://schemas.microsoft.com/office/drawing/2015/9/8/chartex" xmlns:cx2="http://schemas.microsoft.com/office/drawing/2015/10/21/chartex" xmlns:cx3="http://schemas.microsoft.com/office/drawing/2016/5/9/chartex" xmlns:cx4="http://schemas.microsoft.com/office/drawing/2016/5/10/chartex" xmlns:cx5="http://schemas.microsoft.com/office/drawing/2016/5/11/chartex" xmlns:cx6="http://schemas.microsoft.com/office/drawing/2016/5/12/chartex" xmlns:cx7="http://schemas.microsoft.com/office/drawing/2016/5/13/chartex" xmlns:cx8="http://schemas.microsoft.com/office/drawing/2016/5/14/chartex" xmlns:mc="http://schemas.openxmlformats.org/markup-compatibility/2006" xmlns:aink="http://schemas.microsoft.com/office/drawing/2016/ink" xmlns:am3d="http://schemas.microsoft.com/office/drawing/2017/model3d" xmlns:o="urn:schemas-microsoft-com:office:office" xmlns:r="http://schemas.openxmlformats.org/officeDocument/2006/relationships" xmlns:m="http://schemas.openxmlformats.org/officeDocument/2006/math" xmlns:v="urn:schemas-microsoft-com:vml" xmlns:wp14="http://schemas.microsoft.com/office/word/2010/wordprocessingDrawing" xmlns:wp="http://schemas.openxmlformats.org/drawingml/2006/wordprocessingDrawing" xmlns:w10="urn:schemas-microsoft-com:office:word" xmlns:w="http://schemas.openxmlformats.org/wordprocessingml/2006/main" xmlns:w14="http://schemas.microsoft.com/office/word/2010/wordml" xmlns:w15="http://schemas.microsoft.com/office/word/2012/wordml" xmlns:w16cex="http://schemas.microsoft.com/office/word/2018/wordml/cex" xmlns:w16cid="http://schemas.microsoft.com/office/word/2016/wordml/cid" xmlns:w16="http://schemas.microsoft.com/office/word/2018/wordml" xmlns:w16sdtdh="http://schemas.microsoft.com/office/word/2020/wordml/sdtdatahash" xmlns:w16se="http://schemas.microsoft.com/office/word/2015/wordml/symex" xmlns:wpg="http://schemas.microsoft.com/office/word/2010/wordprocessingGroup" xmlns:wpi="http://schemas.microsoft.com/office/word/2010/wordprocessingInk" xmlns:wne="http://schemas.microsoft.com/office/word/2006/wordml" xmlns:wps="http://schemas.microsoft.com/office/word/2010/wordprocessingShape" mc:Ignorable="w14 w15 w16se w16cid w16 w16cex w16sdtdh wp14">
   <w:body>
     <w:p>
       <w:pPr>
@@ -126,6 +126,101 @@
         <w:rPr>
           <w:rFonts w:ascii="Times" w:eastAsia="Times" w:hAnsi="Times" w:cs="Times"/>
           <w:b/>
+          <w:color w:val="FF0000"/>
+          <w:sz w:val="28"/>
+          <w:szCs w:val="28"/>
+        </w:rPr>
+      </w:pPr>
+    </w:p>
+    <w:p>
+      <w:pPr>
+        <w:jc w:val="center"/>
+        <w:rPr>
+          <w:rFonts w:ascii="Times" w:eastAsia="Times" w:hAnsi="Times" w:cs="Times"/>
+          <w:b/>
+          <w:sz w:val="20"/>
+          <w:szCs w:val="20"/>
+        </w:rPr>
+      </w:pPr>
+      <w:r>
+        <w:rPr>
+          <w:rFonts w:ascii="Times" w:eastAsia="Times" w:hAnsi="Times" w:cs="Times"/>
+          <w:b/>
+          <w:sz w:val="20"/>
+          <w:szCs w:val="20"/>
+        </w:rPr>
+        <w:t xml:space="preserve">General question for composer: </w:t>
+      </w:r>
+      <w:r>
+        <w:rPr>
+          <w:rFonts w:ascii="Times" w:eastAsia="Times" w:hAnsi="Times" w:cs="Times"/>
+          <w:b/>
+          <w:sz w:val="20"/>
+          <w:szCs w:val="20"/>
+        </w:rPr>
+        <w:t xml:space="preserve"> </w:t>
+      </w:r>
+      <w:r>
+        <w:rPr>
+          <w:rFonts w:ascii="Times" w:eastAsia="Times" w:hAnsi="Times" w:cs="Times"/>
+          <w:b/>
+          <w:sz w:val="20"/>
+          <w:szCs w:val="20"/>
+        </w:rPr>
+        <w:t>We noticed both “</w:t>
+      </w:r>
+      <w:proofErr w:type="spellStart"/>
+      <w:r>
+        <w:rPr>
+          <w:rFonts w:ascii="Times" w:eastAsia="Times" w:hAnsi="Times" w:cs="Times"/>
+          <w:b/>
+          <w:sz w:val="20"/>
+          <w:szCs w:val="20"/>
+        </w:rPr>
+        <w:t>sul</w:t>
+      </w:r>
+      <w:proofErr w:type="spellEnd"/>
+      <w:r>
+        <w:rPr>
+          <w:rFonts w:ascii="Times" w:eastAsia="Times" w:hAnsi="Times" w:cs="Times"/>
+          <w:b/>
+          <w:sz w:val="20"/>
+          <w:szCs w:val="20"/>
+        </w:rPr>
+        <w:t xml:space="preserve">” and roman numerals for string indication throughout the score- would the composer like to stick to one style of notation instead? </w:t>
+      </w:r>
+    </w:p>
+    <w:p>
+      <w:pPr>
+        <w:pStyle w:val="ListParagraph"/>
+        <w:numPr>
+          <w:ilvl w:val="0"/>
+          <w:numId w:val="5"/>
+        </w:numPr>
+        <w:jc w:val="center"/>
+        <w:rPr>
+          <w:rFonts w:ascii="Times" w:eastAsia="Times" w:hAnsi="Times" w:cs="Times"/>
+          <w:b/>
+          <w:sz w:val="20"/>
+          <w:szCs w:val="20"/>
+        </w:rPr>
+      </w:pPr>
+      <w:r>
+        <w:rPr>
+          <w:rFonts w:ascii="Times" w:eastAsia="Times" w:hAnsi="Times" w:cs="Times"/>
+          <w:b/>
+          <w:sz w:val="20"/>
+          <w:szCs w:val="20"/>
+        </w:rPr>
+        <w:t xml:space="preserve">We recommend roman numerals. </w:t>
+      </w:r>
+    </w:p>
+    <w:p>
+      <w:pPr>
+        <w:jc w:val="center"/>
+        <w:rPr>
+          <w:rFonts w:ascii="Times" w:eastAsia="Times" w:hAnsi="Times" w:cs="Times"/>
+          <w:b/>
         </w:rPr>
       </w:pPr>
     </w:p>
@@ -260,6 +355,131 @@
                 <w:rFonts w:ascii="Times" w:eastAsia="Times" w:hAnsi="Times" w:cs="Times"/>
                 <w:bCs/>
               </w:rPr>
+              <w:t>General</w:t>
+            </w:r>
+          </w:p>
+        </w:tc>
+        <w:tc>
+          <w:tcPr>
+            <w:tcW w:w="1190" w:type="dxa"/>
+          </w:tcPr>
+          <w:p>
+            <w:pPr>
+              <w:jc w:val="center"/>
+              <w:rPr>
+                <w:rFonts w:ascii="Times" w:eastAsia="Times" w:hAnsi="Times" w:cs="Times"/>
+                <w:bCs/>
+              </w:rPr>
+            </w:pPr>
+            <w:r>
+              <w:rPr>
+                <w:rFonts w:ascii="Times" w:eastAsia="Times" w:hAnsi="Times" w:cs="Times"/>
+                <w:bCs/>
+              </w:rPr>
+              <w:t>All</w:t>
+            </w:r>
+          </w:p>
+        </w:tc>
+        <w:tc>
+          <w:tcPr>
+            <w:tcW w:w="4743" w:type="dxa"/>
+          </w:tcPr>
+          <w:p>
+            <w:pPr>
+              <w:rPr>
+                <w:rFonts w:ascii="Times" w:eastAsia="Times" w:hAnsi="Times" w:cs="Times"/>
+                <w:bCs/>
+              </w:rPr>
+            </w:pPr>
+            <w:r>
+              <w:rPr>
+                <w:rFonts w:ascii="Times" w:eastAsia="Times" w:hAnsi="Times" w:cs="Times"/>
+                <w:bCs/>
+              </w:rPr>
+              <w:t>We noticed both “</w:t>
+            </w:r>
+            <w:proofErr w:type="spellStart"/>
+            <w:r>
+              <w:rPr>
+                <w:rFonts w:ascii="Times" w:eastAsia="Times" w:hAnsi="Times" w:cs="Times"/>
+                <w:bCs/>
+              </w:rPr>
+              <w:t>sul</w:t>
+            </w:r>
+            <w:proofErr w:type="spellEnd"/>
+            <w:r>
+              <w:rPr>
+                <w:rFonts w:ascii="Times" w:eastAsia="Times" w:hAnsi="Times" w:cs="Times"/>
+                <w:bCs/>
+              </w:rPr>
+              <w:t xml:space="preserve">” and roman numerals for string indication throughout the score- would the composer like to stick to one style of notation instead? </w:t>
+            </w:r>
+          </w:p>
+          <w:p>
+            <w:pPr>
+              <w:pStyle w:val="ListParagraph"/>
+              <w:numPr>
+                <w:ilvl w:val="0"/>
+                <w:numId w:val="5"/>
+              </w:numPr>
+              <w:rPr>
+                <w:rFonts w:ascii="Times" w:eastAsia="Times" w:hAnsi="Times" w:cs="Times"/>
+                <w:bCs/>
+              </w:rPr>
+            </w:pPr>
+            <w:r>
+              <w:rPr>
+                <w:rFonts w:ascii="Times" w:eastAsia="Times" w:hAnsi="Times" w:cs="Times"/>
+                <w:bCs/>
+              </w:rPr>
+              <w:t xml:space="preserve">We recommend roman numerals. </w:t>
+            </w:r>
+          </w:p>
+          <w:p>
+            <w:pPr>
+              <w:rPr>
+                <w:rFonts w:ascii="Times" w:eastAsia="Times" w:hAnsi="Times" w:cs="Times"/>
+                <w:bCs/>
+              </w:rPr>
+            </w:pPr>
+          </w:p>
+        </w:tc>
+        <w:tc>
+          <w:tcPr>
+            <w:tcW w:w="1370" w:type="dxa"/>
+          </w:tcPr>
+          <w:p>
+            <w:pPr>
+              <w:jc w:val="center"/>
+              <w:rPr>
+                <w:rFonts w:ascii="Times" w:eastAsia="Times" w:hAnsi="Times" w:cs="Times"/>
+                <w:bCs/>
+              </w:rPr>
+            </w:pPr>
+          </w:p>
+        </w:tc>
+      </w:tr>
+      <w:tr>
+        <w:trPr>
+          <w:trHeight w:val="942"/>
+        </w:trPr>
+        <w:tc>
+          <w:tcPr>
+            <w:tcW w:w="1782" w:type="dxa"/>
+          </w:tcPr>
+          <w:p>
+            <w:pPr>
+              <w:jc w:val="center"/>
+              <w:rPr>
+                <w:rFonts w:ascii="Times" w:eastAsia="Times" w:hAnsi="Times" w:cs="Times"/>
+                <w:bCs/>
+              </w:rPr>
+            </w:pPr>
+            <w:r>
+              <w:rPr>
+                <w:rFonts w:ascii="Times" w:eastAsia="Times" w:hAnsi="Times" w:cs="Times"/>
+                <w:bCs/>
+              </w:rPr>
               <w:t>Viola</w:t>
             </w:r>
           </w:p>
@@ -301,23 +521,7 @@
                 <w:rFonts w:ascii="Times" w:eastAsia="Times" w:hAnsi="Times" w:cs="Times"/>
                 <w:bCs/>
               </w:rPr>
-              <w:t xml:space="preserve">Should </w:t>
-            </w:r>
-            <w:proofErr w:type="spellStart"/>
-            <w:r>
-              <w:rPr>
-                <w:rFonts w:ascii="Times" w:eastAsia="Times" w:hAnsi="Times" w:cs="Times"/>
-                <w:bCs/>
-              </w:rPr>
-              <w:t>these</w:t>
-            </w:r>
-            <w:proofErr w:type="spellEnd"/>
-            <w:r>
-              <w:rPr>
-                <w:rFonts w:ascii="Times" w:eastAsia="Times" w:hAnsi="Times" w:cs="Times"/>
-                <w:bCs/>
-              </w:rPr>
-              <w:t xml:space="preserve"> be quintuplets? </w:t>
+              <w:t xml:space="preserve">Should these be quintuplets? </w:t>
             </w:r>
           </w:p>
           <w:p>
@@ -671,6 +875,7 @@
                 <w:rFonts w:ascii="Times" w:eastAsia="Times" w:hAnsi="Times" w:cs="Times"/>
                 <w:bCs/>
               </w:rPr>
+              <w:lastRenderedPageBreak/>
               <w:t>Violin 1</w:t>
             </w:r>
           </w:p>
@@ -891,7 +1096,6 @@
                 <w:rFonts w:ascii="Times" w:eastAsia="Times" w:hAnsi="Times" w:cs="Times"/>
                 <w:bCs/>
               </w:rPr>
-              <w:lastRenderedPageBreak/>
               <w:t>Violin 1</w:t>
             </w:r>
           </w:p>
@@ -1441,6 +1645,7 @@
                 <w:rFonts w:ascii="Times" w:eastAsia="Times" w:hAnsi="Times" w:cs="Times"/>
                 <w:bCs/>
               </w:rPr>
+              <w:lastRenderedPageBreak/>
               <w:t>Cello</w:t>
             </w:r>
           </w:p>
@@ -1614,7 +1819,6 @@
                 <w:rFonts w:ascii="Times" w:eastAsia="Times" w:hAnsi="Times" w:cs="Times"/>
                 <w:bCs/>
               </w:rPr>
-              <w:lastRenderedPageBreak/>
               <w:t>Violin</w:t>
             </w:r>
             <w:r>
@@ -2077,6 +2281,7 @@
               <w:rPr>
                 <w:noProof/>
               </w:rPr>
+              <w:lastRenderedPageBreak/>
               <w:t>Bass clef added at 266 instead of 267</w:t>
             </w:r>
             <w:r>
@@ -2217,7 +2422,6 @@
                 <w:rFonts w:ascii="Times" w:eastAsia="Times" w:hAnsi="Times" w:cs="Times"/>
                 <w:bCs/>
               </w:rPr>
-              <w:lastRenderedPageBreak/>
               <w:t xml:space="preserve">Violin </w:t>
             </w:r>
             <w:r>
@@ -2464,7 +2668,7 @@
                     </wp:anchor>
                   </w:drawing>
                 </mc:Choice>
-                <mc:Fallback xmlns:w16sdtdh="http://schemas.microsoft.com/office/word/2020/wordml/sdtdatahash">
+                <mc:Fallback>
                   <w:pict>
                     <v:shapetype w14:anchorId="470A5445" id="_x0000_t75" coordsize="21600,21600" o:spt="75" o:preferrelative="t" path="m@4@5l@4@11@9@11@9@5xe" filled="f" stroked="f">
                       <v:stroke joinstyle="miter"/>
@@ -2528,7 +2732,7 @@
                     </wp:anchor>
                   </w:drawing>
                 </mc:Choice>
-                <mc:Fallback xmlns:w16sdtdh="http://schemas.microsoft.com/office/word/2020/wordml/sdtdatahash">
+                <mc:Fallback>
                   <w:pict>
                     <v:shape w14:anchorId="09B144F9" id="Ink 32" o:spid="_x0000_s1026" type="#_x0000_t75" style="position:absolute;margin-left:151.5pt;margin-top:33.05pt;width:13.05pt;height:7.6pt;z-index:251669504;visibility:visible;mso-wrap-style:square;mso-wrap-distance-left:9pt;mso-wrap-distance-top:0;mso-wrap-distance-right:9pt;mso-wrap-distance-bottom:0;mso-position-horizontal:absolute;mso-position-horizontal-relative:text;mso-position-vertical:absolute;mso-position-vertical-relative:text" o:gfxdata="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">
                       <v:imagedata r:id="rId28" o:title=""/>
@@ -2573,7 +2777,7 @@
                     </wp:anchor>
                   </w:drawing>
                 </mc:Choice>
-                <mc:Fallback xmlns:w16sdtdh="http://schemas.microsoft.com/office/word/2020/wordml/sdtdatahash">
+                <mc:Fallback>
                   <w:pict>
                     <v:shape w14:anchorId="5D47239C" id="Ink 29" o:spid="_x0000_s1026" type="#_x0000_t75" style="position:absolute;margin-left:64.05pt;margin-top:34.85pt;width:11.5pt;height:6.75pt;z-index:251666432;visibility:visible;mso-wrap-style:square;mso-wrap-distance-left:9pt;mso-wrap-distance-top:0;mso-wrap-distance-right:9pt;mso-wrap-distance-bottom:0;mso-position-horizontal:absolute;mso-position-horizontal-relative:text;mso-position-vertical:absolute;mso-position-vertical-relative:text" o:gfxdata="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">
                       <v:imagedata r:id="rId30" o:title=""/>
@@ -2618,7 +2822,7 @@
                     </wp:anchor>
                   </w:drawing>
                 </mc:Choice>
-                <mc:Fallback xmlns:w16sdtdh="http://schemas.microsoft.com/office/word/2020/wordml/sdtdatahash">
+                <mc:Fallback>
                   <w:pict>
                     <v:shape w14:anchorId="5A59698F" id="Ink 28" o:spid="_x0000_s1026" type="#_x0000_t75" style="position:absolute;margin-left:60.8pt;margin-top:33.05pt;width:12.65pt;height:6.75pt;z-index:251665408;visibility:visible;mso-wrap-style:square;mso-wrap-distance-left:9pt;mso-wrap-distance-top:0;mso-wrap-distance-right:9pt;mso-wrap-distance-bottom:0;mso-position-horizontal:absolute;mso-position-horizontal-relative:text;mso-position-vertical:absolute;mso-position-vertical-relative:text" o:gfxdata="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">
                       <v:imagedata r:id="rId32" o:title=""/>
@@ -2717,7 +2921,7 @@
                     </wp:anchor>
                   </w:drawing>
                 </mc:Choice>
-                <mc:Fallback xmlns:w16sdtdh="http://schemas.microsoft.com/office/word/2020/wordml/sdtdatahash">
+                <mc:Fallback>
                   <w:pict>
                     <v:shape w14:anchorId="10504B30" id="Ink 35" o:spid="_x0000_s1026" type="#_x0000_t75" style="position:absolute;margin-left:199.15pt;margin-top:29.1pt;width:12.35pt;height:9.55pt;z-index:251672576;visibility:visible;mso-wrap-style:square;mso-wrap-distance-left:9pt;mso-wrap-distance-top:0;mso-wrap-distance-right:9pt;mso-wrap-distance-bottom:0;mso-position-horizontal:absolute;mso-position-horizontal-relative:text;mso-position-vertical:absolute;mso-position-vertical-relative:text" o:gfxdata="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">
                       <v:imagedata r:id="rId35" o:title=""/>
@@ -2762,7 +2966,7 @@
                     </wp:anchor>
                   </w:drawing>
                 </mc:Choice>
-                <mc:Fallback xmlns:w16sdtdh="http://schemas.microsoft.com/office/word/2020/wordml/sdtdatahash">
+                <mc:Fallback>
                   <w:pict>
                     <v:shape w14:anchorId="50C7B3B0" id="Ink 34" o:spid="_x0000_s1026" type="#_x0000_t75" style="position:absolute;margin-left:199.25pt;margin-top:27.2pt;width:11.65pt;height:11.8pt;z-index:251671552;visibility:visible;mso-wrap-style:square;mso-wrap-distance-left:9pt;mso-wrap-distance-top:0;mso-wrap-distance-right:9pt;mso-wrap-distance-bottom:0;mso-position-horizontal:absolute;mso-position-horizontal-relative:text;mso-position-vertical:absolute;mso-position-vertical-relative:text" o:gfxdata="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">
                       <v:imagedata r:id="rId37" o:title=""/>
@@ -2807,7 +3011,7 @@
                     </wp:anchor>
                   </w:drawing>
                 </mc:Choice>
-                <mc:Fallback xmlns:w16sdtdh="http://schemas.microsoft.com/office/word/2020/wordml/sdtdatahash">
+                <mc:Fallback>
                   <w:pict>
                     <v:shape w14:anchorId="74B6B1F9" id="Ink 31" o:spid="_x0000_s1026" type="#_x0000_t75" style="position:absolute;margin-left:88.35pt;margin-top:32.15pt;width:17.1pt;height:9.7pt;z-index:251668480;visibility:visible;mso-wrap-style:square;mso-wrap-distance-left:9pt;mso-wrap-distance-top:0;mso-wrap-distance-right:9pt;mso-wrap-distance-bottom:0;mso-position-horizontal:absolute;mso-position-horizontal-relative:text;mso-position-vertical:absolute;mso-position-vertical-relative:text" o:gfxdata="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">
                       <v:imagedata r:id="rId39" o:title=""/>
@@ -2852,7 +3056,7 @@
                     </wp:anchor>
                   </w:drawing>
                 </mc:Choice>
-                <mc:Fallback xmlns:w16sdtdh="http://schemas.microsoft.com/office/word/2020/wordml/sdtdatahash">
+                <mc:Fallback>
                   <w:pict>
                     <v:shape w14:anchorId="088B147A" id="Ink 30" o:spid="_x0000_s1026" type="#_x0000_t75" style="position:absolute;margin-left:89.3pt;margin-top:30.1pt;width:16.95pt;height:9.4pt;z-index:251667456;visibility:visible;mso-wrap-style:square;mso-wrap-distance-left:9pt;mso-wrap-distance-top:0;mso-wrap-distance-right:9pt;mso-wrap-distance-bottom:0;mso-position-horizontal:absolute;mso-position-horizontal-relative:text;mso-position-vertical:absolute;mso-position-vertical-relative:text" o:gfxdata="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">
                       <v:imagedata r:id="rId41" o:title=""/>
@@ -3148,6 +3352,7 @@
                 <w:rFonts w:ascii="Times" w:eastAsia="Times" w:hAnsi="Times" w:cs="Times"/>
                 <w:bCs/>
               </w:rPr>
+              <w:lastRenderedPageBreak/>
               <w:t>Viola</w:t>
             </w:r>
           </w:p>
@@ -3335,7 +3540,6 @@
                 <w:rFonts w:ascii="Times" w:eastAsia="Times" w:hAnsi="Times" w:cs="Times"/>
                 <w:bCs/>
               </w:rPr>
-              <w:lastRenderedPageBreak/>
               <w:t>Cello</w:t>
             </w:r>
           </w:p>
@@ -3825,6 +4029,7 @@
                 <w:rFonts w:ascii="Times" w:eastAsia="Times" w:hAnsi="Times" w:cs="Times"/>
                 <w:bCs/>
               </w:rPr>
+              <w:lastRenderedPageBreak/>
               <w:t>Violin 1</w:t>
             </w:r>
           </w:p>
@@ -3961,13 +4166,6 @@
               </w:rPr>
             </w:pPr>
           </w:p>
-          <w:p>
-            <w:pPr>
-              <w:rPr>
-                <w:noProof/>
-              </w:rPr>
-            </w:pPr>
-          </w:p>
         </w:tc>
         <w:tc>
           <w:tcPr>
@@ -4004,8 +4202,7 @@
                 <w:rFonts w:ascii="Times" w:eastAsia="Times" w:hAnsi="Times" w:cs="Times"/>
                 <w:bCs/>
               </w:rPr>
-              <w:lastRenderedPageBreak/>
-              <w:t>Violin 1 &amp; 2</w:t>
+              <w:t>Viola</w:t>
             </w:r>
           </w:p>
         </w:tc>
@@ -4026,7 +4223,7 @@
                 <w:rFonts w:ascii="Times" w:eastAsia="Times" w:hAnsi="Times" w:cs="Times"/>
                 <w:bCs/>
               </w:rPr>
-              <w:t>372</w:t>
+              <w:t>379</w:t>
             </w:r>
           </w:p>
         </w:tc>
@@ -4045,10 +4242,10 @@
                 <w:noProof/>
               </w:rPr>
               <w:drawing>
-                <wp:inline distT="0" distB="0" distL="0" distR="0" wp14:anchorId="2E4832F4" wp14:editId="22D77F5A">
-                  <wp:extent cx="2874645" cy="1450975"/>
-                  <wp:effectExtent l="0" t="0" r="1905" b="0"/>
-                  <wp:docPr id="39" name="Picture 39"/>
+                <wp:inline distT="0" distB="0" distL="0" distR="0" wp14:anchorId="6FCB76C7" wp14:editId="4D6EE502">
+                  <wp:extent cx="975160" cy="1112807"/>
+                  <wp:effectExtent l="0" t="0" r="0" b="0"/>
+                  <wp:docPr id="41" name="Picture 41"/>
                   <wp:cNvGraphicFramePr>
                     <a:graphicFrameLocks xmlns:a="http://schemas.openxmlformats.org/drawingml/2006/main" noChangeAspect="1"/>
                   </wp:cNvGraphicFramePr>
@@ -4068,7 +4265,7 @@
                         <pic:spPr>
                           <a:xfrm>
                             <a:off x="0" y="0"/>
-                            <a:ext cx="2874645" cy="1450975"/>
+                            <a:ext cx="977986" cy="1116032"/>
                           </a:xfrm>
                           <a:prstGeom prst="rect">
                             <a:avLst/>
@@ -4088,89 +4285,14 @@
               </w:rPr>
             </w:pPr>
             <w:r>
-              <w:t>some inconsistencies- harmonic symbols need not be included in for the tied notes?</w:t>
-            </w:r>
-          </w:p>
-        </w:tc>
-        <w:tc>
-          <w:tcPr>
-            <w:tcW w:w="1370" w:type="dxa"/>
-          </w:tcPr>
-          <w:p>
-            <w:pPr>
-              <w:jc w:val="center"/>
-              <w:rPr>
-                <w:rFonts w:ascii="Times" w:eastAsia="Times" w:hAnsi="Times" w:cs="Times"/>
-                <w:bCs/>
-              </w:rPr>
-            </w:pPr>
-          </w:p>
-        </w:tc>
-      </w:tr>
-      <w:tr>
-        <w:trPr>
-          <w:trHeight w:val="942"/>
-        </w:trPr>
-        <w:tc>
-          <w:tcPr>
-            <w:tcW w:w="1782" w:type="dxa"/>
-          </w:tcPr>
-          <w:p>
-            <w:pPr>
-              <w:rPr>
-                <w:rFonts w:ascii="Times" w:eastAsia="Times" w:hAnsi="Times" w:cs="Times"/>
-                <w:bCs/>
-              </w:rPr>
-            </w:pPr>
-            <w:r>
-              <w:rPr>
-                <w:rFonts w:ascii="Times" w:eastAsia="Times" w:hAnsi="Times" w:cs="Times"/>
-                <w:bCs/>
-              </w:rPr>
-              <w:t>Viola</w:t>
-            </w:r>
-          </w:p>
-        </w:tc>
-        <w:tc>
-          <w:tcPr>
-            <w:tcW w:w="1190" w:type="dxa"/>
-          </w:tcPr>
-          <w:p>
-            <w:pPr>
-              <w:jc w:val="center"/>
-              <w:rPr>
-                <w:rFonts w:ascii="Times" w:eastAsia="Times" w:hAnsi="Times" w:cs="Times"/>
-                <w:bCs/>
-              </w:rPr>
-            </w:pPr>
-            <w:r>
-              <w:rPr>
-                <w:rFonts w:ascii="Times" w:eastAsia="Times" w:hAnsi="Times" w:cs="Times"/>
-                <w:bCs/>
-              </w:rPr>
-              <w:t>379</w:t>
-            </w:r>
-          </w:p>
-        </w:tc>
-        <w:tc>
-          <w:tcPr>
-            <w:tcW w:w="4743" w:type="dxa"/>
-          </w:tcPr>
-          <w:p>
-            <w:pPr>
-              <w:rPr>
-                <w:noProof/>
-              </w:rPr>
-            </w:pPr>
-            <w:r>
               <w:rPr>
                 <w:noProof/>
               </w:rPr>
               <w:drawing>
-                <wp:inline distT="0" distB="0" distL="0" distR="0" wp14:anchorId="6FCB76C7" wp14:editId="238C6C44">
-                  <wp:extent cx="1101780" cy="1257300"/>
-                  <wp:effectExtent l="0" t="0" r="3175" b="0"/>
-                  <wp:docPr id="41" name="Picture 41"/>
+                <wp:inline distT="0" distB="0" distL="0" distR="0" wp14:anchorId="12F40F16" wp14:editId="42AC6AE0">
+                  <wp:extent cx="914400" cy="935407"/>
+                  <wp:effectExtent l="0" t="0" r="0" b="0"/>
+                  <wp:docPr id="40" name="Picture 40"/>
                   <wp:cNvGraphicFramePr>
                     <a:graphicFrameLocks xmlns:a="http://schemas.openxmlformats.org/drawingml/2006/main" noChangeAspect="1"/>
                   </wp:cNvGraphicFramePr>
@@ -4190,7 +4312,7 @@
                         <pic:spPr>
                           <a:xfrm>
                             <a:off x="0" y="0"/>
-                            <a:ext cx="1113625" cy="1270816"/>
+                            <a:ext cx="931250" cy="952644"/>
                           </a:xfrm>
                           <a:prstGeom prst="rect">
                             <a:avLst/>
@@ -4213,11 +4335,180 @@
               <w:rPr>
                 <w:noProof/>
               </w:rPr>
+              <w:t xml:space="preserve">Beat 2: </w:t>
+            </w:r>
+          </w:p>
+          <w:p>
+            <w:pPr>
+              <w:rPr>
+                <w:noProof/>
+              </w:rPr>
+            </w:pPr>
+            <w:r>
+              <w:rPr>
+                <w:noProof/>
+              </w:rPr>
+              <w:t xml:space="preserve">Rhythm for beat 2, voice 2, fixed. </w:t>
+            </w:r>
+          </w:p>
+        </w:tc>
+        <w:tc>
+          <w:tcPr>
+            <w:tcW w:w="1370" w:type="dxa"/>
+          </w:tcPr>
+          <w:p>
+            <w:pPr>
+              <w:jc w:val="center"/>
+              <w:rPr>
+                <w:rFonts w:ascii="Times" w:eastAsia="Times" w:hAnsi="Times" w:cs="Times"/>
+                <w:bCs/>
+              </w:rPr>
+            </w:pPr>
+          </w:p>
+        </w:tc>
+      </w:tr>
+      <w:tr>
+        <w:trPr>
+          <w:trHeight w:val="942"/>
+        </w:trPr>
+        <w:tc>
+          <w:tcPr>
+            <w:tcW w:w="1782" w:type="dxa"/>
+          </w:tcPr>
+          <w:p>
+            <w:pPr>
+              <w:rPr>
+                <w:rFonts w:ascii="Times" w:eastAsia="Times" w:hAnsi="Times" w:cs="Times"/>
+                <w:bCs/>
+              </w:rPr>
+            </w:pPr>
+            <w:r>
+              <w:rPr>
+                <w:rFonts w:ascii="Times" w:eastAsia="Times" w:hAnsi="Times" w:cs="Times"/>
+                <w:bCs/>
+              </w:rPr>
+              <w:t>All</w:t>
+            </w:r>
+          </w:p>
+        </w:tc>
+        <w:tc>
+          <w:tcPr>
+            <w:tcW w:w="1190" w:type="dxa"/>
+          </w:tcPr>
+          <w:p>
+            <w:pPr>
+              <w:jc w:val="center"/>
+              <w:rPr>
+                <w:rFonts w:ascii="Times" w:eastAsia="Times" w:hAnsi="Times" w:cs="Times"/>
+                <w:b/>
+              </w:rPr>
+            </w:pPr>
+            <w:r>
+              <w:rPr>
+                <w:rFonts w:ascii="Times" w:eastAsia="Times" w:hAnsi="Times" w:cs="Times"/>
+                <w:b/>
+              </w:rPr>
+              <w:t>381-94</w:t>
+            </w:r>
+          </w:p>
+        </w:tc>
+        <w:tc>
+          <w:tcPr>
+            <w:tcW w:w="4743" w:type="dxa"/>
+          </w:tcPr>
+          <w:p>
+            <w:pPr>
+              <w:rPr>
+                <w:noProof/>
+              </w:rPr>
+            </w:pPr>
+            <w:r>
+              <w:rPr>
+                <w:noProof/>
+              </w:rPr>
+              <w:t>Should l.v. ties be added to all the pizz. notes?</w:t>
+            </w:r>
+          </w:p>
+        </w:tc>
+        <w:tc>
+          <w:tcPr>
+            <w:tcW w:w="1370" w:type="dxa"/>
+          </w:tcPr>
+          <w:p>
+            <w:pPr>
+              <w:jc w:val="center"/>
+              <w:rPr>
+                <w:rFonts w:ascii="Times" w:eastAsia="Times" w:hAnsi="Times" w:cs="Times"/>
+                <w:bCs/>
+              </w:rPr>
+            </w:pPr>
+          </w:p>
+        </w:tc>
+      </w:tr>
+      <w:tr>
+        <w:trPr>
+          <w:trHeight w:val="942"/>
+        </w:trPr>
+        <w:tc>
+          <w:tcPr>
+            <w:tcW w:w="1782" w:type="dxa"/>
+          </w:tcPr>
+          <w:p>
+            <w:pPr>
+              <w:rPr>
+                <w:rFonts w:ascii="Times" w:eastAsia="Times" w:hAnsi="Times" w:cs="Times"/>
+                <w:bCs/>
+              </w:rPr>
+            </w:pPr>
+            <w:r>
+              <w:rPr>
+                <w:rFonts w:ascii="Times" w:eastAsia="Times" w:hAnsi="Times" w:cs="Times"/>
+                <w:bCs/>
+              </w:rPr>
+              <w:t>Viola</w:t>
+            </w:r>
+          </w:p>
+        </w:tc>
+        <w:tc>
+          <w:tcPr>
+            <w:tcW w:w="1190" w:type="dxa"/>
+          </w:tcPr>
+          <w:p>
+            <w:pPr>
+              <w:jc w:val="center"/>
+              <w:rPr>
+                <w:rFonts w:ascii="Times" w:eastAsia="Times" w:hAnsi="Times" w:cs="Times"/>
+                <w:bCs/>
+              </w:rPr>
+            </w:pPr>
+            <w:r>
+              <w:rPr>
+                <w:rFonts w:ascii="Times" w:eastAsia="Times" w:hAnsi="Times" w:cs="Times"/>
+                <w:bCs/>
+              </w:rPr>
+              <w:t>385</w:t>
+            </w:r>
+          </w:p>
+        </w:tc>
+        <w:tc>
+          <w:tcPr>
+            <w:tcW w:w="4743" w:type="dxa"/>
+          </w:tcPr>
+          <w:p>
+            <w:pPr>
+              <w:rPr>
+                <w:noProof/>
+              </w:rPr>
+            </w:pPr>
+            <w:r>
+              <w:rPr>
+                <w:noProof/>
+              </w:rPr>
               <w:drawing>
-                <wp:inline distT="0" distB="0" distL="0" distR="0" wp14:anchorId="12F40F16" wp14:editId="64087F3E">
-                  <wp:extent cx="1166990" cy="1193800"/>
-                  <wp:effectExtent l="0" t="0" r="0" b="6350"/>
-                  <wp:docPr id="40" name="Picture 40"/>
+                <wp:inline distT="0" distB="0" distL="0" distR="0" wp14:anchorId="335E832C" wp14:editId="565C3DE4">
+                  <wp:extent cx="1663700" cy="1331107"/>
+                  <wp:effectExtent l="0" t="0" r="0" b="2540"/>
+                  <wp:docPr id="44" name="Picture 44"/>
                   <wp:cNvGraphicFramePr>
                     <a:graphicFrameLocks xmlns:a="http://schemas.openxmlformats.org/drawingml/2006/main" noChangeAspect="1"/>
                   </wp:cNvGraphicFramePr>
@@ -4237,7 +4528,7 @@
                         <pic:spPr>
                           <a:xfrm>
                             <a:off x="0" y="0"/>
-                            <a:ext cx="1172632" cy="1199572"/>
+                            <a:ext cx="1667564" cy="1334198"/>
                           </a:xfrm>
                           <a:prstGeom prst="rect">
                             <a:avLst/>
@@ -4249,126 +4540,15 @@
                 </wp:inline>
               </w:drawing>
             </w:r>
-          </w:p>
-          <w:p>
-            <w:pPr>
-              <w:rPr>
-                <w:noProof/>
-              </w:rPr>
-            </w:pPr>
-            <w:r>
-              <w:rPr>
-                <w:noProof/>
-              </w:rPr>
-              <w:t>check rhythm, is the 2</w:t>
-            </w:r>
-            <w:r>
-              <w:rPr>
-                <w:noProof/>
-                <w:vertAlign w:val="superscript"/>
-              </w:rPr>
-              <w:t>nd</w:t>
-            </w:r>
-            <w:r>
-              <w:rPr>
-                <w:noProof/>
-              </w:rPr>
-              <w:t xml:space="preserve"> voice supposed to be the same as the 1</w:t>
-            </w:r>
-            <w:r>
-              <w:rPr>
-                <w:noProof/>
-                <w:vertAlign w:val="superscript"/>
-              </w:rPr>
-              <w:t>st</w:t>
-            </w:r>
-            <w:r>
-              <w:rPr>
-                <w:noProof/>
-              </w:rPr>
-              <w:t xml:space="preserve">? </w:t>
-            </w:r>
-          </w:p>
-        </w:tc>
-        <w:tc>
-          <w:tcPr>
-            <w:tcW w:w="1370" w:type="dxa"/>
-          </w:tcPr>
-          <w:p>
-            <w:pPr>
-              <w:jc w:val="center"/>
-              <w:rPr>
-                <w:rFonts w:ascii="Times" w:eastAsia="Times" w:hAnsi="Times" w:cs="Times"/>
-                <w:bCs/>
-              </w:rPr>
-            </w:pPr>
-          </w:p>
-        </w:tc>
-      </w:tr>
-      <w:tr>
-        <w:trPr>
-          <w:trHeight w:val="942"/>
-        </w:trPr>
-        <w:tc>
-          <w:tcPr>
-            <w:tcW w:w="1782" w:type="dxa"/>
-          </w:tcPr>
-          <w:p>
-            <w:pPr>
-              <w:rPr>
-                <w:rFonts w:ascii="Times" w:eastAsia="Times" w:hAnsi="Times" w:cs="Times"/>
-                <w:bCs/>
-              </w:rPr>
-            </w:pPr>
-            <w:r>
-              <w:rPr>
-                <w:rFonts w:ascii="Times" w:eastAsia="Times" w:hAnsi="Times" w:cs="Times"/>
-                <w:bCs/>
-              </w:rPr>
-              <w:t>Violin II</w:t>
-            </w:r>
-          </w:p>
-        </w:tc>
-        <w:tc>
-          <w:tcPr>
-            <w:tcW w:w="1190" w:type="dxa"/>
-          </w:tcPr>
-          <w:p>
-            <w:pPr>
-              <w:jc w:val="center"/>
-              <w:rPr>
-                <w:rFonts w:ascii="Times" w:eastAsia="Times" w:hAnsi="Times" w:cs="Times"/>
-                <w:bCs/>
-              </w:rPr>
-            </w:pPr>
-            <w:r>
-              <w:rPr>
-                <w:rFonts w:ascii="Times" w:eastAsia="Times" w:hAnsi="Times" w:cs="Times"/>
-                <w:bCs/>
-              </w:rPr>
-              <w:t>383</w:t>
-            </w:r>
-          </w:p>
-        </w:tc>
-        <w:tc>
-          <w:tcPr>
-            <w:tcW w:w="4743" w:type="dxa"/>
-          </w:tcPr>
-          <w:p>
-            <w:pPr>
-              <w:rPr>
-                <w:noProof/>
-              </w:rPr>
-            </w:pPr>
             <w:r>
               <w:rPr>
                 <w:noProof/>
               </w:rPr>
               <w:drawing>
-                <wp:inline distT="0" distB="0" distL="0" distR="0" wp14:anchorId="044AD044" wp14:editId="573A4B45">
-                  <wp:extent cx="1787221" cy="1428750"/>
-                  <wp:effectExtent l="0" t="0" r="3810" b="0"/>
-                  <wp:docPr id="43" name="Picture 43"/>
+                <wp:inline distT="0" distB="0" distL="0" distR="0" wp14:anchorId="50B2BA5B" wp14:editId="63450B75">
+                  <wp:extent cx="1148288" cy="1136650"/>
+                  <wp:effectExtent l="0" t="0" r="0" b="6350"/>
+                  <wp:docPr id="47" name="Picture 47"/>
                   <wp:cNvGraphicFramePr>
                     <a:graphicFrameLocks xmlns:a="http://schemas.openxmlformats.org/drawingml/2006/main" noChangeAspect="1"/>
                   </wp:cNvGraphicFramePr>
@@ -4388,7 +4568,7 @@
                         <pic:spPr>
                           <a:xfrm>
                             <a:off x="0" y="0"/>
-                            <a:ext cx="1792566" cy="1433023"/>
+                            <a:ext cx="1157963" cy="1146227"/>
                           </a:xfrm>
                           <a:prstGeom prst="rect">
                             <a:avLst/>
@@ -4411,15 +4591,8 @@
               <w:rPr>
                 <w:noProof/>
               </w:rPr>
-              <w:t xml:space="preserve">Not very sure what the quaver notation mean. </w:t>
-            </w:r>
-          </w:p>
-          <w:p>
-            <w:pPr>
-              <w:rPr>
-                <w:noProof/>
-              </w:rPr>
-            </w:pPr>
+              <w:t>Check rhythm- does not make up a crotchet, missing quintuplet notation?</w:t>
+            </w:r>
           </w:p>
         </w:tc>
         <w:tc>
@@ -4457,7 +4630,8 @@
                 <w:rFonts w:ascii="Times" w:eastAsia="Times" w:hAnsi="Times" w:cs="Times"/>
                 <w:bCs/>
               </w:rPr>
-              <w:t>Viola</w:t>
+              <w:lastRenderedPageBreak/>
+              <w:t>Cello</w:t>
             </w:r>
           </w:p>
         </w:tc>
@@ -4469,16 +4643,16 @@
             <w:pPr>
               <w:jc w:val="center"/>
               <w:rPr>
-                <w:rFonts w:ascii="Times" w:eastAsia="Times" w:hAnsi="Times" w:cs="Times"/>
-                <w:bCs/>
-              </w:rPr>
-            </w:pPr>
-            <w:r>
-              <w:rPr>
-                <w:rFonts w:ascii="Times" w:eastAsia="Times" w:hAnsi="Times" w:cs="Times"/>
-                <w:bCs/>
-              </w:rPr>
-              <w:t>385</w:t>
+                <w:rFonts w:ascii="Times" w:eastAsiaTheme="minorEastAsia" w:hAnsi="Times" w:cs="Times"/>
+                <w:bCs/>
+              </w:rPr>
+            </w:pPr>
+            <w:r>
+              <w:rPr>
+                <w:rFonts w:ascii="Times" w:eastAsia="Times" w:hAnsi="Times" w:cs="Times"/>
+                <w:bCs/>
+              </w:rPr>
+              <w:t>386</w:t>
             </w:r>
           </w:p>
         </w:tc>
@@ -4497,10 +4671,10 @@
                 <w:noProof/>
               </w:rPr>
               <w:drawing>
-                <wp:inline distT="0" distB="0" distL="0" distR="0" wp14:anchorId="335E832C" wp14:editId="565C3DE4">
-                  <wp:extent cx="1663700" cy="1331107"/>
-                  <wp:effectExtent l="0" t="0" r="0" b="2540"/>
-                  <wp:docPr id="44" name="Picture 44"/>
+                <wp:inline distT="0" distB="0" distL="0" distR="0" wp14:anchorId="0207906A" wp14:editId="22ECAEFB">
+                  <wp:extent cx="1270000" cy="1026212"/>
+                  <wp:effectExtent l="0" t="0" r="6350" b="2540"/>
+                  <wp:docPr id="48" name="Picture 48"/>
                   <wp:cNvGraphicFramePr>
                     <a:graphicFrameLocks xmlns:a="http://schemas.openxmlformats.org/drawingml/2006/main" noChangeAspect="1"/>
                   </wp:cNvGraphicFramePr>
@@ -4520,7 +4694,7 @@
                         <pic:spPr>
                           <a:xfrm>
                             <a:off x="0" y="0"/>
-                            <a:ext cx="1667564" cy="1334198"/>
+                            <a:ext cx="1275355" cy="1030539"/>
                           </a:xfrm>
                           <a:prstGeom prst="rect">
                             <a:avLst/>
@@ -4537,10 +4711,10 @@
                 <w:noProof/>
               </w:rPr>
               <w:drawing>
-                <wp:inline distT="0" distB="0" distL="0" distR="0" wp14:anchorId="50B2BA5B" wp14:editId="63450B75">
-                  <wp:extent cx="1148288" cy="1136650"/>
-                  <wp:effectExtent l="0" t="0" r="0" b="6350"/>
-                  <wp:docPr id="47" name="Picture 47"/>
+                <wp:inline distT="0" distB="0" distL="0" distR="0" wp14:anchorId="4F436141" wp14:editId="78C5B83A">
+                  <wp:extent cx="996950" cy="1132250"/>
+                  <wp:effectExtent l="0" t="0" r="0" b="0"/>
+                  <wp:docPr id="51" name="Picture 51"/>
                   <wp:cNvGraphicFramePr>
                     <a:graphicFrameLocks xmlns:a="http://schemas.openxmlformats.org/drawingml/2006/main" noChangeAspect="1"/>
                   </wp:cNvGraphicFramePr>
@@ -4560,7 +4734,7 @@
                         <pic:spPr>
                           <a:xfrm>
                             <a:off x="0" y="0"/>
-                            <a:ext cx="1157963" cy="1146227"/>
+                            <a:ext cx="1005489" cy="1141948"/>
                           </a:xfrm>
                           <a:prstGeom prst="rect">
                             <a:avLst/>
@@ -4575,15 +4749,20 @@
           </w:p>
           <w:p>
             <w:pPr>
-              <w:rPr>
-                <w:noProof/>
-              </w:rPr>
-            </w:pPr>
-            <w:r>
-              <w:rPr>
-                <w:noProof/>
-              </w:rPr>
-              <w:t>Check rhythm- does not make up a crotchet, missing quintuplet notation?</w:t>
+              <w:pStyle w:val="ListParagraph"/>
+              <w:numPr>
+                <w:ilvl w:val="0"/>
+                <w:numId w:val="4"/>
+              </w:numPr>
+              <w:rPr>
+                <w:noProof/>
+              </w:rPr>
+            </w:pPr>
+            <w:r>
+              <w:rPr>
+                <w:noProof/>
+              </w:rPr>
+              <w:t xml:space="preserve">missing triplet notation </w:t>
             </w:r>
           </w:p>
         </w:tc>
@@ -4622,8 +4801,7 @@
                 <w:rFonts w:ascii="Times" w:eastAsia="Times" w:hAnsi="Times" w:cs="Times"/>
                 <w:bCs/>
               </w:rPr>
-              <w:lastRenderedPageBreak/>
-              <w:t>Cello</w:t>
+              <w:t>Viola</w:t>
             </w:r>
           </w:p>
         </w:tc>
@@ -4635,16 +4813,16 @@
             <w:pPr>
               <w:jc w:val="center"/>
               <w:rPr>
-                <w:rFonts w:ascii="Times" w:eastAsiaTheme="minorEastAsia" w:hAnsi="Times" w:cs="Times"/>
-                <w:bCs/>
-              </w:rPr>
-            </w:pPr>
-            <w:r>
-              <w:rPr>
-                <w:rFonts w:ascii="Times" w:eastAsia="Times" w:hAnsi="Times" w:cs="Times"/>
-                <w:bCs/>
-              </w:rPr>
-              <w:t>386</w:t>
+                <w:rFonts w:ascii="Times" w:eastAsia="Times" w:hAnsi="Times" w:cs="Times"/>
+                <w:bCs/>
+              </w:rPr>
+            </w:pPr>
+            <w:r>
+              <w:rPr>
+                <w:rFonts w:ascii="Times" w:eastAsia="Times" w:hAnsi="Times" w:cs="Times"/>
+                <w:bCs/>
+              </w:rPr>
+              <w:t>389</w:t>
             </w:r>
           </w:p>
         </w:tc>
@@ -4663,10 +4841,10 @@
                 <w:noProof/>
               </w:rPr>
               <w:drawing>
-                <wp:inline distT="0" distB="0" distL="0" distR="0" wp14:anchorId="0207906A" wp14:editId="22ECAEFB">
-                  <wp:extent cx="1270000" cy="1026212"/>
-                  <wp:effectExtent l="0" t="0" r="6350" b="2540"/>
-                  <wp:docPr id="48" name="Picture 48"/>
+                <wp:inline distT="0" distB="0" distL="0" distR="0" wp14:anchorId="77C22393" wp14:editId="08B46E59">
+                  <wp:extent cx="1168400" cy="1251507"/>
+                  <wp:effectExtent l="0" t="0" r="0" b="6350"/>
+                  <wp:docPr id="53" name="Picture 53"/>
                   <wp:cNvGraphicFramePr>
                     <a:graphicFrameLocks xmlns:a="http://schemas.openxmlformats.org/drawingml/2006/main" noChangeAspect="1"/>
                   </wp:cNvGraphicFramePr>
@@ -4686,7 +4864,7 @@
                         <pic:spPr>
                           <a:xfrm>
                             <a:off x="0" y="0"/>
-                            <a:ext cx="1275355" cy="1030539"/>
+                            <a:ext cx="1172724" cy="1256139"/>
                           </a:xfrm>
                           <a:prstGeom prst="rect">
                             <a:avLst/>
@@ -4703,10 +4881,10 @@
                 <w:noProof/>
               </w:rPr>
               <w:drawing>
-                <wp:inline distT="0" distB="0" distL="0" distR="0" wp14:anchorId="4F436141" wp14:editId="78C5B83A">
-                  <wp:extent cx="996950" cy="1132250"/>
-                  <wp:effectExtent l="0" t="0" r="0" b="0"/>
-                  <wp:docPr id="51" name="Picture 51"/>
+                <wp:inline distT="0" distB="0" distL="0" distR="0" wp14:anchorId="6113A596" wp14:editId="520FF688">
+                  <wp:extent cx="1682750" cy="681724"/>
+                  <wp:effectExtent l="0" t="0" r="0" b="4445"/>
+                  <wp:docPr id="54" name="Picture 54"/>
                   <wp:cNvGraphicFramePr>
                     <a:graphicFrameLocks xmlns:a="http://schemas.openxmlformats.org/drawingml/2006/main" noChangeAspect="1"/>
                   </wp:cNvGraphicFramePr>
@@ -4726,7 +4904,7 @@
                         <pic:spPr>
                           <a:xfrm>
                             <a:off x="0" y="0"/>
-                            <a:ext cx="1005489" cy="1141948"/>
+                            <a:ext cx="1689628" cy="684511"/>
                           </a:xfrm>
                           <a:prstGeom prst="rect">
                             <a:avLst/>
@@ -4741,64 +4919,15 @@
           </w:p>
           <w:p>
             <w:pPr>
-              <w:pStyle w:val="ListParagraph"/>
-              <w:numPr>
-                <w:ilvl w:val="0"/>
-                <w:numId w:val="4"/>
-              </w:numPr>
-              <w:rPr>
-                <w:noProof/>
-              </w:rPr>
-            </w:pPr>
-            <w:r>
-              <w:rPr>
-                <w:noProof/>
-              </w:rPr>
-              <w:t>missing triplet notation</w:t>
-            </w:r>
-            <w:r>
-              <w:rPr>
-                <w:noProof/>
-              </w:rPr>
-              <w:t xml:space="preserve"> </w:t>
-            </w:r>
-          </w:p>
-          <w:p>
-            <w:pPr>
-              <w:pStyle w:val="ListParagraph"/>
-              <w:numPr>
-                <w:ilvl w:val="0"/>
-                <w:numId w:val="4"/>
-              </w:numPr>
-              <w:rPr>
-                <w:noProof/>
-              </w:rPr>
-            </w:pPr>
-            <w:r>
-              <w:rPr>
-                <w:noProof/>
-              </w:rPr>
-              <w:t xml:space="preserve">Not sure what the quaver notation means </w:t>
-            </w:r>
-            <w:r>
-              <w:rPr>
-                <w:noProof/>
-              </w:rPr>
-              <w:br/>
-              <w:t>unless I do it this way- inserting manuall</w:t>
-            </w:r>
-            <w:r>
-              <w:rPr>
-                <w:rFonts w:hint="eastAsia"/>
-                <w:noProof/>
-              </w:rPr>
-              <w:t>y</w:t>
-            </w:r>
-            <w:r>
-              <w:rPr>
-                <w:noProof/>
-              </w:rPr>
-              <w:t>. Does the composer still want to keep it?</w:t>
+              <w:rPr>
+                <w:noProof/>
+              </w:rPr>
+            </w:pPr>
+            <w:r>
+              <w:rPr>
+                <w:noProof/>
+              </w:rPr>
+              <w:t>Missing rest in Violin 2.</w:t>
             </w:r>
           </w:p>
         </w:tc>
@@ -4858,7 +4987,7 @@
                 <w:rFonts w:ascii="Times" w:eastAsia="Times" w:hAnsi="Times" w:cs="Times"/>
                 <w:bCs/>
               </w:rPr>
-              <w:t>387</w:t>
+              <w:t>389</w:t>
             </w:r>
           </w:p>
         </w:tc>
@@ -4872,22 +5001,15 @@
                 <w:noProof/>
               </w:rPr>
             </w:pPr>
-          </w:p>
-          <w:p>
-            <w:pPr>
-              <w:rPr>
-                <w:noProof/>
-              </w:rPr>
-            </w:pPr>
             <w:r>
               <w:rPr>
                 <w:noProof/>
               </w:rPr>
               <w:drawing>
-                <wp:inline distT="0" distB="0" distL="0" distR="0" wp14:anchorId="0BE5DF9D" wp14:editId="0CC03F04">
-                  <wp:extent cx="2874645" cy="695325"/>
-                  <wp:effectExtent l="0" t="0" r="1905" b="9525"/>
-                  <wp:docPr id="50" name="Picture 50"/>
+                <wp:inline distT="0" distB="0" distL="0" distR="0" wp14:anchorId="2DAC05B1" wp14:editId="279A6B66">
+                  <wp:extent cx="2178050" cy="491709"/>
+                  <wp:effectExtent l="0" t="0" r="0" b="3810"/>
+                  <wp:docPr id="55" name="Picture 55"/>
                   <wp:cNvGraphicFramePr>
                     <a:graphicFrameLocks xmlns:a="http://schemas.openxmlformats.org/drawingml/2006/main" noChangeAspect="1"/>
                   </wp:cNvGraphicFramePr>
@@ -4907,309 +5029,6 @@
                         <pic:spPr>
                           <a:xfrm>
                             <a:off x="0" y="0"/>
-                            <a:ext cx="2886011" cy="698074"/>
-                          </a:xfrm>
-                          <a:prstGeom prst="rect">
-                            <a:avLst/>
-                          </a:prstGeom>
-                        </pic:spPr>
-                      </pic:pic>
-                    </a:graphicData>
-                  </a:graphic>
-                </wp:inline>
-              </w:drawing>
-            </w:r>
-          </w:p>
-          <w:p>
-            <w:pPr>
-              <w:rPr>
-                <w:noProof/>
-              </w:rPr>
-            </w:pPr>
-            <w:r>
-              <w:rPr>
-                <w:noProof/>
-              </w:rPr>
-              <w:t>Not sure what the 2</w:t>
-            </w:r>
-            <w:r>
-              <w:rPr>
-                <w:noProof/>
-                <w:vertAlign w:val="superscript"/>
-              </w:rPr>
-              <w:t>nd</w:t>
-            </w:r>
-            <w:r>
-              <w:rPr>
-                <w:noProof/>
-              </w:rPr>
-              <w:t xml:space="preserve"> voice mean.</w:t>
-            </w:r>
-          </w:p>
-        </w:tc>
-        <w:tc>
-          <w:tcPr>
-            <w:tcW w:w="1370" w:type="dxa"/>
-          </w:tcPr>
-          <w:p>
-            <w:pPr>
-              <w:jc w:val="center"/>
-              <w:rPr>
-                <w:rFonts w:ascii="Times" w:eastAsia="Times" w:hAnsi="Times" w:cs="Times"/>
-                <w:bCs/>
-              </w:rPr>
-            </w:pPr>
-          </w:p>
-        </w:tc>
-      </w:tr>
-      <w:tr>
-        <w:trPr>
-          <w:trHeight w:val="942"/>
-        </w:trPr>
-        <w:tc>
-          <w:tcPr>
-            <w:tcW w:w="1782" w:type="dxa"/>
-          </w:tcPr>
-          <w:p>
-            <w:pPr>
-              <w:rPr>
-                <w:rFonts w:ascii="Times" w:eastAsia="Times" w:hAnsi="Times" w:cs="Times"/>
-                <w:bCs/>
-              </w:rPr>
-            </w:pPr>
-            <w:r>
-              <w:rPr>
-                <w:rFonts w:ascii="Times" w:eastAsia="Times" w:hAnsi="Times" w:cs="Times"/>
-                <w:bCs/>
-              </w:rPr>
-              <w:t>Viola</w:t>
-            </w:r>
-          </w:p>
-        </w:tc>
-        <w:tc>
-          <w:tcPr>
-            <w:tcW w:w="1190" w:type="dxa"/>
-          </w:tcPr>
-          <w:p>
-            <w:pPr>
-              <w:jc w:val="center"/>
-              <w:rPr>
-                <w:rFonts w:ascii="Times" w:eastAsia="Times" w:hAnsi="Times" w:cs="Times"/>
-                <w:bCs/>
-              </w:rPr>
-            </w:pPr>
-            <w:r>
-              <w:rPr>
-                <w:rFonts w:ascii="Times" w:eastAsia="Times" w:hAnsi="Times" w:cs="Times"/>
-                <w:bCs/>
-              </w:rPr>
-              <w:t>389</w:t>
-            </w:r>
-          </w:p>
-        </w:tc>
-        <w:tc>
-          <w:tcPr>
-            <w:tcW w:w="4743" w:type="dxa"/>
-          </w:tcPr>
-          <w:p>
-            <w:pPr>
-              <w:rPr>
-                <w:noProof/>
-              </w:rPr>
-            </w:pPr>
-            <w:r>
-              <w:rPr>
-                <w:noProof/>
-              </w:rPr>
-              <w:drawing>
-                <wp:inline distT="0" distB="0" distL="0" distR="0" wp14:anchorId="77C22393" wp14:editId="08B46E59">
-                  <wp:extent cx="1168400" cy="1251507"/>
-                  <wp:effectExtent l="0" t="0" r="0" b="6350"/>
-                  <wp:docPr id="53" name="Picture 53"/>
-                  <wp:cNvGraphicFramePr>
-                    <a:graphicFrameLocks xmlns:a="http://schemas.openxmlformats.org/drawingml/2006/main" noChangeAspect="1"/>
-                  </wp:cNvGraphicFramePr>
-                  <a:graphic xmlns:a="http://schemas.openxmlformats.org/drawingml/2006/main">
-                    <a:graphicData uri="http://schemas.openxmlformats.org/drawingml/2006/picture">
-                      <pic:pic xmlns:pic="http://schemas.openxmlformats.org/drawingml/2006/picture">
-                        <pic:nvPicPr>
-                          <pic:cNvPr id="1" name=""/>
-                          <pic:cNvPicPr/>
-                        </pic:nvPicPr>
-                        <pic:blipFill>
-                          <a:blip r:embed="rId60"/>
-                          <a:stretch>
-                            <a:fillRect/>
-                          </a:stretch>
-                        </pic:blipFill>
-                        <pic:spPr>
-                          <a:xfrm>
-                            <a:off x="0" y="0"/>
-                            <a:ext cx="1172724" cy="1256139"/>
-                          </a:xfrm>
-                          <a:prstGeom prst="rect">
-                            <a:avLst/>
-                          </a:prstGeom>
-                        </pic:spPr>
-                      </pic:pic>
-                    </a:graphicData>
-                  </a:graphic>
-                </wp:inline>
-              </w:drawing>
-            </w:r>
-            <w:r>
-              <w:rPr>
-                <w:noProof/>
-              </w:rPr>
-              <w:drawing>
-                <wp:inline distT="0" distB="0" distL="0" distR="0" wp14:anchorId="6113A596" wp14:editId="520FF688">
-                  <wp:extent cx="1682750" cy="681724"/>
-                  <wp:effectExtent l="0" t="0" r="0" b="4445"/>
-                  <wp:docPr id="54" name="Picture 54"/>
-                  <wp:cNvGraphicFramePr>
-                    <a:graphicFrameLocks xmlns:a="http://schemas.openxmlformats.org/drawingml/2006/main" noChangeAspect="1"/>
-                  </wp:cNvGraphicFramePr>
-                  <a:graphic xmlns:a="http://schemas.openxmlformats.org/drawingml/2006/main">
-                    <a:graphicData uri="http://schemas.openxmlformats.org/drawingml/2006/picture">
-                      <pic:pic xmlns:pic="http://schemas.openxmlformats.org/drawingml/2006/picture">
-                        <pic:nvPicPr>
-                          <pic:cNvPr id="1" name=""/>
-                          <pic:cNvPicPr/>
-                        </pic:nvPicPr>
-                        <pic:blipFill>
-                          <a:blip r:embed="rId61"/>
-                          <a:stretch>
-                            <a:fillRect/>
-                          </a:stretch>
-                        </pic:blipFill>
-                        <pic:spPr>
-                          <a:xfrm>
-                            <a:off x="0" y="0"/>
-                            <a:ext cx="1689628" cy="684511"/>
-                          </a:xfrm>
-                          <a:prstGeom prst="rect">
-                            <a:avLst/>
-                          </a:prstGeom>
-                        </pic:spPr>
-                      </pic:pic>
-                    </a:graphicData>
-                  </a:graphic>
-                </wp:inline>
-              </w:drawing>
-            </w:r>
-          </w:p>
-          <w:p>
-            <w:pPr>
-              <w:rPr>
-                <w:noProof/>
-              </w:rPr>
-            </w:pPr>
-            <w:r>
-              <w:rPr>
-                <w:noProof/>
-              </w:rPr>
-              <w:t>Missing rest in Violin 2.</w:t>
-            </w:r>
-          </w:p>
-        </w:tc>
-        <w:tc>
-          <w:tcPr>
-            <w:tcW w:w="1370" w:type="dxa"/>
-          </w:tcPr>
-          <w:p>
-            <w:pPr>
-              <w:jc w:val="center"/>
-              <w:rPr>
-                <w:rFonts w:ascii="Times" w:eastAsia="Times" w:hAnsi="Times" w:cs="Times"/>
-                <w:bCs/>
-              </w:rPr>
-            </w:pPr>
-          </w:p>
-        </w:tc>
-      </w:tr>
-      <w:tr>
-        <w:trPr>
-          <w:trHeight w:val="942"/>
-        </w:trPr>
-        <w:tc>
-          <w:tcPr>
-            <w:tcW w:w="1782" w:type="dxa"/>
-          </w:tcPr>
-          <w:p>
-            <w:pPr>
-              <w:rPr>
-                <w:rFonts w:ascii="Times" w:eastAsia="Times" w:hAnsi="Times" w:cs="Times"/>
-                <w:bCs/>
-              </w:rPr>
-            </w:pPr>
-            <w:r>
-              <w:rPr>
-                <w:rFonts w:ascii="Times" w:eastAsia="Times" w:hAnsi="Times" w:cs="Times"/>
-                <w:bCs/>
-              </w:rPr>
-              <w:t>Violin 1</w:t>
-            </w:r>
-          </w:p>
-        </w:tc>
-        <w:tc>
-          <w:tcPr>
-            <w:tcW w:w="1190" w:type="dxa"/>
-          </w:tcPr>
-          <w:p>
-            <w:pPr>
-              <w:jc w:val="center"/>
-              <w:rPr>
-                <w:rFonts w:ascii="Times" w:eastAsia="Times" w:hAnsi="Times" w:cs="Times"/>
-                <w:bCs/>
-              </w:rPr>
-            </w:pPr>
-            <w:r>
-              <w:rPr>
-                <w:rFonts w:ascii="Times" w:eastAsia="Times" w:hAnsi="Times" w:cs="Times"/>
-                <w:bCs/>
-              </w:rPr>
-              <w:t>389</w:t>
-            </w:r>
-          </w:p>
-        </w:tc>
-        <w:tc>
-          <w:tcPr>
-            <w:tcW w:w="4743" w:type="dxa"/>
-          </w:tcPr>
-          <w:p>
-            <w:pPr>
-              <w:rPr>
-                <w:noProof/>
-              </w:rPr>
-            </w:pPr>
-            <w:r>
-              <w:rPr>
-                <w:noProof/>
-              </w:rPr>
-              <w:drawing>
-                <wp:inline distT="0" distB="0" distL="0" distR="0" wp14:anchorId="2DAC05B1" wp14:editId="279A6B66">
-                  <wp:extent cx="2178050" cy="491709"/>
-                  <wp:effectExtent l="0" t="0" r="0" b="3810"/>
-                  <wp:docPr id="55" name="Picture 55"/>
-                  <wp:cNvGraphicFramePr>
-                    <a:graphicFrameLocks xmlns:a="http://schemas.openxmlformats.org/drawingml/2006/main" noChangeAspect="1"/>
-                  </wp:cNvGraphicFramePr>
-                  <a:graphic xmlns:a="http://schemas.openxmlformats.org/drawingml/2006/main">
-                    <a:graphicData uri="http://schemas.openxmlformats.org/drawingml/2006/picture">
-                      <pic:pic xmlns:pic="http://schemas.openxmlformats.org/drawingml/2006/picture">
-                        <pic:nvPicPr>
-                          <pic:cNvPr id="1" name=""/>
-                          <pic:cNvPicPr/>
-                        </pic:nvPicPr>
-                        <pic:blipFill>
-                          <a:blip r:embed="rId62"/>
-                          <a:stretch>
-                            <a:fillRect/>
-                          </a:stretch>
-                        </pic:blipFill>
-                        <pic:spPr>
-                          <a:xfrm>
-                            <a:off x="0" y="0"/>
                             <a:ext cx="2191300" cy="494700"/>
                           </a:xfrm>
                           <a:prstGeom prst="rect">
@@ -5267,85 +5086,7 @@
       </w:tr>
       <w:tr>
         <w:trPr>
-          <w:trHeight w:val="942"/>
-        </w:trPr>
-        <w:tc>
-          <w:tcPr>
-            <w:tcW w:w="1782" w:type="dxa"/>
-          </w:tcPr>
-          <w:p>
-            <w:pPr>
-              <w:rPr>
-                <w:rFonts w:ascii="Times" w:eastAsia="Times" w:hAnsi="Times" w:cs="Times"/>
-                <w:bCs/>
-              </w:rPr>
-            </w:pPr>
-            <w:r>
-              <w:rPr>
-                <w:rFonts w:ascii="Times" w:eastAsia="Times" w:hAnsi="Times" w:cs="Times"/>
-                <w:bCs/>
-              </w:rPr>
-              <w:t>All</w:t>
-            </w:r>
-          </w:p>
-        </w:tc>
-        <w:tc>
-          <w:tcPr>
-            <w:tcW w:w="1190" w:type="dxa"/>
-          </w:tcPr>
-          <w:p>
-            <w:pPr>
-              <w:jc w:val="center"/>
-              <w:rPr>
-                <w:rFonts w:ascii="Times" w:eastAsia="Times" w:hAnsi="Times" w:cs="Times"/>
-                <w:bCs/>
-              </w:rPr>
-            </w:pPr>
-            <w:r>
-              <w:rPr>
-                <w:rFonts w:ascii="Times" w:eastAsia="Times" w:hAnsi="Times" w:cs="Times"/>
-                <w:bCs/>
-              </w:rPr>
-              <w:t>390-394</w:t>
-            </w:r>
-          </w:p>
-        </w:tc>
-        <w:tc>
-          <w:tcPr>
-            <w:tcW w:w="4743" w:type="dxa"/>
-          </w:tcPr>
-          <w:p>
-            <w:pPr>
-              <w:rPr>
-                <w:noProof/>
-              </w:rPr>
-            </w:pPr>
-            <w:r>
-              <w:rPr>
-                <w:noProof/>
-              </w:rPr>
-              <w:t>Should l.v. ties be added to all the pizz. notes?</w:t>
-            </w:r>
-          </w:p>
-        </w:tc>
-        <w:tc>
-          <w:tcPr>
-            <w:tcW w:w="1370" w:type="dxa"/>
-          </w:tcPr>
-          <w:p>
-            <w:pPr>
-              <w:jc w:val="center"/>
-              <w:rPr>
-                <w:rFonts w:ascii="Times" w:eastAsia="Times" w:hAnsi="Times" w:cs="Times"/>
-                <w:bCs/>
-              </w:rPr>
-            </w:pPr>
-          </w:p>
-        </w:tc>
-      </w:tr>
-      <w:tr>
-        <w:trPr>
-          <w:trHeight w:val="942"/>
+          <w:trHeight w:val="1996"/>
         </w:trPr>
         <w:tc>
           <w:tcPr>
@@ -5432,7 +5173,7 @@
                           <pic:cNvPicPr/>
                         </pic:nvPicPr>
                         <pic:blipFill>
-                          <a:blip r:embed="rId63">
+                          <a:blip r:embed="rId60">
                             <a:extLst>
                               <a:ext uri="{28A0092B-C50C-407E-A947-70E740481C1C}">
                                 <a14:useLocalDpi xmlns:a14="http://schemas.microsoft.com/office/drawing/2010/main" val="0"/>
@@ -5505,7 +5246,7 @@
 </file>
 
 <file path=word/numbering.xml><?xml version="1.0" encoding="utf-8"?>
-<w:numbering xmlns:wpc="http://schemas.microsoft.com/office/word/2010/wordprocessingCanvas" xmlns:cx="http://schemas.microsoft.com/office/drawing/2014/chartex" xmlns:cx1="http://schemas.microsoft.com/office/drawing/2015/9/8/chartex" xmlns:cx2="http://schemas.microsoft.com/office/drawing/2015/10/21/chartex" xmlns:cx3="http://schemas.microsoft.com/office/drawing/2016/5/9/chartex" xmlns:cx4="http://schemas.microsoft.com/office/drawing/2016/5/10/chartex" xmlns:cx5="http://schemas.microsoft.com/office/drawing/2016/5/11/chartex" xmlns:cx6="http://schemas.microsoft.com/office/drawing/2016/5/12/chartex" xmlns:cx7="http://schemas.microsoft.com/office/drawing/2016/5/13/chartex" xmlns:cx8="http://schemas.microsoft.com/office/drawing/2016/5/14/chartex" xmlns:mc="http://schemas.openxmlformats.org/markup-compatibility/2006" xmlns:aink="http://schemas.microsoft.com/office/drawing/2016/ink" xmlns:am3d="http://schemas.microsoft.com/office/drawing/2017/model3d" xmlns:o="urn:schemas-microsoft-com:office:office" xmlns:r="http://schemas.openxmlformats.org/officeDocument/2006/relationships" xmlns:m="http://schemas.openxmlformats.org/officeDocument/2006/math" xmlns:v="urn:schemas-microsoft-com:vml" xmlns:wp14="http://schemas.microsoft.com/office/word/2010/wordprocessingDrawing" xmlns:wp="http://schemas.openxmlformats.org/drawingml/2006/wordprocessingDrawing" xmlns:w10="urn:schemas-microsoft-com:office:word" xmlns:w="http://schemas.openxmlformats.org/wordprocessingml/2006/main" xmlns:w14="http://schemas.microsoft.com/office/word/2010/wordml" xmlns:w15="http://schemas.microsoft.com/office/word/2012/wordml" xmlns:w16cex="http://schemas.microsoft.com/office/word/2018/wordml/cex" xmlns:w16cid="http://schemas.microsoft.com/office/word/2016/wordml/cid" xmlns:w16="http://schemas.microsoft.com/office/word/2018/wordml" xmlns:w16se="http://schemas.microsoft.com/office/word/2015/wordml/symex" xmlns:wpg="http://schemas.microsoft.com/office/word/2010/wordprocessingGroup" xmlns:wpi="http://schemas.microsoft.com/office/word/2010/wordprocessingInk" xmlns:wne="http://schemas.microsoft.com/office/word/2006/wordml" xmlns:wps="http://schemas.microsoft.com/office/word/2010/wordprocessingShape" mc:Ignorable="w14 w15 w16se w16cid w16 w16cex wp14">
+<w:numbering xmlns:wpc="http://schemas.microsoft.com/office/word/2010/wordprocessingCanvas" xmlns:cx="http://schemas.microsoft.com/office/drawing/2014/chartex" xmlns:cx1="http://schemas.microsoft.com/office/drawing/2015/9/8/chartex" xmlns:cx2="http://schemas.microsoft.com/office/drawing/2015/10/21/chartex" xmlns:cx3="http://schemas.microsoft.com/office/drawing/2016/5/9/chartex" xmlns:cx4="http://schemas.microsoft.com/office/drawing/2016/5/10/chartex" xmlns:cx5="http://schemas.microsoft.com/office/drawing/2016/5/11/chartex" xmlns:cx6="http://schemas.microsoft.com/office/drawing/2016/5/12/chartex" xmlns:cx7="http://schemas.microsoft.com/office/drawing/2016/5/13/chartex" xmlns:cx8="http://schemas.microsoft.com/office/drawing/2016/5/14/chartex" xmlns:mc="http://schemas.openxmlformats.org/markup-compatibility/2006" xmlns:aink="http://schemas.microsoft.com/office/drawing/2016/ink" xmlns:am3d="http://schemas.microsoft.com/office/drawing/2017/model3d" xmlns:o="urn:schemas-microsoft-com:office:office" xmlns:r="http://schemas.openxmlformats.org/officeDocument/2006/relationships" xmlns:m="http://schemas.openxmlformats.org/officeDocument/2006/math" xmlns:v="urn:schemas-microsoft-com:vml" xmlns:wp14="http://schemas.microsoft.com/office/word/2010/wordprocessingDrawing" xmlns:wp="http://schemas.openxmlformats.org/drawingml/2006/wordprocessingDrawing" xmlns:w10="urn:schemas-microsoft-com:office:word" xmlns:w="http://schemas.openxmlformats.org/wordprocessingml/2006/main" xmlns:w14="http://schemas.microsoft.com/office/word/2010/wordml" xmlns:w15="http://schemas.microsoft.com/office/word/2012/wordml" xmlns:w16cex="http://schemas.microsoft.com/office/word/2018/wordml/cex" xmlns:w16cid="http://schemas.microsoft.com/office/word/2016/wordml/cid" xmlns:w16="http://schemas.microsoft.com/office/word/2018/wordml" xmlns:w16sdtdh="http://schemas.microsoft.com/office/word/2020/wordml/sdtdatahash" xmlns:w16se="http://schemas.microsoft.com/office/word/2015/wordml/symex" xmlns:wpg="http://schemas.microsoft.com/office/word/2010/wordprocessingGroup" xmlns:wpi="http://schemas.microsoft.com/office/word/2010/wordprocessingInk" xmlns:wne="http://schemas.microsoft.com/office/word/2006/wordml" xmlns:wps="http://schemas.microsoft.com/office/word/2010/wordprocessingShape" mc:Ignorable="w14 w15 w16se w16cid w16 w16cex w16sdtdh wp14">
   <w:abstractNum w:abstractNumId="0" w15:restartNumberingAfterBreak="0">
     <w:nsid w:val="09A66459"/>
     <w:multiLevelType w:val="hybridMultilevel"/>
@@ -5862,6 +5603,118 @@
       </w:pPr>
     </w:lvl>
   </w:abstractNum>
+  <w:abstractNum w:abstractNumId="4" w15:restartNumberingAfterBreak="0">
+    <w:nsid w:val="59414FDE"/>
+    <w:multiLevelType w:val="hybridMultilevel"/>
+    <w:tmpl w:val="5C024538"/>
+    <w:lvl w:ilvl="0" w:tplc="31D2A21A">
+      <w:numFmt w:val="bullet"/>
+      <w:lvlText w:val="-"/>
+      <w:lvlJc w:val="left"/>
+      <w:pPr>
+        <w:ind w:left="720" w:hanging="360"/>
+      </w:pPr>
+      <w:rPr>
+        <w:rFonts w:ascii="Times" w:eastAsia="Times" w:hAnsi="Times" w:cs="Times" w:hint="default"/>
+      </w:rPr>
+    </w:lvl>
+    <w:lvl w:ilvl="1" w:tplc="48090003" w:tentative="1">
+      <w:start w:val="1"/>
+      <w:numFmt w:val="bullet"/>
+      <w:lvlText w:val="o"/>
+      <w:lvlJc w:val="left"/>
+      <w:pPr>
+        <w:ind w:left="1440" w:hanging="360"/>
+      </w:pPr>
+      <w:rPr>
+        <w:rFonts w:ascii="Courier New" w:hAnsi="Courier New" w:cs="Courier New" w:hint="default"/>
+      </w:rPr>
+    </w:lvl>
+    <w:lvl w:ilvl="2" w:tplc="48090005" w:tentative="1">
+      <w:start w:val="1"/>
+      <w:numFmt w:val="bullet"/>
+      <w:lvlText w:val=""/>
+      <w:lvlJc w:val="left"/>
+      <w:pPr>
+        <w:ind w:left="2160" w:hanging="360"/>
+      </w:pPr>
+      <w:rPr>
+        <w:rFonts w:ascii="Wingdings" w:hAnsi="Wingdings" w:hint="default"/>
+      </w:rPr>
+    </w:lvl>
+    <w:lvl w:ilvl="3" w:tplc="48090001" w:tentative="1">
+      <w:start w:val="1"/>
+      <w:numFmt w:val="bullet"/>
+      <w:lvlText w:val=""/>
+      <w:lvlJc w:val="left"/>
+      <w:pPr>
+        <w:ind w:left="2880" w:hanging="360"/>
+      </w:pPr>
+      <w:rPr>
+        <w:rFonts w:ascii="Symbol" w:hAnsi="Symbol" w:hint="default"/>
+      </w:rPr>
+    </w:lvl>
+    <w:lvl w:ilvl="4" w:tplc="48090003" w:tentative="1">
+      <w:start w:val="1"/>
+      <w:numFmt w:val="bullet"/>
+      <w:lvlText w:val="o"/>
+      <w:lvlJc w:val="left"/>
+      <w:pPr>
+        <w:ind w:left="3600" w:hanging="360"/>
+      </w:pPr>
+      <w:rPr>
+        <w:rFonts w:ascii="Courier New" w:hAnsi="Courier New" w:cs="Courier New" w:hint="default"/>
+      </w:rPr>
+    </w:lvl>
+    <w:lvl w:ilvl="5" w:tplc="48090005" w:tentative="1">
+      <w:start w:val="1"/>
+      <w:numFmt w:val="bullet"/>
+      <w:lvlText w:val=""/>
+      <w:lvlJc w:val="left"/>
+      <w:pPr>
+        <w:ind w:left="4320" w:hanging="360"/>
+      </w:pPr>
+      <w:rPr>
+        <w:rFonts w:ascii="Wingdings" w:hAnsi="Wingdings" w:hint="default"/>
+      </w:rPr>
+    </w:lvl>
+    <w:lvl w:ilvl="6" w:tplc="48090001" w:tentative="1">
+      <w:start w:val="1"/>
+      <w:numFmt w:val="bullet"/>
+      <w:lvlText w:val=""/>
+      <w:lvlJc w:val="left"/>
+      <w:pPr>
+        <w:ind w:left="5040" w:hanging="360"/>
+      </w:pPr>
+      <w:rPr>
+        <w:rFonts w:ascii="Symbol" w:hAnsi="Symbol" w:hint="default"/>
+      </w:rPr>
+    </w:lvl>
+    <w:lvl w:ilvl="7" w:tplc="48090003" w:tentative="1">
+      <w:start w:val="1"/>
+      <w:numFmt w:val="bullet"/>
+      <w:lvlText w:val="o"/>
+      <w:lvlJc w:val="left"/>
+      <w:pPr>
+        <w:ind w:left="5760" w:hanging="360"/>
+      </w:pPr>
+      <w:rPr>
+        <w:rFonts w:ascii="Courier New" w:hAnsi="Courier New" w:cs="Courier New" w:hint="default"/>
+      </w:rPr>
+    </w:lvl>
+    <w:lvl w:ilvl="8" w:tplc="48090005" w:tentative="1">
+      <w:start w:val="1"/>
+      <w:numFmt w:val="bullet"/>
+      <w:lvlText w:val=""/>
+      <w:lvlJc w:val="left"/>
+      <w:pPr>
+        <w:ind w:left="6480" w:hanging="360"/>
+      </w:pPr>
+      <w:rPr>
+        <w:rFonts w:ascii="Wingdings" w:hAnsi="Wingdings" w:hint="default"/>
+      </w:rPr>
+    </w:lvl>
+  </w:abstractNum>
   <w:num w:numId="1">
     <w:abstractNumId w:val="0"/>
   </w:num>
@@ -5874,11 +5727,14 @@
   <w:num w:numId="4">
     <w:abstractNumId w:val="3"/>
   </w:num>
+  <w:num w:numId="5">
+    <w:abstractNumId w:val="4"/>
+  </w:num>
 </w:numbering>
 </file>
 
 <file path=word/styles.xml><?xml version="1.0" encoding="utf-8"?>
-<w:styles xmlns:mc="http://schemas.openxmlformats.org/markup-compatibility/2006" xmlns:r="http://schemas.openxmlformats.org/officeDocument/2006/relationships" xmlns:w="http://schemas.openxmlformats.org/wordprocessingml/2006/main" xmlns:w14="http://schemas.microsoft.com/office/word/2010/wordml" xmlns:w15="http://schemas.microsoft.com/office/word/2012/wordml" xmlns:w16cex="http://schemas.microsoft.com/office/word/2018/wordml/cex" xmlns:w16cid="http://schemas.microsoft.com/office/word/2016/wordml/cid" xmlns:w16="http://schemas.microsoft.com/office/word/2018/wordml" xmlns:w16se="http://schemas.microsoft.com/office/word/2015/wordml/symex" mc:Ignorable="w14 w15 w16se w16cid w16 w16cex">
+<w:styles xmlns:mc="http://schemas.openxmlformats.org/markup-compatibility/2006" xmlns:r="http://schemas.openxmlformats.org/officeDocument/2006/relationships" xmlns:w="http://schemas.openxmlformats.org/wordprocessingml/2006/main" xmlns:w14="http://schemas.microsoft.com/office/word/2010/wordml" xmlns:w15="http://schemas.microsoft.com/office/word/2012/wordml" xmlns:w16cex="http://schemas.microsoft.com/office/word/2018/wordml/cex" xmlns:w16cid="http://schemas.microsoft.com/office/word/2016/wordml/cid" xmlns:w16="http://schemas.microsoft.com/office/word/2018/wordml" xmlns:w16sdtdh="http://schemas.microsoft.com/office/word/2020/wordml/sdtdatahash" xmlns:w16se="http://schemas.microsoft.com/office/word/2015/wordml/symex" mc:Ignorable="w14 w15 w16se w16cid w16 w16cex w16sdtdh">
   <w:docDefaults>
     <w:rPrDefault>
       <w:rPr>
@@ -6268,6 +6124,7 @@
   <w:style w:type="paragraph" w:default="1" w:styleId="Normal">
     <w:name w:val="Normal"/>
     <w:qFormat/>
+    <w:rsid w:val="00511059"/>
   </w:style>
   <w:style w:type="paragraph" w:styleId="Heading1">
     <w:name w:val="heading 1"/>

</xml_diff>

<commit_message>
errata list- small changes
</commit_message>
<xml_diff>
--- a/2 Proof Reading and Review/LARA String Quartet No. 3 - Errata_V2.docx
+++ b/2 Proof Reading and Review/LARA String Quartet No. 3 - Errata_V2.docx
@@ -134,90 +134,6 @@
     </w:p>
     <w:p>
       <w:pPr>
-        <w:jc w:val="center"/>
-        <w:rPr>
-          <w:rFonts w:ascii="Times" w:eastAsia="Times" w:hAnsi="Times" w:cs="Times"/>
-          <w:b/>
-          <w:sz w:val="20"/>
-          <w:szCs w:val="20"/>
-        </w:rPr>
-      </w:pPr>
-      <w:r>
-        <w:rPr>
-          <w:rFonts w:ascii="Times" w:eastAsia="Times" w:hAnsi="Times" w:cs="Times"/>
-          <w:b/>
-          <w:sz w:val="20"/>
-          <w:szCs w:val="20"/>
-        </w:rPr>
-        <w:t xml:space="preserve">General question for composer: </w:t>
-      </w:r>
-      <w:r>
-        <w:rPr>
-          <w:rFonts w:ascii="Times" w:eastAsia="Times" w:hAnsi="Times" w:cs="Times"/>
-          <w:b/>
-          <w:sz w:val="20"/>
-          <w:szCs w:val="20"/>
-        </w:rPr>
-        <w:t xml:space="preserve"> </w:t>
-      </w:r>
-      <w:r>
-        <w:rPr>
-          <w:rFonts w:ascii="Times" w:eastAsia="Times" w:hAnsi="Times" w:cs="Times"/>
-          <w:b/>
-          <w:sz w:val="20"/>
-          <w:szCs w:val="20"/>
-        </w:rPr>
-        <w:t>We noticed both “</w:t>
-      </w:r>
-      <w:proofErr w:type="spellStart"/>
-      <w:r>
-        <w:rPr>
-          <w:rFonts w:ascii="Times" w:eastAsia="Times" w:hAnsi="Times" w:cs="Times"/>
-          <w:b/>
-          <w:sz w:val="20"/>
-          <w:szCs w:val="20"/>
-        </w:rPr>
-        <w:t>sul</w:t>
-      </w:r>
-      <w:proofErr w:type="spellEnd"/>
-      <w:r>
-        <w:rPr>
-          <w:rFonts w:ascii="Times" w:eastAsia="Times" w:hAnsi="Times" w:cs="Times"/>
-          <w:b/>
-          <w:sz w:val="20"/>
-          <w:szCs w:val="20"/>
-        </w:rPr>
-        <w:t xml:space="preserve">” and roman numerals for string indication throughout the score- would the composer like to stick to one style of notation instead? </w:t>
-      </w:r>
-    </w:p>
-    <w:p>
-      <w:pPr>
-        <w:pStyle w:val="ListParagraph"/>
-        <w:numPr>
-          <w:ilvl w:val="0"/>
-          <w:numId w:val="5"/>
-        </w:numPr>
-        <w:jc w:val="center"/>
-        <w:rPr>
-          <w:rFonts w:ascii="Times" w:eastAsia="Times" w:hAnsi="Times" w:cs="Times"/>
-          <w:b/>
-          <w:sz w:val="20"/>
-          <w:szCs w:val="20"/>
-        </w:rPr>
-      </w:pPr>
-      <w:r>
-        <w:rPr>
-          <w:rFonts w:ascii="Times" w:eastAsia="Times" w:hAnsi="Times" w:cs="Times"/>
-          <w:b/>
-          <w:sz w:val="20"/>
-          <w:szCs w:val="20"/>
-        </w:rPr>
-        <w:t xml:space="preserve">We recommend roman numerals. </w:t>
-      </w:r>
-    </w:p>
-    <w:p>
-      <w:pPr>
-        <w:jc w:val="center"/>
         <w:rPr>
           <w:rFonts w:ascii="Times" w:eastAsia="Times" w:hAnsi="Times" w:cs="Times"/>
           <w:b/>

</xml_diff>

<commit_message>
V80: Proofread (mm.453-480), updated Errata list
</commit_message>
<xml_diff>
--- a/2 Proof Reading and Review/LARA String Quartet No. 3 - Errata_V2.docx
+++ b/2 Proof Reading and Review/LARA String Quartet No. 3 - Errata_V2.docx
@@ -312,23 +312,7 @@
                 <w:rFonts w:ascii="Times" w:eastAsia="Times" w:hAnsi="Times" w:cs="Times"/>
                 <w:bCs/>
               </w:rPr>
-              <w:t>We noticed both “</w:t>
-            </w:r>
-            <w:proofErr w:type="spellStart"/>
-            <w:r>
-              <w:rPr>
-                <w:rFonts w:ascii="Times" w:eastAsia="Times" w:hAnsi="Times" w:cs="Times"/>
-                <w:bCs/>
-              </w:rPr>
-              <w:t>sul</w:t>
-            </w:r>
-            <w:proofErr w:type="spellEnd"/>
-            <w:r>
-              <w:rPr>
-                <w:rFonts w:ascii="Times" w:eastAsia="Times" w:hAnsi="Times" w:cs="Times"/>
-                <w:bCs/>
-              </w:rPr>
-              <w:t xml:space="preserve">” and roman numerals for string indication throughout the score- would the composer like to stick to one style of notation instead? </w:t>
+              <w:t xml:space="preserve">We noticed both “sul” and roman numerals for string indication throughout the score- would the composer like to stick to one style of notation instead? </w:t>
             </w:r>
           </w:p>
           <w:p>
@@ -5114,6 +5098,318 @@
                   </a:graphic>
                 </wp:inline>
               </w:drawing>
+            </w:r>
+          </w:p>
+        </w:tc>
+        <w:tc>
+          <w:tcPr>
+            <w:tcW w:w="1370" w:type="dxa"/>
+          </w:tcPr>
+          <w:p>
+            <w:pPr>
+              <w:jc w:val="center"/>
+              <w:rPr>
+                <w:rFonts w:ascii="Times" w:eastAsia="Times" w:hAnsi="Times" w:cs="Times"/>
+                <w:bCs/>
+              </w:rPr>
+            </w:pPr>
+          </w:p>
+        </w:tc>
+      </w:tr>
+      <w:tr>
+        <w:trPr>
+          <w:trHeight w:val="984"/>
+        </w:trPr>
+        <w:tc>
+          <w:tcPr>
+            <w:tcW w:w="1782" w:type="dxa"/>
+          </w:tcPr>
+          <w:p>
+            <w:pPr>
+              <w:rPr>
+                <w:rFonts w:ascii="Times" w:eastAsia="Times" w:hAnsi="Times" w:cs="Times"/>
+                <w:bCs/>
+              </w:rPr>
+            </w:pPr>
+            <w:r>
+              <w:rPr>
+                <w:rFonts w:ascii="Times" w:eastAsia="Times" w:hAnsi="Times" w:cs="Times"/>
+                <w:bCs/>
+              </w:rPr>
+              <w:t>Violin 1</w:t>
+            </w:r>
+          </w:p>
+        </w:tc>
+        <w:tc>
+          <w:tcPr>
+            <w:tcW w:w="1190" w:type="dxa"/>
+          </w:tcPr>
+          <w:p>
+            <w:pPr>
+              <w:jc w:val="center"/>
+              <w:rPr>
+                <w:rFonts w:ascii="Times" w:eastAsia="Times" w:hAnsi="Times" w:cs="Times"/>
+                <w:bCs/>
+              </w:rPr>
+            </w:pPr>
+            <w:r>
+              <w:rPr>
+                <w:rFonts w:ascii="Times" w:eastAsia="Times" w:hAnsi="Times" w:cs="Times"/>
+                <w:bCs/>
+              </w:rPr>
+              <w:t>455</w:t>
+            </w:r>
+          </w:p>
+        </w:tc>
+        <w:tc>
+          <w:tcPr>
+            <w:tcW w:w="4743" w:type="dxa"/>
+          </w:tcPr>
+          <w:p>
+            <w:pPr>
+              <w:rPr>
+                <w:noProof/>
+              </w:rPr>
+            </w:pPr>
+            <w:r>
+              <w:rPr>
+                <w:noProof/>
+              </w:rPr>
+              <w:t xml:space="preserve">At which point would you like the violin to return to arco? </w:t>
+            </w:r>
+          </w:p>
+        </w:tc>
+        <w:tc>
+          <w:tcPr>
+            <w:tcW w:w="1370" w:type="dxa"/>
+          </w:tcPr>
+          <w:p>
+            <w:pPr>
+              <w:jc w:val="center"/>
+              <w:rPr>
+                <w:rFonts w:ascii="Times" w:eastAsia="Times" w:hAnsi="Times" w:cs="Times"/>
+                <w:bCs/>
+              </w:rPr>
+            </w:pPr>
+          </w:p>
+        </w:tc>
+      </w:tr>
+      <w:tr>
+        <w:trPr>
+          <w:trHeight w:val="984"/>
+        </w:trPr>
+        <w:tc>
+          <w:tcPr>
+            <w:tcW w:w="1782" w:type="dxa"/>
+          </w:tcPr>
+          <w:p>
+            <w:pPr>
+              <w:rPr>
+                <w:rFonts w:ascii="Times" w:eastAsia="Times" w:hAnsi="Times" w:cs="Times"/>
+                <w:bCs/>
+              </w:rPr>
+            </w:pPr>
+            <w:r>
+              <w:rPr>
+                <w:rFonts w:ascii="Times" w:eastAsia="Times" w:hAnsi="Times" w:cs="Times"/>
+                <w:bCs/>
+              </w:rPr>
+              <w:t>Violin 1</w:t>
+            </w:r>
+          </w:p>
+        </w:tc>
+        <w:tc>
+          <w:tcPr>
+            <w:tcW w:w="1190" w:type="dxa"/>
+          </w:tcPr>
+          <w:p>
+            <w:pPr>
+              <w:jc w:val="center"/>
+              <w:rPr>
+                <w:rFonts w:ascii="Times" w:eastAsia="Times" w:hAnsi="Times" w:cs="Times"/>
+                <w:bCs/>
+              </w:rPr>
+            </w:pPr>
+            <w:r>
+              <w:rPr>
+                <w:rFonts w:ascii="Times" w:eastAsia="Times" w:hAnsi="Times" w:cs="Times"/>
+                <w:bCs/>
+              </w:rPr>
+              <w:t>469</w:t>
+            </w:r>
+          </w:p>
+        </w:tc>
+        <w:tc>
+          <w:tcPr>
+            <w:tcW w:w="4743" w:type="dxa"/>
+          </w:tcPr>
+          <w:p>
+            <w:pPr>
+              <w:rPr>
+                <w:noProof/>
+              </w:rPr>
+            </w:pPr>
+            <w:r>
+              <w:rPr>
+                <w:noProof/>
+              </w:rPr>
+              <w:t>Are the two consecutive G naturals in the grace note group intentional? If not, what should the new note be?</w:t>
+            </w:r>
+          </w:p>
+        </w:tc>
+        <w:tc>
+          <w:tcPr>
+            <w:tcW w:w="1370" w:type="dxa"/>
+          </w:tcPr>
+          <w:p>
+            <w:pPr>
+              <w:jc w:val="center"/>
+              <w:rPr>
+                <w:rFonts w:ascii="Times" w:eastAsia="Times" w:hAnsi="Times" w:cs="Times"/>
+                <w:bCs/>
+              </w:rPr>
+            </w:pPr>
+          </w:p>
+        </w:tc>
+      </w:tr>
+      <w:tr>
+        <w:trPr>
+          <w:trHeight w:val="842"/>
+        </w:trPr>
+        <w:tc>
+          <w:tcPr>
+            <w:tcW w:w="1782" w:type="dxa"/>
+          </w:tcPr>
+          <w:p>
+            <w:pPr>
+              <w:rPr>
+                <w:rFonts w:ascii="Times" w:eastAsia="Times" w:hAnsi="Times" w:cs="Times"/>
+                <w:bCs/>
+              </w:rPr>
+            </w:pPr>
+            <w:r>
+              <w:rPr>
+                <w:rFonts w:ascii="Times" w:eastAsia="Times" w:hAnsi="Times" w:cs="Times"/>
+                <w:bCs/>
+              </w:rPr>
+              <w:t>Violin 1</w:t>
+            </w:r>
+          </w:p>
+        </w:tc>
+        <w:tc>
+          <w:tcPr>
+            <w:tcW w:w="1190" w:type="dxa"/>
+          </w:tcPr>
+          <w:p>
+            <w:pPr>
+              <w:jc w:val="center"/>
+              <w:rPr>
+                <w:rFonts w:ascii="Times" w:eastAsia="Times" w:hAnsi="Times" w:cs="Times"/>
+                <w:bCs/>
+              </w:rPr>
+            </w:pPr>
+            <w:r>
+              <w:rPr>
+                <w:rFonts w:ascii="Times" w:eastAsia="Times" w:hAnsi="Times" w:cs="Times"/>
+                <w:bCs/>
+              </w:rPr>
+              <w:t>473</w:t>
+            </w:r>
+          </w:p>
+        </w:tc>
+        <w:tc>
+          <w:tcPr>
+            <w:tcW w:w="4743" w:type="dxa"/>
+          </w:tcPr>
+          <w:p>
+            <w:pPr>
+              <w:rPr>
+                <w:noProof/>
+              </w:rPr>
+            </w:pPr>
+            <w:r>
+              <w:rPr>
+                <w:noProof/>
+              </w:rPr>
+              <w:t>Would you like the slur to cover all the notes in this scale, or just the first four?</w:t>
+            </w:r>
+          </w:p>
+        </w:tc>
+        <w:tc>
+          <w:tcPr>
+            <w:tcW w:w="1370" w:type="dxa"/>
+          </w:tcPr>
+          <w:p>
+            <w:pPr>
+              <w:jc w:val="center"/>
+              <w:rPr>
+                <w:rFonts w:ascii="Times" w:eastAsia="Times" w:hAnsi="Times" w:cs="Times"/>
+                <w:bCs/>
+              </w:rPr>
+            </w:pPr>
+          </w:p>
+        </w:tc>
+      </w:tr>
+      <w:tr>
+        <w:trPr>
+          <w:trHeight w:val="842"/>
+        </w:trPr>
+        <w:tc>
+          <w:tcPr>
+            <w:tcW w:w="1782" w:type="dxa"/>
+          </w:tcPr>
+          <w:p>
+            <w:pPr>
+              <w:rPr>
+                <w:rFonts w:ascii="Times" w:eastAsia="Times" w:hAnsi="Times" w:cs="Times"/>
+                <w:bCs/>
+              </w:rPr>
+            </w:pPr>
+            <w:r>
+              <w:rPr>
+                <w:rFonts w:ascii="Times" w:eastAsia="Times" w:hAnsi="Times" w:cs="Times"/>
+                <w:bCs/>
+              </w:rPr>
+              <w:t>Violin 2</w:t>
+            </w:r>
+          </w:p>
+        </w:tc>
+        <w:tc>
+          <w:tcPr>
+            <w:tcW w:w="1190" w:type="dxa"/>
+          </w:tcPr>
+          <w:p>
+            <w:pPr>
+              <w:jc w:val="center"/>
+              <w:rPr>
+                <w:rFonts w:ascii="Times" w:eastAsia="Times" w:hAnsi="Times" w:cs="Times"/>
+                <w:bCs/>
+              </w:rPr>
+            </w:pPr>
+            <w:r>
+              <w:rPr>
+                <w:rFonts w:ascii="Times" w:eastAsia="Times" w:hAnsi="Times" w:cs="Times"/>
+                <w:bCs/>
+              </w:rPr>
+              <w:t>480</w:t>
+            </w:r>
+          </w:p>
+        </w:tc>
+        <w:tc>
+          <w:tcPr>
+            <w:tcW w:w="4743" w:type="dxa"/>
+          </w:tcPr>
+          <w:p>
+            <w:pPr>
+              <w:rPr>
+                <w:noProof/>
+              </w:rPr>
+            </w:pPr>
+            <w:r>
+              <w:rPr>
+                <w:noProof/>
+              </w:rPr>
+              <w:t>Semiquavers have been regrouped for ease of reading</w:t>
             </w:r>
           </w:p>
         </w:tc>

</xml_diff>

<commit_message>
V84: Addition of hidden accidentals to 6th tones, stave adjustment
</commit_message>
<xml_diff>
--- a/2 Proof Reading and Review/LARA String Quartet No. 3 - Errata_V2.docx
+++ b/2 Proof Reading and Review/LARA String Quartet No. 3 - Errata_V2.docx
@@ -339,7 +339,7 @@
           </w:p>
           <w:p>
             <w:pPr>
-              <w:pStyle w:val="Prrafodelista"/>
+              <w:pStyle w:val="ListParagraph"/>
               <w:numPr>
                 <w:ilvl w:val="0"/>
                 <w:numId w:val="5"/>
@@ -443,23 +443,7 @@
                 <w:rFonts w:ascii="Times" w:eastAsia="Times" w:hAnsi="Times" w:cs="Times"/>
                 <w:bCs/>
               </w:rPr>
-              <w:t xml:space="preserve">Should </w:t>
-            </w:r>
-            <w:proofErr w:type="spellStart"/>
-            <w:r>
-              <w:rPr>
-                <w:rFonts w:ascii="Times" w:eastAsia="Times" w:hAnsi="Times" w:cs="Times"/>
-                <w:bCs/>
-              </w:rPr>
-              <w:t>these</w:t>
-            </w:r>
-            <w:proofErr w:type="spellEnd"/>
-            <w:r>
-              <w:rPr>
-                <w:rFonts w:ascii="Times" w:eastAsia="Times" w:hAnsi="Times" w:cs="Times"/>
-                <w:bCs/>
-              </w:rPr>
-              <w:t xml:space="preserve"> be quintuplets? </w:t>
+              <w:t xml:space="preserve">Should these be quintuplets? </w:t>
             </w:r>
           </w:p>
           <w:p>
@@ -1968,7 +1952,7 @@
           </w:tcPr>
           <w:p>
             <w:pPr>
-              <w:pStyle w:val="Prrafodelista"/>
+              <w:pStyle w:val="ListParagraph"/>
               <w:numPr>
                 <w:ilvl w:val="0"/>
                 <w:numId w:val="2"/>
@@ -2080,7 +2064,7 @@
           </w:p>
           <w:p>
             <w:pPr>
-              <w:pStyle w:val="Prrafodelista"/>
+              <w:pStyle w:val="ListParagraph"/>
               <w:numPr>
                 <w:ilvl w:val="0"/>
                 <w:numId w:val="2"/>
@@ -3046,7 +3030,7 @@
           </w:p>
           <w:p>
             <w:pPr>
-              <w:pStyle w:val="Prrafodelista"/>
+              <w:pStyle w:val="ListParagraph"/>
               <w:numPr>
                 <w:ilvl w:val="0"/>
                 <w:numId w:val="3"/>
@@ -3064,7 +3048,7 @@
           </w:p>
           <w:p>
             <w:pPr>
-              <w:pStyle w:val="Prrafodelista"/>
+              <w:pStyle w:val="ListParagraph"/>
               <w:numPr>
                 <w:ilvl w:val="0"/>
                 <w:numId w:val="3"/>
@@ -4687,7 +4671,7 @@
           </w:p>
           <w:p>
             <w:pPr>
-              <w:pStyle w:val="Prrafodelista"/>
+              <w:pStyle w:val="ListParagraph"/>
               <w:numPr>
                 <w:ilvl w:val="0"/>
                 <w:numId w:val="4"/>
@@ -5156,7 +5140,7 @@
       </w:tr>
       <w:tr>
         <w:trPr>
-          <w:trHeight w:val="984"/>
+          <w:trHeight w:val="842"/>
         </w:trPr>
         <w:tc>
           <w:tcPr>
@@ -5174,7 +5158,7 @@
                 <w:rFonts w:ascii="Times" w:eastAsia="Times" w:hAnsi="Times" w:cs="Times"/>
                 <w:bCs/>
               </w:rPr>
-              <w:t>Violin 1</w:t>
+              <w:t>Cello</w:t>
             </w:r>
           </w:p>
         </w:tc>
@@ -5195,7 +5179,7 @@
                 <w:rFonts w:ascii="Times" w:eastAsia="Times" w:hAnsi="Times" w:cs="Times"/>
                 <w:bCs/>
               </w:rPr>
-              <w:t>455</w:t>
+              <w:t>456</w:t>
             </w:r>
           </w:p>
         </w:tc>
@@ -5213,7 +5197,7 @@
               <w:rPr>
                 <w:noProof/>
               </w:rPr>
-              <w:t xml:space="preserve">At which point would you like the violin to return to arco? </w:t>
+              <w:t xml:space="preserve">When would you like the cello to return to ord. playing? </w:t>
             </w:r>
           </w:p>
         </w:tc>
@@ -5330,7 +5314,7 @@
                 <w:rFonts w:ascii="Times" w:eastAsia="Times" w:hAnsi="Times" w:cs="Times"/>
                 <w:bCs/>
               </w:rPr>
-              <w:t>Violin 1</w:t>
+              <w:t>Violin 2</w:t>
             </w:r>
           </w:p>
         </w:tc>
@@ -5351,7 +5335,7 @@
                 <w:rFonts w:ascii="Times" w:eastAsia="Times" w:hAnsi="Times" w:cs="Times"/>
                 <w:bCs/>
               </w:rPr>
-              <w:t>473</w:t>
+              <w:t>480</w:t>
             </w:r>
           </w:p>
         </w:tc>
@@ -5369,7 +5353,7 @@
               <w:rPr>
                 <w:noProof/>
               </w:rPr>
-              <w:t>Would you like the slur to cover all the notes in this scale, or just the first four?</w:t>
+              <w:t>Semiquavers have been regrouped for ease of reading</w:t>
             </w:r>
           </w:p>
         </w:tc>
@@ -5408,7 +5392,7 @@
                 <w:rFonts w:ascii="Times" w:eastAsia="Times" w:hAnsi="Times" w:cs="Times"/>
                 <w:bCs/>
               </w:rPr>
-              <w:t>Violin 2</w:t>
+              <w:t xml:space="preserve">Violin 2 </w:t>
             </w:r>
           </w:p>
         </w:tc>
@@ -5429,7 +5413,7 @@
                 <w:rFonts w:ascii="Times" w:eastAsia="Times" w:hAnsi="Times" w:cs="Times"/>
                 <w:bCs/>
               </w:rPr>
-              <w:t>480</w:t>
+              <w:t>443</w:t>
             </w:r>
           </w:p>
         </w:tc>
@@ -5447,7 +5431,7 @@
               <w:rPr>
                 <w:noProof/>
               </w:rPr>
-              <w:t>Semiquavers have been regrouped for ease of reading</w:t>
+              <w:t>Rythmic error, also it might be easier to rewrite the triplet inside the triplet as ninetuplet</w:t>
             </w:r>
           </w:p>
         </w:tc>
@@ -5507,7 +5491,7 @@
                 <w:rFonts w:ascii="Times" w:eastAsia="Times" w:hAnsi="Times" w:cs="Times"/>
                 <w:bCs/>
               </w:rPr>
-              <w:t>443</w:t>
+              <w:t>343</w:t>
             </w:r>
           </w:p>
         </w:tc>
@@ -5525,7 +5509,7 @@
               <w:rPr>
                 <w:noProof/>
               </w:rPr>
-              <w:t>Rythmic error, also it might be easier to rewrite the triplet inside the triplet as ninetuplet</w:t>
+              <w:t>There is an extra beat</w:t>
             </w:r>
           </w:p>
         </w:tc>
@@ -5564,7 +5548,7 @@
                 <w:rFonts w:ascii="Times" w:eastAsia="Times" w:hAnsi="Times" w:cs="Times"/>
                 <w:bCs/>
               </w:rPr>
-              <w:t xml:space="preserve">Violin 2 </w:t>
+              <w:t xml:space="preserve">Viola </w:t>
             </w:r>
           </w:p>
         </w:tc>
@@ -5585,7 +5569,7 @@
                 <w:rFonts w:ascii="Times" w:eastAsia="Times" w:hAnsi="Times" w:cs="Times"/>
                 <w:bCs/>
               </w:rPr>
-              <w:t>343</w:t>
+              <w:t>427</w:t>
             </w:r>
           </w:p>
         </w:tc>
@@ -5603,7 +5587,7 @@
               <w:rPr>
                 <w:noProof/>
               </w:rPr>
-              <w:t>There is an extra beat</w:t>
+              <w:t xml:space="preserve">First beat: this might be a touch four intead of touch five </w:t>
             </w:r>
           </w:p>
         </w:tc>
@@ -5637,14 +5621,6 @@
                 <w:bCs/>
               </w:rPr>
             </w:pPr>
-            <w:r>
-              <w:rPr>
-                <w:rFonts w:ascii="Times" w:eastAsia="Times" w:hAnsi="Times" w:cs="Times"/>
-                <w:bCs/>
-              </w:rPr>
-              <w:lastRenderedPageBreak/>
-              <w:t xml:space="preserve">Viola </w:t>
-            </w:r>
           </w:p>
         </w:tc>
         <w:tc>
@@ -5659,13 +5635,6 @@
                 <w:bCs/>
               </w:rPr>
             </w:pPr>
-            <w:r>
-              <w:rPr>
-                <w:rFonts w:ascii="Times" w:eastAsia="Times" w:hAnsi="Times" w:cs="Times"/>
-                <w:bCs/>
-              </w:rPr>
-              <w:t>427</w:t>
-            </w:r>
           </w:p>
         </w:tc>
         <w:tc>
@@ -5678,12 +5647,6 @@
                 <w:noProof/>
               </w:rPr>
             </w:pPr>
-            <w:r>
-              <w:rPr>
-                <w:noProof/>
-              </w:rPr>
-              <w:t xml:space="preserve">First beat: this might be a touch four intead of touch five </w:t>
-            </w:r>
           </w:p>
         </w:tc>
         <w:tc>
@@ -6611,7 +6574,7 @@
     <w:qFormat/>
     <w:rsid w:val="00511059"/>
   </w:style>
-  <w:style w:type="paragraph" w:styleId="Ttulo1">
+  <w:style w:type="paragraph" w:styleId="Heading1">
     <w:name w:val="heading 1"/>
     <w:basedOn w:val="Normal"/>
     <w:next w:val="Normal"/>
@@ -6629,7 +6592,7 @@
       <w:szCs w:val="48"/>
     </w:rPr>
   </w:style>
-  <w:style w:type="paragraph" w:styleId="Ttulo2">
+  <w:style w:type="paragraph" w:styleId="Heading2">
     <w:name w:val="heading 2"/>
     <w:basedOn w:val="Normal"/>
     <w:next w:val="Normal"/>
@@ -6649,7 +6612,7 @@
       <w:szCs w:val="36"/>
     </w:rPr>
   </w:style>
-  <w:style w:type="paragraph" w:styleId="Ttulo3">
+  <w:style w:type="paragraph" w:styleId="Heading3">
     <w:name w:val="heading 3"/>
     <w:basedOn w:val="Normal"/>
     <w:next w:val="Normal"/>
@@ -6669,7 +6632,7 @@
       <w:szCs w:val="28"/>
     </w:rPr>
   </w:style>
-  <w:style w:type="paragraph" w:styleId="Ttulo4">
+  <w:style w:type="paragraph" w:styleId="Heading4">
     <w:name w:val="heading 4"/>
     <w:basedOn w:val="Normal"/>
     <w:next w:val="Normal"/>
@@ -6687,7 +6650,7 @@
       <w:b/>
     </w:rPr>
   </w:style>
-  <w:style w:type="paragraph" w:styleId="Ttulo5">
+  <w:style w:type="paragraph" w:styleId="Heading5">
     <w:name w:val="heading 5"/>
     <w:basedOn w:val="Normal"/>
     <w:next w:val="Normal"/>
@@ -6707,7 +6670,7 @@
       <w:szCs w:val="22"/>
     </w:rPr>
   </w:style>
-  <w:style w:type="paragraph" w:styleId="Ttulo6">
+  <w:style w:type="paragraph" w:styleId="Heading6">
     <w:name w:val="heading 6"/>
     <w:basedOn w:val="Normal"/>
     <w:next w:val="Normal"/>
@@ -6727,13 +6690,13 @@
       <w:szCs w:val="20"/>
     </w:rPr>
   </w:style>
-  <w:style w:type="character" w:default="1" w:styleId="Fuentedeprrafopredeter">
+  <w:style w:type="character" w:default="1" w:styleId="DefaultParagraphFont">
     <w:name w:val="Default Paragraph Font"/>
     <w:uiPriority w:val="1"/>
     <w:semiHidden/>
     <w:unhideWhenUsed/>
   </w:style>
-  <w:style w:type="table" w:default="1" w:styleId="Tablanormal">
+  <w:style w:type="table" w:default="1" w:styleId="TableNormal">
     <w:name w:val="Normal Table"/>
     <w:uiPriority w:val="99"/>
     <w:semiHidden/>
@@ -6748,13 +6711,13 @@
       </w:tblCellMar>
     </w:tblPr>
   </w:style>
-  <w:style w:type="numbering" w:default="1" w:styleId="Sinlista">
+  <w:style w:type="numbering" w:default="1" w:styleId="NoList">
     <w:name w:val="No List"/>
     <w:uiPriority w:val="99"/>
     <w:semiHidden/>
     <w:unhideWhenUsed/>
   </w:style>
-  <w:style w:type="paragraph" w:styleId="Ttulo">
+  <w:style w:type="paragraph" w:styleId="Title">
     <w:name w:val="Title"/>
     <w:basedOn w:val="Normal"/>
     <w:next w:val="Normal"/>
@@ -6771,9 +6734,9 @@
       <w:szCs w:val="72"/>
     </w:rPr>
   </w:style>
-  <w:style w:type="table" w:styleId="Tablaconcuadrcula">
+  <w:style w:type="table" w:styleId="TableGrid">
     <w:name w:val="Table Grid"/>
-    <w:basedOn w:val="Tablanormal"/>
+    <w:basedOn w:val="TableNormal"/>
     <w:uiPriority w:val="39"/>
     <w:rsid w:val="00990491"/>
     <w:tblPr>
@@ -6787,7 +6750,7 @@
       </w:tblBorders>
     </w:tblPr>
   </w:style>
-  <w:style w:type="paragraph" w:styleId="Subttulo">
+  <w:style w:type="paragraph" w:styleId="Subtitle">
     <w:name w:val="Subtitle"/>
     <w:basedOn w:val="Normal"/>
     <w:next w:val="Normal"/>
@@ -6808,13 +6771,13 @@
   </w:style>
   <w:style w:type="table" w:customStyle="1" w:styleId="1">
     <w:name w:val="1"/>
-    <w:basedOn w:val="Tablanormal"/>
+    <w:basedOn w:val="TableNormal"/>
     <w:tblPr>
       <w:tblStyleRowBandSize w:val="1"/>
       <w:tblStyleColBandSize w:val="1"/>
     </w:tblPr>
   </w:style>
-  <w:style w:type="paragraph" w:styleId="Prrafodelista">
+  <w:style w:type="paragraph" w:styleId="ListParagraph">
     <w:name w:val="List Paragraph"/>
     <w:basedOn w:val="Normal"/>
     <w:uiPriority w:val="34"/>
@@ -6825,9 +6788,9 @@
       <w:contextualSpacing/>
     </w:pPr>
   </w:style>
-  <w:style w:type="character" w:styleId="Textodelmarcadordeposicin">
+  <w:style w:type="character" w:styleId="PlaceholderText">
     <w:name w:val="Placeholder Text"/>
-    <w:basedOn w:val="Fuentedeprrafopredeter"/>
+    <w:basedOn w:val="DefaultParagraphFont"/>
     <w:uiPriority w:val="99"/>
     <w:semiHidden/>
     <w:rsid w:val="002909F2"/>

</xml_diff>

<commit_message>
V86: fixed formatting issues + updated errata list
</commit_message>
<xml_diff>
--- a/2 Proof Reading and Review/LARA String Quartet No. 3 - Errata_V2.docx
+++ b/2 Proof Reading and Review/LARA String Quartet No. 3 - Errata_V2.docx
@@ -5621,6 +5621,14 @@
                 <w:bCs/>
               </w:rPr>
             </w:pPr>
+            <w:r>
+              <w:rPr>
+                <w:rFonts w:ascii="Times" w:eastAsia="Times" w:hAnsi="Times" w:cs="Times"/>
+                <w:bCs/>
+              </w:rPr>
+              <w:lastRenderedPageBreak/>
+              <w:t>Violin 2</w:t>
+            </w:r>
           </w:p>
         </w:tc>
         <w:tc>
@@ -5635,6 +5643,13 @@
                 <w:bCs/>
               </w:rPr>
             </w:pPr>
+            <w:r>
+              <w:rPr>
+                <w:rFonts w:ascii="Times" w:eastAsia="Times" w:hAnsi="Times" w:cs="Times"/>
+                <w:bCs/>
+              </w:rPr>
+              <w:t>489, 491</w:t>
+            </w:r>
           </w:p>
         </w:tc>
         <w:tc>
@@ -5647,6 +5662,12 @@
                 <w:noProof/>
               </w:rPr>
             </w:pPr>
+            <w:r>
+              <w:rPr>
+                <w:noProof/>
+              </w:rPr>
+              <w:t>Slur over slur – needs clarification</w:t>
+            </w:r>
           </w:p>
         </w:tc>
         <w:tc>

</xml_diff>